<commit_message>
- Minor fix in Chapter 2 - Add old NIRS files
</commit_message>
<xml_diff>
--- a/Глава 2 - теоретические изыскания.docx
+++ b/Глава 2 - теоретические изыскания.docx
@@ -142,13 +142,29 @@
         <w:t>-</w:t>
       </w:r>
       <w:r>
-        <w:t xml:space="preserve">криптография применяется главным образом для обеспечения безопасности устройств сенсорного уровня. В то время как безопасность узлов сетевого/транспортного уровня можно организовать на основе модели криптомаршрутизатора </w:t>
+        <w:t xml:space="preserve">криптография применяется главным образом для обеспечения безопасности устройств сенсорного уровня. В то время как безопасность узлов сетевого/транспортного уровня можно организовать на основе модели </w:t>
+      </w:r>
+      <w:proofErr w:type="spellStart"/>
+      <w:r>
+        <w:t>криптомаршрутизатора</w:t>
+      </w:r>
+      <w:proofErr w:type="spellEnd"/>
+      <w:r>
+        <w:t xml:space="preserve"> </w:t>
       </w:r>
       <w:r>
         <w:t>[</w:t>
       </w:r>
       <w:r>
-        <w:t>Жданов, стр 217</w:t>
+        <w:t xml:space="preserve">Жданов, </w:t>
+      </w:r>
+      <w:proofErr w:type="spellStart"/>
+      <w:r>
+        <w:t>стр</w:t>
+      </w:r>
+      <w:proofErr w:type="spellEnd"/>
+      <w:r>
+        <w:t xml:space="preserve"> 217</w:t>
       </w:r>
       <w:r>
         <w:t>]</w:t>
@@ -245,6 +261,7 @@
         <w:lastRenderedPageBreak/>
         <w:t xml:space="preserve">Существенным фактором является </w:t>
       </w:r>
+      <w:proofErr w:type="spellStart"/>
       <w:r>
         <w:rPr>
           <w:i/>
@@ -252,6 +269,7 @@
         </w:rPr>
         <w:t>неинтерактивность</w:t>
       </w:r>
+      <w:proofErr w:type="spellEnd"/>
       <w:r>
         <w:t xml:space="preserve"> трафика. Это означает, что пакет передается устройством </w:t>
       </w:r>
@@ -267,8 +285,13 @@
       <w:r>
         <w:t xml:space="preserve">. </w:t>
       </w:r>
-      <w:r>
-        <w:t>Неинтерактивность обуславливается</w:t>
+      <w:proofErr w:type="spellStart"/>
+      <w:r>
+        <w:t>Неинтерактивность</w:t>
+      </w:r>
+      <w:proofErr w:type="spellEnd"/>
+      <w:r>
+        <w:t xml:space="preserve"> обуславливается</w:t>
       </w:r>
       <w:r>
         <w:t xml:space="preserve">, во-первых, </w:t>
@@ -282,8 +305,13 @@
       <w:r>
         <w:t xml:space="preserve">. </w:t>
       </w:r>
-      <w:r>
-        <w:t>Неинтерактивность сильно ограничивает количество доступных для использования криптографических методов и протоколов.</w:t>
+      <w:proofErr w:type="spellStart"/>
+      <w:r>
+        <w:t>Неинтерактивность</w:t>
+      </w:r>
+      <w:proofErr w:type="spellEnd"/>
+      <w:r>
+        <w:t xml:space="preserve"> сильно ограничивает количество доступных для использования криптографических методов и протоколов.</w:t>
       </w:r>
     </w:p>
     <w:p>
@@ -562,7 +590,15 @@
         <w:t xml:space="preserve">и итоговая производительность </w:t>
       </w:r>
       <w:r>
-        <w:t>устройства определяется, главным образом, используется ли в этом качестве устройство «общего назначения» (например, смартфон) или же некоторое «кастомное», уникальное аппа</w:t>
+        <w:t>устройства определяется, главным образом, используется ли в этом качестве устройство «общего назначения» (например, смартфон) или же некоторое «</w:t>
+      </w:r>
+      <w:proofErr w:type="spellStart"/>
+      <w:r>
+        <w:t>кастомное</w:t>
+      </w:r>
+      <w:proofErr w:type="spellEnd"/>
+      <w:r>
+        <w:t>», уникальное аппа</w:t>
       </w:r>
       <w:r>
         <w:t>ратное</w:t>
@@ -689,7 +725,15 @@
         <w:ind w:firstLine="708"/>
       </w:pPr>
       <w:r>
-        <w:t>В случае использования «кастомной» аппаратной реализации, аппаратная часть должна удовлетворять требованиям по количеству энергетических ресурсов, объему ОЗУ и площади микросхемы. При использовании аппаратного решения «общего назначения» количество имеющихся ресурсов обычно значительно больше, чем требуется для работы криптографических алгоритмов (но, естественно, тоже ограниченно, что необходимо учитывать).</w:t>
+        <w:t>В случае использования «</w:t>
+      </w:r>
+      <w:proofErr w:type="spellStart"/>
+      <w:r>
+        <w:t>кастомной</w:t>
+      </w:r>
+      <w:proofErr w:type="spellEnd"/>
+      <w:r>
+        <w:t>» аппаратной реализации, аппаратная часть должна удовлетворять требованиям по количеству энергетических ресурсов, объему ОЗУ и площади микросхемы. При использовании аппаратного решения «общего назначения» количество имеющихся ресурсов обычно значительно больше, чем требуется для работы криптографических алгоритмов (но, естественно, тоже ограниченно, что необходимо учитывать).</w:t>
       </w:r>
     </w:p>
     <w:p>
@@ -754,7 +798,15 @@
         <w:t xml:space="preserve"> (площади)</w:t>
       </w:r>
       <w:r>
-        <w:t xml:space="preserve"> микросхемы связаны с тем, что зачастую в слабых устройствах (в том числе в устройствах интернета вещей) используются «кастомные» </w:t>
+        <w:t xml:space="preserve"> микросхемы связаны с тем, что зачастую в слабых устройствах (в том числе в устройствах интернета вещей) используются «</w:t>
+      </w:r>
+      <w:proofErr w:type="spellStart"/>
+      <w:r>
+        <w:t>кастомные</w:t>
+      </w:r>
+      <w:proofErr w:type="spellEnd"/>
+      <w:r>
+        <w:t xml:space="preserve">» </w:t>
       </w:r>
       <w:r>
         <w:t>аппаратные</w:t>
@@ -850,7 +902,39 @@
         <w:t xml:space="preserve"> </w:t>
       </w:r>
       <w:r>
-        <w:t>При этом «ультралегкой» (ultra-lightweight) называется реализация, требующая менее 1000 GE, «низкостоимостной» (low-cost) – требующая не более 2000 GE и «легковесной» (lightweight) – не более 3000 GE</w:t>
+        <w:t>При этом «ультралегкой» (</w:t>
+      </w:r>
+      <w:proofErr w:type="spellStart"/>
+      <w:r>
+        <w:t>ultra-lightweight</w:t>
+      </w:r>
+      <w:proofErr w:type="spellEnd"/>
+      <w:r>
+        <w:t>) называется реализация, требующая менее 1000 GE, «</w:t>
+      </w:r>
+      <w:proofErr w:type="spellStart"/>
+      <w:r>
+        <w:t>низкостоимостной</w:t>
+      </w:r>
+      <w:proofErr w:type="spellEnd"/>
+      <w:r>
+        <w:t>» (</w:t>
+      </w:r>
+      <w:proofErr w:type="spellStart"/>
+      <w:r>
+        <w:t>low-cost</w:t>
+      </w:r>
+      <w:proofErr w:type="spellEnd"/>
+      <w:r>
+        <w:t>) – требующая не более 2000 GE и «легковесной» (</w:t>
+      </w:r>
+      <w:proofErr w:type="spellStart"/>
+      <w:r>
+        <w:t>lightweight</w:t>
+      </w:r>
+      <w:proofErr w:type="spellEnd"/>
+      <w:r>
+        <w:t>) – не более 3000 GE</w:t>
       </w:r>
       <w:r>
         <w:rPr>
@@ -1004,7 +1088,15 @@
         <w:ind w:firstLine="708"/>
       </w:pPr>
       <w:r>
-        <w:t>Количество потребляемой памяти особенно критично для «кастомных» реализаций, при использовании более мощной аппаратной части уже не столь критично, хотя все равно подлежит оптимизации.</w:t>
+        <w:t>Количество потребляемой памяти особенно критично для «</w:t>
+      </w:r>
+      <w:proofErr w:type="spellStart"/>
+      <w:r>
+        <w:t>кастомных</w:t>
+      </w:r>
+      <w:proofErr w:type="spellEnd"/>
+      <w:r>
+        <w:t>» реализаций, при использовании более мощной аппаратной части уже не столь критично, хотя все равно подлежит оптимизации.</w:t>
       </w:r>
     </w:p>
     <w:p>
@@ -1072,7 +1164,15 @@
         <w:t>[</w:t>
       </w:r>
       <w:r>
-        <w:t>Жуков, стр 29</w:t>
+        <w:t xml:space="preserve">Жуков, </w:t>
+      </w:r>
+      <w:proofErr w:type="spellStart"/>
+      <w:r>
+        <w:t>стр</w:t>
+      </w:r>
+      <w:proofErr w:type="spellEnd"/>
+      <w:r>
+        <w:t xml:space="preserve"> 29</w:t>
       </w:r>
       <w:r>
         <w:t>]</w:t>
@@ -1394,7 +1494,15 @@
         <w:t xml:space="preserve">может производиться с использованием </w:t>
       </w:r>
       <w:r>
-        <w:t>таких инструментов, как хешированный или нехешированный пароль, а также электронная цифровая подпись (ЭЦП).</w:t>
+        <w:t xml:space="preserve">таких инструментов, как хешированный или </w:t>
+      </w:r>
+      <w:proofErr w:type="spellStart"/>
+      <w:r>
+        <w:t>нехешированный</w:t>
+      </w:r>
+      <w:proofErr w:type="spellEnd"/>
+      <w:r>
+        <w:t xml:space="preserve"> пароль, а также электронная цифровая подпись (ЭЦП).</w:t>
       </w:r>
       <w:r>
         <w:t xml:space="preserve"> Эти методы подходят для легковесной криптографии.</w:t>
@@ -1408,7 +1516,19 @@
         <w:t>ЭЦП применяется следующим образом</w:t>
       </w:r>
       <w:r>
-        <w:t>. Имеется закрытый и открытый ключ.</w:t>
+        <w:t>. Имеется закрытый</w:t>
+      </w:r>
+      <w:r>
+        <w:t xml:space="preserve"> ключ, он хранится на отправляющем устройстве,</w:t>
+      </w:r>
+      <w:r>
+        <w:t xml:space="preserve"> и открытый ключ</w:t>
+      </w:r>
+      <w:r>
+        <w:t>, он хранится на принимающем устройстве и сопоставлен отправляющему устройству</w:t>
+      </w:r>
+      <w:r>
+        <w:t>.</w:t>
       </w:r>
       <w:r>
         <w:t xml:space="preserve"> Открытый ключ однозначно вычисляется по закрытому.</w:t>
@@ -1482,7 +1602,14 @@
         <w:ind w:firstLine="708"/>
       </w:pPr>
       <w:r>
-        <w:t>Закрытый ключ известен только отправляющему и принимающему устройству. Злоумышленник его не знает и, следовательно, правильно зашифровать хэш не сможет.</w:t>
+        <w:lastRenderedPageBreak/>
+        <w:t xml:space="preserve">Закрытый ключ известен только отправляющему устройству. </w:t>
+      </w:r>
+      <w:r>
+        <w:t>З</w:t>
+      </w:r>
+      <w:r>
+        <w:t>лоумышленник его не знает и, следовательно, правильно зашифровать хэш не сможет.</w:t>
       </w:r>
     </w:p>
     <w:p>
@@ -1490,7 +1617,6 @@
         <w:ind w:firstLine="708"/>
       </w:pPr>
       <w:r>
-        <w:lastRenderedPageBreak/>
         <w:t>Цифровая подпись, в отличие от пароля, еще и гарантирует целостность доставленного сообщения (защита от случайных или намеренных искажений по пути). Поэтому она является</w:t>
       </w:r>
       <w:r>
@@ -1500,7 +1626,15 @@
         <w:t>более предпочтительной</w:t>
       </w:r>
       <w:r>
-        <w:t>, хотя и требует бОльших расходов времени, т. к. требуется предварительно вычислить хэш сообщения (зависит от длины сообщения, т. е. влияет на пропускную способность). Шифрование хэша требует уже фиксированного времени (т. е. влияет только на задержку).</w:t>
+        <w:t xml:space="preserve">, хотя и требует </w:t>
+      </w:r>
+      <w:proofErr w:type="spellStart"/>
+      <w:r>
+        <w:t>бОльших</w:t>
+      </w:r>
+      <w:proofErr w:type="spellEnd"/>
+      <w:r>
+        <w:t xml:space="preserve"> расходов времени, т. к. требуется предварительно вычислить хэш сообщения (зависит от длины сообщения, т. е. влияет на пропускную способность). Шифрование хэша требует уже фиксированного времени (т. е. влияет только на задержку).</w:t>
       </w:r>
     </w:p>
     <w:p>
@@ -1633,21 +1767,25 @@
       <w:r>
         <w:t xml:space="preserve">используется в </w:t>
       </w:r>
+      <w:proofErr w:type="spellStart"/>
       <w:r>
         <w:rPr>
           <w:lang w:val="en-US"/>
         </w:rPr>
         <w:t>IPv</w:t>
       </w:r>
+      <w:proofErr w:type="spellEnd"/>
       <w:r>
         <w:t>4/</w:t>
       </w:r>
+      <w:proofErr w:type="spellStart"/>
       <w:r>
         <w:rPr>
           <w:lang w:val="en-US"/>
         </w:rPr>
         <w:t>IPv</w:t>
       </w:r>
+      <w:proofErr w:type="spellEnd"/>
       <w:r>
         <w:t>6</w:t>
       </w:r>
@@ -1684,12 +1822,14 @@
       <w:r>
         <w:t xml:space="preserve">в </w:t>
       </w:r>
+      <w:proofErr w:type="spellStart"/>
       <w:r>
         <w:rPr>
           <w:lang w:val="en-US"/>
         </w:rPr>
         <w:t>IPv</w:t>
       </w:r>
+      <w:proofErr w:type="spellEnd"/>
       <w:r>
         <w:t xml:space="preserve">4 </w:t>
       </w:r>
@@ -1735,12 +1875,14 @@
       <w:r>
         <w:t xml:space="preserve">, в </w:t>
       </w:r>
+      <w:proofErr w:type="spellStart"/>
       <w:r>
         <w:rPr>
           <w:lang w:val="en-US"/>
         </w:rPr>
         <w:t>IPv</w:t>
       </w:r>
+      <w:proofErr w:type="spellEnd"/>
       <w:r>
         <w:t xml:space="preserve">6 </w:t>
       </w:r>
@@ -1951,7 +2093,15 @@
         <w:t>.</w:t>
       </w:r>
       <w:r>
-        <w:t xml:space="preserve"> Не подходит по причине неинтерактивности трафика, передаваемого устройствами </w:t>
+        <w:t xml:space="preserve"> Не подходит по причине </w:t>
+      </w:r>
+      <w:proofErr w:type="spellStart"/>
+      <w:r>
+        <w:t>неинтерактивности</w:t>
+      </w:r>
+      <w:proofErr w:type="spellEnd"/>
+      <w:r>
+        <w:t xml:space="preserve"> трафика, передаваемого устройствами </w:t>
       </w:r>
       <w:r>
         <w:rPr>
@@ -2010,6 +2160,7 @@
         </w:numPr>
       </w:pPr>
       <w:r>
+        <w:lastRenderedPageBreak/>
         <w:t>Обеспечение конфиденциальности пакет</w:t>
       </w:r>
       <w:r>
@@ -2059,7 +2210,6 @@
         <w:ind w:firstLine="708"/>
       </w:pPr>
       <w:r>
-        <w:lastRenderedPageBreak/>
         <w:t>Итак, задача состоит в шифровании пакета данных.</w:t>
       </w:r>
       <w:r>
@@ -2227,6 +2377,7 @@
       <w:r>
         <w:t xml:space="preserve"> (</w:t>
       </w:r>
+      <w:proofErr w:type="spellStart"/>
       <w:r>
         <w:rPr>
           <w:lang w:val="en-US"/>
@@ -2245,43 +2396,133 @@
         </w:rPr>
         <w:t>jndael</w:t>
       </w:r>
+      <w:proofErr w:type="spellEnd"/>
       <w:r>
         <w:t>).</w:t>
       </w:r>
+      <w:r>
+        <w:t xml:space="preserve"> </w:t>
+      </w:r>
+      <w:r>
+        <w:t>Помимо высокой криптостойкости, он является весьма производительным. Существует его программная реализация с производительностью порядка 7 процессорных тактов на байт</w:t>
+      </w:r>
+      <w:r>
+        <w:rPr>
+          <w:rStyle w:val="a9"/>
+        </w:rPr>
+        <w:footnoteReference w:id="7"/>
+      </w:r>
+      <w:r>
+        <w:t xml:space="preserve"> на стандартных ЦП. Добавление специальной процессорной инструкции для этого алгоритма позволило достичь производительности примерно 0</w:t>
+      </w:r>
+      <w:r>
+        <w:t xml:space="preserve">.7 </w:t>
+      </w:r>
+      <w:r>
+        <w:t>тактов на байт</w:t>
+      </w:r>
+      <w:r>
+        <w:rPr>
+          <w:rStyle w:val="a9"/>
+        </w:rPr>
+        <w:footnoteReference w:id="8"/>
+      </w:r>
+      <w:r>
+        <w:t xml:space="preserve">. </w:t>
+      </w:r>
+      <w:r>
+        <w:t xml:space="preserve"> Помимо этого, стоит отметить низкое потребление памяти.</w:t>
+      </w:r>
     </w:p>
     <w:p>
       <w:pPr>
         <w:ind w:firstLine="708"/>
       </w:pPr>
       <w:r>
-        <w:t>Помимо высокой криптостойкости, он является весьма производительным. Существует его программная реализация с производительностью порядка 7 процессорных тактов на байт</w:t>
+        <w:lastRenderedPageBreak/>
+        <w:t xml:space="preserve">Он, однако, требует большого размера микросхемы, порядка 250 000 </w:t>
+      </w:r>
+      <w:r>
+        <w:rPr>
+          <w:lang w:val="en-US"/>
+        </w:rPr>
+        <w:t>GE</w:t>
       </w:r>
       <w:r>
         <w:rPr>
           <w:rStyle w:val="a9"/>
-        </w:rPr>
-        <w:footnoteReference w:id="7"/>
-      </w:r>
-      <w:r>
-        <w:t xml:space="preserve"> на стандартных ЦП. Добавление специальной процессорной инструкции для этого алгоритма позволило достичь производительности примерно 0</w:t>
-      </w:r>
-      <w:r>
-        <w:t xml:space="preserve">.7 </w:t>
-      </w:r>
-      <w:r>
-        <w:t>тактов на байт</w:t>
+          <w:lang w:val="en-US"/>
+        </w:rPr>
+        <w:footnoteReference w:id="9"/>
+      </w:r>
+      <w:r>
+        <w:t xml:space="preserve"> для достижения максимальной скорости (порядка 70 Гб/сек)</w:t>
+      </w:r>
+      <w:r>
+        <w:t>.</w:t>
+      </w:r>
+      <w:r>
+        <w:t xml:space="preserve"> Наиболее компактная реализация требует 2400 </w:t>
+      </w:r>
+      <w:r>
+        <w:rPr>
+          <w:lang w:val="en-US"/>
+        </w:rPr>
+        <w:t>GE</w:t>
       </w:r>
       <w:r>
         <w:rPr>
           <w:rStyle w:val="a9"/>
-        </w:rPr>
-        <w:footnoteReference w:id="8"/>
+          <w:lang w:val="en-US"/>
+        </w:rPr>
+        <w:footnoteReference w:id="10"/>
       </w:r>
       <w:r>
         <w:t xml:space="preserve">. </w:t>
       </w:r>
       <w:r>
-        <w:t xml:space="preserve"> Помимо этого, стоит отметить низкое потребление памяти.</w:t>
+        <w:t>Это значительно лучше, и может подойти для многих устройств, даже очень простых</w:t>
+      </w:r>
+      <w:r>
+        <w:t xml:space="preserve">. </w:t>
+      </w:r>
+      <w:r>
+        <w:t>Тем не менее, «легковесным» алгоритмом</w:t>
+      </w:r>
+      <w:r>
+        <w:t xml:space="preserve"> в строгом смысле</w:t>
+      </w:r>
+      <w:r>
+        <w:t>, т.</w:t>
+      </w:r>
+      <w:r>
+        <w:t> </w:t>
+      </w:r>
+      <w:r>
+        <w:t xml:space="preserve">е. требующим менее 1000 </w:t>
+      </w:r>
+      <w:r>
+        <w:rPr>
+          <w:lang w:val="en-US"/>
+        </w:rPr>
+        <w:t>GE</w:t>
+      </w:r>
+      <w:r>
+        <w:t xml:space="preserve"> </w:t>
+      </w:r>
+      <w:r>
+        <w:t>его все-таки назвать нельзя</w:t>
+      </w:r>
+      <w:r>
+        <w:t xml:space="preserve">. </w:t>
+      </w:r>
+    </w:p>
+    <w:p>
+      <w:pPr>
+        <w:pStyle w:val="4"/>
+      </w:pPr>
+      <w:r>
+        <w:t>Легковесные криптоалгоритмы</w:t>
       </w:r>
     </w:p>
     <w:p>
@@ -2289,186 +2530,89 @@
         <w:ind w:firstLine="708"/>
       </w:pPr>
       <w:r>
-        <w:t xml:space="preserve">Он, однако, требует большого размера микросхемы, порядка 250 000 </w:t>
-      </w:r>
-      <w:r>
-        <w:rPr>
-          <w:lang w:val="en-US"/>
-        </w:rPr>
-        <w:t>GE</w:t>
-      </w:r>
-      <w:r>
-        <w:rPr>
-          <w:rStyle w:val="a9"/>
-          <w:lang w:val="en-US"/>
-        </w:rPr>
-        <w:footnoteReference w:id="9"/>
-      </w:r>
-      <w:r>
-        <w:t xml:space="preserve"> для достижения максимальной скорости (порядка 70 Гб/сек)</w:t>
+        <w:t>Легковесные блочные шифры являются одним из наиболее развитых разделов легковесной криптографии.</w:t>
+      </w:r>
+    </w:p>
+    <w:p>
+      <w:pPr>
+        <w:ind w:firstLine="708"/>
+      </w:pPr>
+      <w:r>
+        <w:t>В</w:t>
+      </w:r>
+      <w:r>
+        <w:t xml:space="preserve"> </w:t>
+      </w:r>
+      <w:r>
+        <w:t>стандарт</w:t>
+      </w:r>
+      <w:r>
+        <w:t xml:space="preserve"> </w:t>
+      </w:r>
+      <w:r>
+        <w:rPr>
+          <w:lang w:val="en-US"/>
+        </w:rPr>
+        <w:t>ISO</w:t>
+      </w:r>
+      <w:r>
+        <w:t>/</w:t>
+      </w:r>
+      <w:r>
+        <w:rPr>
+          <w:lang w:val="en-US"/>
+        </w:rPr>
+        <w:t>IEC</w:t>
+      </w:r>
+      <w:r>
+        <w:t xml:space="preserve"> 29192-2 (</w:t>
+      </w:r>
+      <w:r>
+        <w:rPr>
+          <w:lang w:val="en-US"/>
+        </w:rPr>
+        <w:t>Block</w:t>
+      </w:r>
+      <w:r>
+        <w:t xml:space="preserve"> </w:t>
+      </w:r>
+      <w:r>
+        <w:rPr>
+          <w:lang w:val="en-US"/>
+        </w:rPr>
+        <w:t>ciphers</w:t>
+      </w:r>
+      <w:r>
+        <w:t>)</w:t>
+      </w:r>
+      <w:r>
+        <w:t xml:space="preserve"> включены два шифра: </w:t>
+      </w:r>
+      <w:r>
+        <w:rPr>
+          <w:lang w:val="en-US"/>
+        </w:rPr>
+        <w:t>PRESENT</w:t>
+      </w:r>
+      <w:r>
+        <w:t xml:space="preserve"> </w:t>
+      </w:r>
+      <w:r>
+        <w:t xml:space="preserve">и </w:t>
+      </w:r>
+      <w:r>
+        <w:rPr>
+          <w:lang w:val="en-US"/>
+        </w:rPr>
+        <w:t>CLEFIA</w:t>
       </w:r>
       <w:r>
         <w:t>.</w:t>
       </w:r>
-      <w:r>
-        <w:t xml:space="preserve"> Наиболее компактная реализация </w:t>
-      </w:r>
-      <w:r>
-        <w:lastRenderedPageBreak/>
-        <w:t xml:space="preserve">требует 2400 </w:t>
-      </w:r>
-      <w:r>
-        <w:rPr>
-          <w:lang w:val="en-US"/>
-        </w:rPr>
-        <w:t>GE</w:t>
-      </w:r>
-      <w:r>
-        <w:rPr>
-          <w:rStyle w:val="a9"/>
-          <w:lang w:val="en-US"/>
-        </w:rPr>
-        <w:footnoteReference w:id="10"/>
-      </w:r>
-      <w:r>
-        <w:t xml:space="preserve">. </w:t>
-      </w:r>
-      <w:r>
-        <w:t>Это значительно лучше, и может подойти для многих устройств, даже очень простых</w:t>
-      </w:r>
-      <w:r>
-        <w:t xml:space="preserve">. </w:t>
-      </w:r>
-      <w:r>
-        <w:t>Тем не менее, «легковесным» алгоритмом</w:t>
-      </w:r>
-      <w:r>
-        <w:t xml:space="preserve"> в строгом смысле</w:t>
-      </w:r>
-      <w:r>
-        <w:t>, т.</w:t>
-      </w:r>
-      <w:r>
-        <w:t> </w:t>
-      </w:r>
-      <w:r>
-        <w:t xml:space="preserve">е. требующим менее 1000 </w:t>
-      </w:r>
-      <w:r>
-        <w:rPr>
-          <w:lang w:val="en-US"/>
-        </w:rPr>
-        <w:t>GE</w:t>
-      </w:r>
-      <w:r>
-        <w:t xml:space="preserve"> </w:t>
-      </w:r>
-      <w:r>
-        <w:t>его все-таки назвать нельзя</w:t>
-      </w:r>
-      <w:r>
-        <w:t xml:space="preserve">. </w:t>
-      </w:r>
-    </w:p>
-    <w:p>
-      <w:pPr>
-        <w:pStyle w:val="4"/>
-      </w:pPr>
-      <w:r>
-        <w:t>Легковесные криптоалгоритмы</w:t>
-      </w:r>
     </w:p>
     <w:p>
       <w:pPr>
         <w:ind w:firstLine="708"/>
-      </w:pPr>
-      <w:r>
-        <w:t>Легковесные блочные шифры являются одним из наиболее развитых разделов легковесной криптографии.</w:t>
-      </w:r>
-    </w:p>
-    <w:p>
-      <w:pPr>
-        <w:ind w:firstLine="708"/>
-      </w:pPr>
-      <w:r>
-        <w:t>В</w:t>
-      </w:r>
-      <w:r>
-        <w:t xml:space="preserve"> </w:t>
-      </w:r>
-      <w:r>
-        <w:t>стандарт</w:t>
-      </w:r>
-      <w:r>
-        <w:t xml:space="preserve"> </w:t>
-      </w:r>
-      <w:r>
-        <w:rPr>
-          <w:lang w:val="en-US"/>
-        </w:rPr>
-        <w:t>ISO</w:t>
-      </w:r>
-      <w:r>
-        <w:t>/</w:t>
-      </w:r>
-      <w:r>
-        <w:rPr>
-          <w:lang w:val="en-US"/>
-        </w:rPr>
-        <w:t>IEC</w:t>
-      </w:r>
-      <w:r>
-        <w:t xml:space="preserve"> 29192-2 (</w:t>
-      </w:r>
-      <w:r>
-        <w:rPr>
-          <w:lang w:val="en-US"/>
-        </w:rPr>
-        <w:t>Block</w:t>
-      </w:r>
-      <w:r>
-        <w:t xml:space="preserve"> </w:t>
-      </w:r>
-      <w:r>
-        <w:rPr>
-          <w:lang w:val="en-US"/>
-        </w:rPr>
-        <w:t>ciphers</w:t>
-      </w:r>
-      <w:r>
-        <w:t>)</w:t>
-      </w:r>
-      <w:r>
-        <w:t xml:space="preserve"> включены два шифра: </w:t>
-      </w:r>
-      <w:r>
-        <w:rPr>
-          <w:lang w:val="en-US"/>
-        </w:rPr>
-        <w:t>PRESENT</w:t>
-      </w:r>
-      <w:r>
-        <w:t xml:space="preserve"> </w:t>
-      </w:r>
-      <w:r>
-        <w:t xml:space="preserve">и </w:t>
-      </w:r>
-      <w:r>
-        <w:rPr>
-          <w:lang w:val="en-US"/>
-        </w:rPr>
-        <w:t>CLEFIA</w:t>
-      </w:r>
-      <w:r>
-        <w:t>.</w:t>
-      </w:r>
-    </w:p>
-    <w:p>
-      <w:pPr>
-        <w:ind w:firstLine="708"/>
-        <w:rPr>
-          <w:lang w:val="en-US"/>
-        </w:rPr>
       </w:pPr>
     </w:p>
     <w:p>
@@ -2503,8 +2647,13 @@
           <w:numId w:val="1"/>
         </w:numPr>
       </w:pPr>
-      <w:r>
-        <w:t>Хэширование и ЭЦП</w:t>
+      <w:proofErr w:type="spellStart"/>
+      <w:r>
+        <w:t>Хэширование</w:t>
+      </w:r>
+      <w:proofErr w:type="spellEnd"/>
+      <w:r>
+        <w:t xml:space="preserve"> и ЭЦП</w:t>
       </w:r>
     </w:p>
     <w:p>
@@ -2512,10 +2661,18 @@
         <w:ind w:firstLine="708"/>
       </w:pPr>
       <w:r>
-        <w:t>Криптографическое х</w:t>
-      </w:r>
-      <w:r>
-        <w:t>эширование однозначно не подходит для целей шифрования, так как является односторонним преобразованием:</w:t>
+        <w:t xml:space="preserve">Криптографическое </w:t>
+      </w:r>
+      <w:proofErr w:type="spellStart"/>
+      <w:r>
+        <w:t>х</w:t>
+      </w:r>
+      <w:r>
+        <w:t>эширование</w:t>
+      </w:r>
+      <w:proofErr w:type="spellEnd"/>
+      <w:r>
+        <w:t xml:space="preserve"> однозначно не подходит для целей шифрования, так как является односторонним преобразованием:</w:t>
       </w:r>
       <w:r>
         <w:t xml:space="preserve"> </w:t>
@@ -2527,7 +2684,21 @@
         <w:t xml:space="preserve">Впрочем, </w:t>
       </w:r>
       <w:r>
-        <w:t>блочная сжимающая функция, на которой основана хэширующая функция, интересна с криптографической точки зрения</w:t>
+        <w:t xml:space="preserve">блочная сжимающая функция, на которой основана </w:t>
+      </w:r>
+      <w:proofErr w:type="spellStart"/>
+      <w:r>
+        <w:t>хэширующая</w:t>
+      </w:r>
+      <w:proofErr w:type="spellEnd"/>
+      <w:r>
+        <w:t xml:space="preserve"> функция,</w:t>
+      </w:r>
+      <w:r>
+        <w:t xml:space="preserve"> может быть</w:t>
+      </w:r>
+      <w:r>
+        <w:t xml:space="preserve"> интересна с криптографической точки зрения</w:t>
       </w:r>
       <w:r>
         <w:t>,</w:t>
@@ -2547,7 +2718,15 @@
         <w:ind w:firstLine="708"/>
       </w:pPr>
       <w:r>
-        <w:t>Электронная цифровая подпись также не подходит для хэширования, так как использует в своем составе хэш. ЭЦП предназначены для гарантирования достоверности и целостности данных. В этом качестве она вполне может быть использована, о чем написано выше.</w:t>
+        <w:t xml:space="preserve">Электронная цифровая подпись также не подходит для </w:t>
+      </w:r>
+      <w:proofErr w:type="spellStart"/>
+      <w:r>
+        <w:t>хэширования</w:t>
+      </w:r>
+      <w:proofErr w:type="spellEnd"/>
+      <w:r>
+        <w:t>, так как использует в своем составе хэш. ЭЦП предназначены для гарантирования достоверности и целостности данных. В этом качестве она вполне может быть использована, о чем написано выше.</w:t>
       </w:r>
     </w:p>
     <w:sectPr>
@@ -2721,11 +2900,61 @@
         </w:rPr>
         <w:t xml:space="preserve"> </w:t>
       </w:r>
-      <w:r>
-        <w:rPr>
-          <w:lang w:val="en-US"/>
-        </w:rPr>
-        <w:t>Manifavas C., Hatzivasilis G., Fysarakis K., Rantos K. Lightweight Cryptography for Embedded Systems - A Comparative Analysis, SETOP’2013.</w:t>
+      <w:proofErr w:type="spellStart"/>
+      <w:r>
+        <w:rPr>
+          <w:lang w:val="en-US"/>
+        </w:rPr>
+        <w:t>Manifavas</w:t>
+      </w:r>
+      <w:proofErr w:type="spellEnd"/>
+      <w:r>
+        <w:rPr>
+          <w:lang w:val="en-US"/>
+        </w:rPr>
+        <w:t xml:space="preserve"> C., </w:t>
+      </w:r>
+      <w:proofErr w:type="spellStart"/>
+      <w:r>
+        <w:rPr>
+          <w:lang w:val="en-US"/>
+        </w:rPr>
+        <w:t>Hatzivasilis</w:t>
+      </w:r>
+      <w:proofErr w:type="spellEnd"/>
+      <w:r>
+        <w:rPr>
+          <w:lang w:val="en-US"/>
+        </w:rPr>
+        <w:t xml:space="preserve"> G., </w:t>
+      </w:r>
+      <w:proofErr w:type="spellStart"/>
+      <w:r>
+        <w:rPr>
+          <w:lang w:val="en-US"/>
+        </w:rPr>
+        <w:t>Fysarakis</w:t>
+      </w:r>
+      <w:proofErr w:type="spellEnd"/>
+      <w:r>
+        <w:rPr>
+          <w:lang w:val="en-US"/>
+        </w:rPr>
+        <w:t xml:space="preserve"> K., </w:t>
+      </w:r>
+      <w:proofErr w:type="spellStart"/>
+      <w:r>
+        <w:rPr>
+          <w:lang w:val="en-US"/>
+        </w:rPr>
+        <w:t>Rantos</w:t>
+      </w:r>
+      <w:proofErr w:type="spellEnd"/>
+      <w:r>
+        <w:rPr>
+          <w:lang w:val="en-US"/>
+        </w:rPr>
+        <w:t xml:space="preserve"> K. Lightweight Cryptography for Embedded Systems - A Comparative Analysis, SETOP’2013.</w:t>
       </w:r>
     </w:p>
   </w:footnote>
@@ -2829,6 +3058,9 @@
     <w:p>
       <w:pPr>
         <w:pStyle w:val="a7"/>
+        <w:rPr>
+          <w:lang w:val="en-US"/>
+        </w:rPr>
       </w:pPr>
       <w:r>
         <w:rPr>
@@ -2849,6 +3081,9 @@
         <w:t xml:space="preserve">Kasper E., Schwabe P. Faster and Timing-Attack Resistant AES-GCM. </w:t>
       </w:r>
       <w:r>
+        <w:rPr>
+          <w:lang w:val="en-US"/>
+        </w:rPr>
         <w:t>CHES 2009, LNCS 5747, pp. 1–17, 2009</w:t>
       </w:r>
     </w:p>
@@ -2873,11 +3108,33 @@
         </w:rPr>
         <w:t xml:space="preserve"> </w:t>
       </w:r>
-      <w:r>
-        <w:rPr>
-          <w:lang w:val="en-US"/>
-        </w:rPr>
-        <w:t>Preneel B. Perspectives on Lightweight Cryptography,” Inscript 2010, Shanghai, China, 20-24 October 2010.</w:t>
+      <w:proofErr w:type="spellStart"/>
+      <w:r>
+        <w:rPr>
+          <w:lang w:val="en-US"/>
+        </w:rPr>
+        <w:t>Preneel</w:t>
+      </w:r>
+      <w:proofErr w:type="spellEnd"/>
+      <w:r>
+        <w:rPr>
+          <w:lang w:val="en-US"/>
+        </w:rPr>
+        <w:t xml:space="preserve"> B. Perspectives on Lightweight Cryptography,” </w:t>
+      </w:r>
+      <w:proofErr w:type="spellStart"/>
+      <w:r>
+        <w:rPr>
+          <w:lang w:val="en-US"/>
+        </w:rPr>
+        <w:t>Inscript</w:t>
+      </w:r>
+      <w:proofErr w:type="spellEnd"/>
+      <w:r>
+        <w:rPr>
+          <w:lang w:val="en-US"/>
+        </w:rPr>
+        <w:t xml:space="preserve"> 2010, Shanghai, China, 20-24 October 2010.</w:t>
       </w:r>
     </w:p>
   </w:footnote>
@@ -2901,11 +3158,47 @@
         </w:rPr>
         <w:t xml:space="preserve"> </w:t>
       </w:r>
-      <w:r>
-        <w:rPr>
-          <w:lang w:val="en-US"/>
-        </w:rPr>
-        <w:t>Hodjat A., Verbauwhede I. Minimum Area Cost for a 30 to 70 Gbits/s AES Processor. In IEEE Computer Society Annual Symposium on VLSI (ISVLSI 2004), pp. 498–502, 2004.</w:t>
+      <w:proofErr w:type="spellStart"/>
+      <w:r>
+        <w:rPr>
+          <w:lang w:val="en-US"/>
+        </w:rPr>
+        <w:t>Hodjat</w:t>
+      </w:r>
+      <w:proofErr w:type="spellEnd"/>
+      <w:r>
+        <w:rPr>
+          <w:lang w:val="en-US"/>
+        </w:rPr>
+        <w:t xml:space="preserve"> A., </w:t>
+      </w:r>
+      <w:proofErr w:type="spellStart"/>
+      <w:r>
+        <w:rPr>
+          <w:lang w:val="en-US"/>
+        </w:rPr>
+        <w:t>Verbauwhede</w:t>
+      </w:r>
+      <w:proofErr w:type="spellEnd"/>
+      <w:r>
+        <w:rPr>
+          <w:lang w:val="en-US"/>
+        </w:rPr>
+        <w:t xml:space="preserve"> I. Minimum Area Cost for a 30 to 70 </w:t>
+      </w:r>
+      <w:proofErr w:type="spellStart"/>
+      <w:r>
+        <w:rPr>
+          <w:lang w:val="en-US"/>
+        </w:rPr>
+        <w:t>Gbits</w:t>
+      </w:r>
+      <w:proofErr w:type="spellEnd"/>
+      <w:r>
+        <w:rPr>
+          <w:lang w:val="en-US"/>
+        </w:rPr>
+        <w:t>/s AES Processor. In IEEE Computer Society Annual Symposium on VLSI (ISVLSI 2004), pp. 498–502, 2004.</w:t>
       </w:r>
     </w:p>
   </w:footnote>
@@ -2927,13 +3220,35 @@
         <w:rPr>
           <w:lang w:val="en-US"/>
         </w:rPr>
-        <w:t xml:space="preserve"> </w:t>
-      </w:r>
-      <w:r>
-        <w:rPr>
-          <w:lang w:val="en-US"/>
-        </w:rPr>
-        <w:t>Moradi A., Poschmann A., Ling S., Paar C., Wang H. Pushing the Limits: A Very Compact and a Threshold Implementation of AES”, EUROCRYPT 2011, LNCS 6632, pp. 69-88, Springer-Verlag, 2011.</w:t>
+        <w:t xml:space="preserve"> Moradi A., </w:t>
+      </w:r>
+      <w:proofErr w:type="spellStart"/>
+      <w:r>
+        <w:rPr>
+          <w:lang w:val="en-US"/>
+        </w:rPr>
+        <w:t>Poschmann</w:t>
+      </w:r>
+      <w:proofErr w:type="spellEnd"/>
+      <w:r>
+        <w:rPr>
+          <w:lang w:val="en-US"/>
+        </w:rPr>
+        <w:t xml:space="preserve"> A., Ling S., </w:t>
+      </w:r>
+      <w:proofErr w:type="spellStart"/>
+      <w:r>
+        <w:rPr>
+          <w:lang w:val="en-US"/>
+        </w:rPr>
+        <w:t>Paar</w:t>
+      </w:r>
+      <w:proofErr w:type="spellEnd"/>
+      <w:r>
+        <w:rPr>
+          <w:lang w:val="en-US"/>
+        </w:rPr>
+        <w:t xml:space="preserve"> C., Wang H. Pushing the Limits: A Very Compact and a Threshold Implementation of AES”, EUROCRYPT 2011, LNCS 6632, pp. 69-88, Springer-Verlag, 2011.</w:t>
       </w:r>
     </w:p>
   </w:footnote>
@@ -4432,7 +4747,7 @@
 </file>
 
 <file path=customXml/itemProps1.xml><?xml version="1.0" encoding="utf-8"?>
-<ds:datastoreItem xmlns:ds="http://schemas.openxmlformats.org/officeDocument/2006/customXml" ds:itemID="{0FDEF74C-4B0C-4634-90AA-CCBB4790A36B}">
+<ds:datastoreItem xmlns:ds="http://schemas.openxmlformats.org/officeDocument/2006/customXml" ds:itemID="{4E0AD634-7974-4439-8ED2-CF87CF18CFFB}">
   <ds:schemaRefs>
     <ds:schemaRef ds:uri="http://schemas.openxmlformats.org/officeDocument/2006/bibliography"/>
   </ds:schemaRefs>

</xml_diff>

<commit_message>
Add part of chapter 3 - Minor additions in part 2
</commit_message>
<xml_diff>
--- a/Глава 2 - теоретические изыскания.docx
+++ b/Глава 2 - теоретические изыскания.docx
@@ -1,6 +1,6 @@
 
 <file path=word/document.xml><?xml version="1.0" encoding="utf-8"?>
-<w:document xmlns:wpc="http://schemas.microsoft.com/office/word/2010/wordprocessingCanvas" xmlns:cx="http://schemas.microsoft.com/office/drawing/2014/chartex" xmlns:cx1="http://schemas.microsoft.com/office/drawing/2015/9/8/chartex" xmlns:cx2="http://schemas.microsoft.com/office/drawing/2015/10/21/chartex" xmlns:cx3="http://schemas.microsoft.com/office/drawing/2016/5/9/chartex" xmlns:cx4="http://schemas.microsoft.com/office/drawing/2016/5/10/chartex" xmlns:cx5="http://schemas.microsoft.com/office/drawing/2016/5/11/chartex" xmlns:cx6="http://schemas.microsoft.com/office/drawing/2016/5/12/chartex" xmlns:cx7="http://schemas.microsoft.com/office/drawing/2016/5/13/chartex" xmlns:cx8="http://schemas.microsoft.com/office/drawing/2016/5/14/chartex" xmlns:mc="http://schemas.openxmlformats.org/markup-compatibility/2006" xmlns:aink="http://schemas.microsoft.com/office/drawing/2016/ink" xmlns:am3d="http://schemas.microsoft.com/office/drawing/2017/model3d" xmlns:o="urn:schemas-microsoft-com:office:office" xmlns:r="http://schemas.openxmlformats.org/officeDocument/2006/relationships" xmlns:m="http://schemas.openxmlformats.org/officeDocument/2006/math" xmlns:v="urn:schemas-microsoft-com:vml" xmlns:wp14="http://schemas.microsoft.com/office/word/2010/wordprocessingDrawing" xmlns:wp="http://schemas.openxmlformats.org/drawingml/2006/wordprocessingDrawing" xmlns:w10="urn:schemas-microsoft-com:office:word" xmlns:w="http://schemas.openxmlformats.org/wordprocessingml/2006/main" xmlns:w14="http://schemas.microsoft.com/office/word/2010/wordml" xmlns:w15="http://schemas.microsoft.com/office/word/2012/wordml" xmlns:w16cid="http://schemas.microsoft.com/office/word/2016/wordml/cid" xmlns:w16se="http://schemas.microsoft.com/office/word/2015/wordml/symex" xmlns:wpg="http://schemas.microsoft.com/office/word/2010/wordprocessingGroup" xmlns:wpi="http://schemas.microsoft.com/office/word/2010/wordprocessingInk" xmlns:wne="http://schemas.microsoft.com/office/word/2006/wordml" xmlns:wps="http://schemas.microsoft.com/office/word/2010/wordprocessingShape" mc:Ignorable="w14 w15 w16se w16cid wp14">
+<w:document xmlns:wpc="http://schemas.microsoft.com/office/word/2010/wordprocessingCanvas" xmlns:cx="http://schemas.microsoft.com/office/drawing/2014/chartex" xmlns:cx1="http://schemas.microsoft.com/office/drawing/2015/9/8/chartex" xmlns:mc="http://schemas.openxmlformats.org/markup-compatibility/2006" xmlns:o="urn:schemas-microsoft-com:office:office" xmlns:r="http://schemas.openxmlformats.org/officeDocument/2006/relationships" xmlns:m="http://schemas.openxmlformats.org/officeDocument/2006/math" xmlns:v="urn:schemas-microsoft-com:vml" xmlns:wp14="http://schemas.microsoft.com/office/word/2010/wordprocessingDrawing" xmlns:wp="http://schemas.openxmlformats.org/drawingml/2006/wordprocessingDrawing" xmlns:w10="urn:schemas-microsoft-com:office:word" xmlns:w="http://schemas.openxmlformats.org/wordprocessingml/2006/main" xmlns:w14="http://schemas.microsoft.com/office/word/2010/wordml" xmlns:w15="http://schemas.microsoft.com/office/word/2012/wordml" xmlns:w16se="http://schemas.microsoft.com/office/word/2015/wordml/symex" xmlns:wpg="http://schemas.microsoft.com/office/word/2010/wordprocessingGroup" xmlns:wpi="http://schemas.microsoft.com/office/word/2010/wordprocessingInk" xmlns:wne="http://schemas.microsoft.com/office/word/2006/wordml" xmlns:wps="http://schemas.microsoft.com/office/word/2010/wordprocessingShape" mc:Ignorable="w14 w15 w16se wp14">
   <w:body>
     <w:p>
       <w:pPr>
@@ -790,6 +790,9 @@
     <w:p>
       <w:pPr>
         <w:ind w:firstLine="708"/>
+        <w:rPr>
+          <w:szCs w:val="40"/>
+        </w:rPr>
       </w:pPr>
       <w:r>
         <w:t>Ограничения размера</w:t>
@@ -902,45 +905,120 @@
         <w:t xml:space="preserve"> </w:t>
       </w:r>
       <w:r>
-        <w:t>При этом «ультралегкой» (</w:t>
+        <w:rPr>
+          <w:szCs w:val="40"/>
+        </w:rPr>
+        <w:t xml:space="preserve">Существуют следующие категории </w:t>
+      </w:r>
+      <w:r>
+        <w:rPr>
+          <w:szCs w:val="40"/>
+        </w:rPr>
+        <w:t xml:space="preserve">реализаций </w:t>
+      </w:r>
+      <w:r>
+        <w:rPr>
+          <w:szCs w:val="40"/>
+        </w:rPr>
+        <w:t>алгоритмов</w:t>
+      </w:r>
+      <w:r>
+        <w:rPr>
+          <w:rStyle w:val="a9"/>
+          <w:szCs w:val="40"/>
+        </w:rPr>
+        <w:footnoteReference w:id="3"/>
+      </w:r>
+      <w:r>
+        <w:rPr>
+          <w:szCs w:val="40"/>
+        </w:rPr>
+        <w:t>:</w:t>
+      </w:r>
+    </w:p>
+    <w:p>
+      <w:pPr>
+        <w:pStyle w:val="aa"/>
+        <w:numPr>
+          <w:ilvl w:val="0"/>
+          <w:numId w:val="5"/>
+        </w:numPr>
+      </w:pPr>
+      <w:r>
+        <w:t>Легковесные реализации (</w:t>
       </w:r>
       <w:proofErr w:type="spellStart"/>
       <w:r>
+        <w:t>lightweight</w:t>
+      </w:r>
+      <w:proofErr w:type="spellEnd"/>
+      <w:r>
+        <w:t>) – не более 3000 GE.</w:t>
+      </w:r>
+    </w:p>
+    <w:p>
+      <w:pPr>
+        <w:pStyle w:val="aa"/>
+        <w:numPr>
+          <w:ilvl w:val="0"/>
+          <w:numId w:val="5"/>
+        </w:numPr>
+      </w:pPr>
+      <w:proofErr w:type="spellStart"/>
+      <w:r>
+        <w:t>Низкостоимостные</w:t>
+      </w:r>
+      <w:proofErr w:type="spellEnd"/>
+      <w:r>
+        <w:t xml:space="preserve"> реализации (</w:t>
+      </w:r>
+      <w:proofErr w:type="spellStart"/>
+      <w:r>
+        <w:t>low-cost</w:t>
+      </w:r>
+      <w:proofErr w:type="spellEnd"/>
+      <w:r>
+        <w:t>) –не более 2000 GE.</w:t>
+      </w:r>
+    </w:p>
+    <w:p>
+      <w:pPr>
+        <w:pStyle w:val="aa"/>
+        <w:numPr>
+          <w:ilvl w:val="0"/>
+          <w:numId w:val="5"/>
+        </w:numPr>
+      </w:pPr>
+      <w:proofErr w:type="spellStart"/>
+      <w:r>
+        <w:t>Ультралегкие</w:t>
+      </w:r>
+      <w:proofErr w:type="spellEnd"/>
+      <w:r>
+        <w:t xml:space="preserve"> </w:t>
+      </w:r>
+      <w:r>
+        <w:t xml:space="preserve">реализации </w:t>
+      </w:r>
+      <w:r>
+        <w:t>(</w:t>
+      </w:r>
+      <w:proofErr w:type="spellStart"/>
+      <w:r>
         <w:t>ultra-lightweight</w:t>
       </w:r>
       <w:proofErr w:type="spellEnd"/>
       <w:r>
-        <w:t>) называется реализация, требующая менее 1000 GE, «</w:t>
-      </w:r>
-      <w:proofErr w:type="spellStart"/>
-      <w:r>
-        <w:t>низкостоимостной</w:t>
-      </w:r>
-      <w:proofErr w:type="spellEnd"/>
-      <w:r>
-        <w:t>» (</w:t>
-      </w:r>
-      <w:proofErr w:type="spellStart"/>
-      <w:r>
-        <w:t>low-cost</w:t>
-      </w:r>
-      <w:proofErr w:type="spellEnd"/>
-      <w:r>
-        <w:t>) – требующая не более 2000 GE и «легковесной» (</w:t>
-      </w:r>
-      <w:proofErr w:type="spellStart"/>
-      <w:r>
-        <w:t>lightweight</w:t>
-      </w:r>
-      <w:proofErr w:type="spellEnd"/>
-      <w:r>
-        <w:t>) – не более 3000 GE</w:t>
-      </w:r>
-      <w:r>
-        <w:rPr>
-          <w:rStyle w:val="a9"/>
-        </w:rPr>
-        <w:footnoteReference w:id="3"/>
+        <w:t xml:space="preserve">) </w:t>
+      </w:r>
+      <w:r>
+        <w:t xml:space="preserve">– </w:t>
+      </w:r>
+      <w:r>
+        <w:t>не более</w:t>
+      </w:r>
+      <w:r>
+        <w:t xml:space="preserve"> 1000 GE</w:t>
       </w:r>
       <w:r>
         <w:t>.</w:t>
@@ -966,26 +1044,26 @@
         <w:rPr>
           <w:szCs w:val="40"/>
         </w:rPr>
-        <w:t xml:space="preserve">Оптимизация размера микросхемы достигается за счет </w:t>
+        <w:t xml:space="preserve">Оптимизация размера микросхемы достигается </w:t>
       </w:r>
       <w:r>
         <w:rPr>
           <w:szCs w:val="40"/>
         </w:rPr>
+        <w:lastRenderedPageBreak/>
+        <w:t xml:space="preserve">за счет </w:t>
+      </w:r>
+      <w:r>
+        <w:rPr>
+          <w:szCs w:val="40"/>
+        </w:rPr>
         <w:t xml:space="preserve">использования </w:t>
       </w:r>
       <w:r>
         <w:rPr>
           <w:szCs w:val="40"/>
         </w:rPr>
-        <w:t xml:space="preserve">последовательной архитектуры (обрабатывающей информацию </w:t>
-      </w:r>
-      <w:r>
-        <w:rPr>
-          <w:szCs w:val="40"/>
-        </w:rPr>
-        <w:lastRenderedPageBreak/>
-        <w:t>побайтно), оптимизация скорости – за счет распараллеливания и конвейеризации, что влечет увеличение размера.</w:t>
+        <w:t>последовательной архитектуры (обрабатывающей информацию побайтно), оптимизация скорости – за счет распараллеливания и конвейеризации, что влечет увеличение размера.</w:t>
       </w:r>
     </w:p>
     <w:p>
@@ -1351,7 +1429,13 @@
         <w:ind w:firstLine="708"/>
       </w:pPr>
       <w:r>
-        <w:t xml:space="preserve">В системах обмена пакетами общего вида (не «легковесных») </w:t>
+        <w:t xml:space="preserve">В системах обмена пакетами общего </w:t>
+      </w:r>
+      <w:r>
+        <w:t>назначения</w:t>
+      </w:r>
+      <w:r>
+        <w:t xml:space="preserve"> (не «легковесных») </w:t>
       </w:r>
       <w:r>
         <w:t>обычно используются протоколы аутентификации отправителя. В начале общения с помощью одного из протоколов (</w:t>
@@ -2216,7 +2300,18 @@
         <w:t xml:space="preserve"> </w:t>
       </w:r>
       <w:r>
-        <w:t xml:space="preserve">Как указывалось выше, требования к скорости работы </w:t>
+        <w:t>Ясно, что шифрование должно быть обратимым преобразованием. Принимающая сторона должна иметь возможность эффективно (достаточно быстро) расшифровать пришедший пакет данных.</w:t>
+      </w:r>
+      <w:r>
+        <w:t xml:space="preserve"> </w:t>
+      </w:r>
+      <w:proofErr w:type="gramStart"/>
+      <w:r>
+        <w:t>Как указывалось</w:t>
+      </w:r>
+      <w:proofErr w:type="gramEnd"/>
+      <w:r>
+        <w:t xml:space="preserve"> выше, требования к скорости работы </w:t>
       </w:r>
       <w:r>
         <w:t>определяются</w:t>
@@ -2264,7 +2359,37 @@
         <w:t>, чтобы затруднить криптоанализ по колебаниям энергопотребления).</w:t>
       </w:r>
       <w:r>
-        <w:t xml:space="preserve"> При этом следует помнить о необходимости минимизации требуемого размера микросхемы и обеспечении максимального уровня стойкости шифрования.</w:t>
+        <w:t xml:space="preserve"> При этом следует помнить о необходимости минимизации требуемого размера микросхемы </w:t>
+      </w:r>
+      <w:r>
+        <w:t xml:space="preserve">(хотя бы не более </w:t>
+      </w:r>
+      <w:r>
+        <w:t xml:space="preserve">3000 </w:t>
+      </w:r>
+      <w:r>
+        <w:rPr>
+          <w:lang w:val="en-US"/>
+        </w:rPr>
+        <w:t>GE</w:t>
+      </w:r>
+      <w:r>
+        <w:t xml:space="preserve">, </w:t>
+      </w:r>
+      <w:r>
+        <w:t>в идеале – не более 1000</w:t>
+      </w:r>
+      <w:r>
+        <w:rPr>
+          <w:lang w:val="en-US"/>
+        </w:rPr>
+        <w:t> GE</w:t>
+      </w:r>
+      <w:r>
+        <w:t xml:space="preserve">) </w:t>
+      </w:r>
+      <w:r>
+        <w:t>и обеспечении максимального уровня стойкости шифрования.</w:t>
       </w:r>
     </w:p>
     <w:p>
@@ -2272,21 +2397,55 @@
         <w:ind w:firstLine="708"/>
       </w:pPr>
       <w:r>
-        <w:t>Ясно, что шифрование должно быть обратимым</w:t>
-      </w:r>
-      <w:r>
-        <w:t xml:space="preserve"> преобразованием</w:t>
-      </w:r>
-      <w:r>
-        <w:t>. Принимающая сторона должна иметь возможность эффективно (достаточно быстро) расшифровать пришедший пакет данных.</w:t>
-      </w:r>
+        <w:t xml:space="preserve">Таким образом, задача формулируется следующим образом. Какие алгоритмы позволяют достичь максимального уровня производительности и стойкости, требуя при этом а) не более 3000 </w:t>
+      </w:r>
+      <w:r>
+        <w:rPr>
+          <w:lang w:val="en-US"/>
+        </w:rPr>
+        <w:t>GE</w:t>
+      </w:r>
+      <w:r>
+        <w:t xml:space="preserve"> </w:t>
+      </w:r>
+      <w:r>
+        <w:t xml:space="preserve">и б) не более </w:t>
+      </w:r>
+      <w:r>
+        <w:t xml:space="preserve">1000 </w:t>
+      </w:r>
+      <w:r>
+        <w:rPr>
+          <w:lang w:val="en-US"/>
+        </w:rPr>
+        <w:t>GE</w:t>
+      </w:r>
+      <w:r>
+        <w:t>?</w:t>
+      </w:r>
+      <w:bookmarkStart w:id="0" w:name="_GoBack"/>
+      <w:bookmarkEnd w:id="0"/>
     </w:p>
     <w:p>
       <w:pPr>
         <w:ind w:firstLine="708"/>
       </w:pPr>
       <w:r>
-        <w:t xml:space="preserve">При выборе способа шифрования в первую очередь следует проверить, не могут ли подойти известные криптоалгоритмы общего вида. Если </w:t>
+        <w:t xml:space="preserve">При выборе способа шифрования в первую очередь следует проверить, не могут ли подойти известные </w:t>
+      </w:r>
+      <w:proofErr w:type="spellStart"/>
+      <w:r>
+        <w:t>криптоалгоритмы</w:t>
+      </w:r>
+      <w:proofErr w:type="spellEnd"/>
+      <w:r>
+        <w:t xml:space="preserve"> общего </w:t>
+      </w:r>
+      <w:r>
+        <w:t>назначения</w:t>
+      </w:r>
+      <w:r>
+        <w:t xml:space="preserve">. Если </w:t>
       </w:r>
       <w:r>
         <w:t>удастся</w:t>
@@ -2338,7 +2497,13 @@
         <w:t>ниже</w:t>
       </w:r>
       <w:r>
-        <w:t xml:space="preserve"> будут рассмотрены на пригодность для легковесного шифрования различные типы шифров общего вида и легковесных шифров.</w:t>
+        <w:t xml:space="preserve"> будут рассмотрены на пригодность для легковесного шифрования различные типы шифров общего </w:t>
+      </w:r>
+      <w:r>
+        <w:t>назначения</w:t>
+      </w:r>
+      <w:r>
+        <w:t xml:space="preserve"> и легковесных шифров.</w:t>
       </w:r>
     </w:p>
     <w:p>
@@ -2355,10 +2520,80 @@
     </w:p>
     <w:p>
       <w:pPr>
+        <w:ind w:firstLine="708"/>
+      </w:pPr>
+      <w:r>
+        <w:t xml:space="preserve">В дело исследования блочных легковесных шифров внесли значительный вклад работы </w:t>
+      </w:r>
+      <w:r>
+        <w:rPr>
+          <w:rStyle w:val="a9"/>
+        </w:rPr>
+        <w:footnoteReference w:id="7"/>
+      </w:r>
+      <w:r>
+        <w:t xml:space="preserve"> </w:t>
+      </w:r>
+      <w:r>
+        <w:rPr>
+          <w:rStyle w:val="a9"/>
+        </w:rPr>
+        <w:footnoteReference w:id="8"/>
+      </w:r>
+      <w:r>
+        <w:t>.</w:t>
+      </w:r>
+      <w:r>
+        <w:t xml:space="preserve"> </w:t>
+      </w:r>
+      <w:r>
+        <w:t xml:space="preserve">Легковесные блочные шифры являются одним из наиболее </w:t>
+      </w:r>
+      <w:r>
+        <w:t>динамично развивающихся</w:t>
+      </w:r>
+      <w:r>
+        <w:t xml:space="preserve"> разделов </w:t>
+      </w:r>
+      <w:proofErr w:type="spellStart"/>
+      <w:r>
+        <w:t>низкоресурсной</w:t>
+      </w:r>
+      <w:proofErr w:type="spellEnd"/>
+      <w:r>
+        <w:t xml:space="preserve"> криптографии.</w:t>
+      </w:r>
+      <w:r>
+        <w:t xml:space="preserve"> Исследования идут по двум направлениям: создание оптимальных реализаций алгоритмов общего назначения и создание новых алгоритмов, нацеленных именно на использование в </w:t>
+      </w:r>
+      <w:proofErr w:type="spellStart"/>
+      <w:r>
+        <w:t>низкоресурсных</w:t>
+      </w:r>
+      <w:proofErr w:type="spellEnd"/>
+      <w:r>
+        <w:t xml:space="preserve"> устройствах.</w:t>
+      </w:r>
+    </w:p>
+    <w:p>
+      <w:pPr>
+        <w:ind w:firstLine="708"/>
+      </w:pPr>
+    </w:p>
+    <w:p>
+      <w:pPr>
         <w:pStyle w:val="4"/>
       </w:pPr>
-      <w:r>
-        <w:t>Криптоалгоритмы общего вида</w:t>
+      <w:proofErr w:type="spellStart"/>
+      <w:r>
+        <w:t>Криптоалгоритмы</w:t>
+      </w:r>
+      <w:proofErr w:type="spellEnd"/>
+      <w:r>
+        <w:t xml:space="preserve"> общего </w:t>
+      </w:r>
+      <w:r>
+        <w:t>назначения</w:t>
       </w:r>
     </w:p>
     <w:p>
@@ -2370,6 +2605,7 @@
       </w:r>
       <w:r>
         <w:rPr>
+          <w:b/>
           <w:lang w:val="en-US"/>
         </w:rPr>
         <w:t>AES</w:t>
@@ -2401,16 +2637,29 @@
         <w:t>).</w:t>
       </w:r>
       <w:r>
-        <w:t xml:space="preserve"> </w:t>
-      </w:r>
-      <w:r>
-        <w:t>Помимо высокой криптостойкости, он является весьма производительным. Существует его программная реализация с производительностью порядка 7 процессорных тактов на байт</w:t>
+        <w:t xml:space="preserve"> Он оперирует 128-битными блоками данных и 128-, 192- и 256-битными ключами, производя 10, 12 и 14 раундов шифрования соответственно.</w:t>
+      </w:r>
+    </w:p>
+    <w:p>
+      <w:pPr>
+        <w:ind w:firstLine="708"/>
+      </w:pPr>
+      <w:r>
+        <w:t xml:space="preserve">Помимо высокой </w:t>
+      </w:r>
+      <w:proofErr w:type="spellStart"/>
+      <w:r>
+        <w:t>криптостойкости</w:t>
+      </w:r>
+      <w:proofErr w:type="spellEnd"/>
+      <w:r>
+        <w:t>, он является весьма производительным. Существует его программная реализация с производительностью порядка 7 процессорных тактов на байт</w:t>
       </w:r>
       <w:r>
         <w:rPr>
           <w:rStyle w:val="a9"/>
         </w:rPr>
-        <w:footnoteReference w:id="7"/>
+        <w:footnoteReference w:id="9"/>
       </w:r>
       <w:r>
         <w:t xml:space="preserve"> на стандартных ЦП. Добавление специальной процессорной инструкции для этого алгоритма позволило достичь производительности примерно 0</w:t>
@@ -2425,7 +2674,7 @@
         <w:rPr>
           <w:rStyle w:val="a9"/>
         </w:rPr>
-        <w:footnoteReference w:id="8"/>
+        <w:footnoteReference w:id="10"/>
       </w:r>
       <w:r>
         <w:t xml:space="preserve">. </w:t>
@@ -2439,7 +2688,6 @@
         <w:ind w:firstLine="708"/>
       </w:pPr>
       <w:r>
-        <w:lastRenderedPageBreak/>
         <w:t xml:space="preserve">Он, однако, требует большого размера микросхемы, порядка 250 000 </w:t>
       </w:r>
       <w:r>
@@ -2453,16 +2701,37 @@
           <w:rStyle w:val="a9"/>
           <w:lang w:val="en-US"/>
         </w:rPr>
-        <w:footnoteReference w:id="9"/>
-      </w:r>
-      <w:r>
-        <w:t xml:space="preserve"> для достижения максимальной скорости (порядка 70 Гб/сек)</w:t>
+        <w:footnoteReference w:id="11"/>
+      </w:r>
+      <w:r>
+        <w:t xml:space="preserve"> для достижения максимальной скорости (</w:t>
+      </w:r>
+      <w:r>
+        <w:t>до</w:t>
+      </w:r>
+      <w:r>
+        <w:t xml:space="preserve"> 70 Гб/сек</w:t>
+      </w:r>
+      <w:r>
+        <w:rPr>
+          <w:rStyle w:val="a9"/>
+        </w:rPr>
+        <w:footnoteReference w:id="12"/>
+      </w:r>
+      <w:r>
+        <w:t>)</w:t>
       </w:r>
       <w:r>
         <w:t>.</w:t>
       </w:r>
       <w:r>
-        <w:t xml:space="preserve"> Наиболее компактная реализация требует 2400 </w:t>
+        <w:t xml:space="preserve"> Наиболее компактная</w:t>
+      </w:r>
+      <w:r>
+        <w:t xml:space="preserve"> последовательная</w:t>
+      </w:r>
+      <w:r>
+        <w:t xml:space="preserve"> реализация требует 2400 </w:t>
       </w:r>
       <w:r>
         <w:rPr>
@@ -2475,7 +2744,10 @@
           <w:rStyle w:val="a9"/>
           <w:lang w:val="en-US"/>
         </w:rPr>
-        <w:footnoteReference w:id="10"/>
+        <w:footnoteReference w:id="13"/>
+      </w:r>
+      <w:r>
+        <w:t xml:space="preserve"> и имеет производительность 226 циклов на блок</w:t>
       </w:r>
       <w:r>
         <w:t xml:space="preserve">. </w:t>
@@ -2487,19 +2759,33 @@
         <w:t xml:space="preserve">. </w:t>
       </w:r>
       <w:r>
-        <w:t>Тем не менее, «легковесным» алгоритмом</w:t>
-      </w:r>
-      <w:r>
-        <w:t xml:space="preserve"> в строгом смысле</w:t>
-      </w:r>
-      <w:r>
-        <w:t>, т.</w:t>
+        <w:t>Тем не менее, «</w:t>
+      </w:r>
+      <w:proofErr w:type="spellStart"/>
+      <w:r>
+        <w:t>ультралегким</w:t>
+      </w:r>
+      <w:proofErr w:type="spellEnd"/>
+      <w:r>
+        <w:t>» алгоритмом, т.</w:t>
       </w:r>
       <w:r>
         <w:t> </w:t>
       </w:r>
       <w:r>
-        <w:t xml:space="preserve">е. требующим менее 1000 </w:t>
+        <w:t xml:space="preserve">е. </w:t>
+      </w:r>
+      <w:r>
+        <w:t xml:space="preserve">оптимальная реализация которого </w:t>
+      </w:r>
+      <w:r>
+        <w:t>требу</w:t>
+      </w:r>
+      <w:r>
+        <w:t xml:space="preserve">ет </w:t>
+      </w:r>
+      <w:r>
+        <w:t xml:space="preserve">менее 1000 </w:t>
       </w:r>
       <w:r>
         <w:rPr>
@@ -2508,44 +2794,205 @@
         <w:t>GE</w:t>
       </w:r>
       <w:r>
+        <w:t>,</w:t>
+      </w:r>
+      <w:r>
         <w:t xml:space="preserve"> </w:t>
       </w:r>
       <w:r>
         <w:t>его все-таки назвать нельзя</w:t>
       </w:r>
       <w:r>
+        <w:t>.</w:t>
+      </w:r>
+    </w:p>
+    <w:p>
+      <w:pPr>
+        <w:ind w:firstLine="708"/>
+      </w:pPr>
+      <w:r>
+        <w:rPr>
+          <w:b/>
+          <w:lang w:val="en-US"/>
+        </w:rPr>
+        <w:t>DES</w:t>
+      </w:r>
+      <w:r>
         <w:t xml:space="preserve">. </w:t>
       </w:r>
+      <w:r>
+        <w:t xml:space="preserve">Данный алгоритм также является весьма известным. Длина его ключа значительно меньше, чем у </w:t>
+      </w:r>
+      <w:r>
+        <w:rPr>
+          <w:lang w:val="en-US"/>
+        </w:rPr>
+        <w:t>AES</w:t>
+      </w:r>
+      <w:r>
+        <w:t xml:space="preserve"> (56 </w:t>
+      </w:r>
+      <w:r>
+        <w:t xml:space="preserve">бит), что означает меньшую стойкость. Также он </w:t>
+      </w:r>
+      <w:r>
+        <w:t>был взломан методом линейного криптоанализа</w:t>
+      </w:r>
+      <w:r>
+        <w:rPr>
+          <w:rStyle w:val="a9"/>
+        </w:rPr>
+        <w:footnoteReference w:id="14"/>
+      </w:r>
+      <w:r>
+        <w:t>.</w:t>
+      </w:r>
+      <w:r>
+        <w:t xml:space="preserve"> В системах общего назначения (не легковесных) он применяется, в основном, в виде </w:t>
+      </w:r>
+      <w:r>
+        <w:rPr>
+          <w:lang w:val="en-US"/>
+        </w:rPr>
+        <w:t>Triple</w:t>
+      </w:r>
+      <w:r>
+        <w:t xml:space="preserve"> </w:t>
+      </w:r>
+      <w:r>
+        <w:rPr>
+          <w:lang w:val="en-US"/>
+        </w:rPr>
+        <w:t>DES</w:t>
+      </w:r>
+      <w:r>
+        <w:t xml:space="preserve">. </w:t>
+      </w:r>
+      <w:r>
+        <w:t xml:space="preserve">Также существует вариация </w:t>
+      </w:r>
+      <w:r>
+        <w:rPr>
+          <w:lang w:val="en-US"/>
+        </w:rPr>
+        <w:t>DESX</w:t>
+      </w:r>
+      <w:r>
+        <w:t xml:space="preserve">, </w:t>
+      </w:r>
+      <w:r>
+        <w:t xml:space="preserve">работающая с 184-битным ключом при таком же размере блока и числе раундов, как у </w:t>
+      </w:r>
+      <w:r>
+        <w:rPr>
+          <w:lang w:val="en-US"/>
+        </w:rPr>
+        <w:t>DES</w:t>
+      </w:r>
+      <w:r>
+        <w:t xml:space="preserve">. </w:t>
+      </w:r>
+      <w:r>
+        <w:t xml:space="preserve">Наиболее компактные реализации </w:t>
+      </w:r>
+      <w:r>
+        <w:rPr>
+          <w:lang w:val="en-US"/>
+        </w:rPr>
+        <w:t>DES</w:t>
+      </w:r>
+      <w:r>
+        <w:t xml:space="preserve"> </w:t>
+      </w:r>
+      <w:r>
+        <w:t xml:space="preserve">и </w:t>
+      </w:r>
+      <w:r>
+        <w:rPr>
+          <w:lang w:val="en-US"/>
+        </w:rPr>
+        <w:t>DESX</w:t>
+      </w:r>
+      <w:r>
+        <w:t xml:space="preserve"> требуют 2309</w:t>
+      </w:r>
+      <w:r>
+        <w:t xml:space="preserve"> </w:t>
+      </w:r>
+      <w:r>
+        <w:rPr>
+          <w:lang w:val="en-US"/>
+        </w:rPr>
+        <w:t>GE </w:t>
+      </w:r>
+      <w:r>
+        <w:t xml:space="preserve">и </w:t>
+      </w:r>
+      <w:r>
+        <w:t>1848</w:t>
+      </w:r>
+      <w:r>
+        <w:rPr>
+          <w:lang w:val="en-US"/>
+        </w:rPr>
+        <w:t> GE</w:t>
+      </w:r>
+      <w:r>
+        <w:t xml:space="preserve"> соответственно</w:t>
+      </w:r>
+      <w:r>
+        <w:rPr>
+          <w:rStyle w:val="a9"/>
+        </w:rPr>
+        <w:footnoteReference w:id="15"/>
+      </w:r>
+      <w:r>
+        <w:t>.</w:t>
+      </w:r>
     </w:p>
     <w:p>
       <w:pPr>
         <w:pStyle w:val="4"/>
       </w:pPr>
       <w:r>
-        <w:t>Легковесные криптоалгоритмы</w:t>
-      </w:r>
+        <w:t xml:space="preserve">Легковесные </w:t>
+      </w:r>
+      <w:proofErr w:type="spellStart"/>
+      <w:r>
+        <w:t>криптоалгоритмы</w:t>
+      </w:r>
+      <w:proofErr w:type="spellEnd"/>
     </w:p>
     <w:p>
       <w:pPr>
         <w:ind w:firstLine="708"/>
       </w:pPr>
       <w:r>
-        <w:t>Легковесные блочные шифры являются одним из наиболее развитых разделов легковесной криптографии.</w:t>
-      </w:r>
-    </w:p>
-    <w:p>
-      <w:pPr>
-        <w:ind w:firstLine="708"/>
-      </w:pPr>
-      <w:r>
-        <w:t>В</w:t>
-      </w:r>
-      <w:r>
-        <w:t xml:space="preserve"> </w:t>
-      </w:r>
+        <w:t xml:space="preserve">Наиболее строгим условием по размеру микросхемы для легковесных алгоритмов является максимальная граница в </w:t>
+      </w:r>
+      <w:r>
+        <w:t xml:space="preserve">1000 </w:t>
+      </w:r>
+      <w:r>
+        <w:rPr>
+          <w:lang w:val="en-US"/>
+        </w:rPr>
+        <w:t>GE</w:t>
+      </w:r>
+      <w:r>
+        <w:t xml:space="preserve">. </w:t>
+      </w:r>
+      <w:r>
+        <w:t>Ее удалось преодолеть двум алгоритмам, включенным в</w:t>
+      </w:r>
+      <w:r>
+        <w:t xml:space="preserve"> </w:t>
+      </w:r>
+      <w:proofErr w:type="spellStart"/>
       <w:r>
         <w:t>стандарт</w:t>
       </w:r>
+      <w:proofErr w:type="spellEnd"/>
       <w:r>
         <w:t xml:space="preserve"> </w:t>
       </w:r>
@@ -2586,7 +3033,10 @@
         <w:t>)</w:t>
       </w:r>
       <w:r>
-        <w:t xml:space="preserve"> включены два шифра: </w:t>
+        <w:t>. Это</w:t>
+      </w:r>
+      <w:r>
+        <w:t xml:space="preserve"> </w:t>
       </w:r>
       <w:r>
         <w:rPr>
@@ -2610,11 +3060,9 @@
         <w:t>.</w:t>
       </w:r>
     </w:p>
-    <w:p>
-      <w:pPr>
-        <w:ind w:firstLine="708"/>
-      </w:pPr>
-    </w:p>
+    <w:p/>
+    <w:p/>
+    <w:p/>
     <w:p>
       <w:pPr>
         <w:pStyle w:val="3"/>
@@ -2624,6 +3072,7 @@
         </w:numPr>
       </w:pPr>
       <w:r>
+        <w:lastRenderedPageBreak/>
         <w:t>Симметричное поточное шифрование</w:t>
       </w:r>
     </w:p>
@@ -2746,7 +3195,7 @@
 </file>
 
 <file path=word/endnotes.xml><?xml version="1.0" encoding="utf-8"?>
-<w:endnotes xmlns:wpc="http://schemas.microsoft.com/office/word/2010/wordprocessingCanvas" xmlns:cx="http://schemas.microsoft.com/office/drawing/2014/chartex" xmlns:cx1="http://schemas.microsoft.com/office/drawing/2015/9/8/chartex" xmlns:cx2="http://schemas.microsoft.com/office/drawing/2015/10/21/chartex" xmlns:cx3="http://schemas.microsoft.com/office/drawing/2016/5/9/chartex" xmlns:cx4="http://schemas.microsoft.com/office/drawing/2016/5/10/chartex" xmlns:cx5="http://schemas.microsoft.com/office/drawing/2016/5/11/chartex" xmlns:cx6="http://schemas.microsoft.com/office/drawing/2016/5/12/chartex" xmlns:cx7="http://schemas.microsoft.com/office/drawing/2016/5/13/chartex" xmlns:cx8="http://schemas.microsoft.com/office/drawing/2016/5/14/chartex" xmlns:mc="http://schemas.openxmlformats.org/markup-compatibility/2006" xmlns:aink="http://schemas.microsoft.com/office/drawing/2016/ink" xmlns:am3d="http://schemas.microsoft.com/office/drawing/2017/model3d" xmlns:o="urn:schemas-microsoft-com:office:office" xmlns:r="http://schemas.openxmlformats.org/officeDocument/2006/relationships" xmlns:m="http://schemas.openxmlformats.org/officeDocument/2006/math" xmlns:v="urn:schemas-microsoft-com:vml" xmlns:wp14="http://schemas.microsoft.com/office/word/2010/wordprocessingDrawing" xmlns:wp="http://schemas.openxmlformats.org/drawingml/2006/wordprocessingDrawing" xmlns:w10="urn:schemas-microsoft-com:office:word" xmlns:w="http://schemas.openxmlformats.org/wordprocessingml/2006/main" xmlns:w14="http://schemas.microsoft.com/office/word/2010/wordml" xmlns:w15="http://schemas.microsoft.com/office/word/2012/wordml" xmlns:w16cid="http://schemas.microsoft.com/office/word/2016/wordml/cid" xmlns:w16se="http://schemas.microsoft.com/office/word/2015/wordml/symex" xmlns:wpg="http://schemas.microsoft.com/office/word/2010/wordprocessingGroup" xmlns:wpi="http://schemas.microsoft.com/office/word/2010/wordprocessingInk" xmlns:wne="http://schemas.microsoft.com/office/word/2006/wordml" xmlns:wps="http://schemas.microsoft.com/office/word/2010/wordprocessingShape" mc:Ignorable="w14 w15 w16se w16cid wp14">
+<w:endnotes xmlns:wpc="http://schemas.microsoft.com/office/word/2010/wordprocessingCanvas" xmlns:cx="http://schemas.microsoft.com/office/drawing/2014/chartex" xmlns:cx1="http://schemas.microsoft.com/office/drawing/2015/9/8/chartex" xmlns:mc="http://schemas.openxmlformats.org/markup-compatibility/2006" xmlns:o="urn:schemas-microsoft-com:office:office" xmlns:r="http://schemas.openxmlformats.org/officeDocument/2006/relationships" xmlns:m="http://schemas.openxmlformats.org/officeDocument/2006/math" xmlns:v="urn:schemas-microsoft-com:vml" xmlns:wp14="http://schemas.microsoft.com/office/word/2010/wordprocessingDrawing" xmlns:wp="http://schemas.openxmlformats.org/drawingml/2006/wordprocessingDrawing" xmlns:w10="urn:schemas-microsoft-com:office:word" xmlns:w="http://schemas.openxmlformats.org/wordprocessingml/2006/main" xmlns:w14="http://schemas.microsoft.com/office/word/2010/wordml" xmlns:w15="http://schemas.microsoft.com/office/word/2012/wordml" xmlns:w16se="http://schemas.microsoft.com/office/word/2015/wordml/symex" xmlns:wpg="http://schemas.microsoft.com/office/word/2010/wordprocessingGroup" xmlns:wpi="http://schemas.microsoft.com/office/word/2010/wordprocessingInk" xmlns:wne="http://schemas.microsoft.com/office/word/2006/wordml" xmlns:wps="http://schemas.microsoft.com/office/word/2010/wordprocessingShape" mc:Ignorable="w14 w15 w16se wp14">
   <w:endnote w:type="separator" w:id="-1">
     <w:p>
       <w:pPr>
@@ -2771,7 +3220,7 @@
 </file>
 
 <file path=word/footer1.xml><?xml version="1.0" encoding="utf-8"?>
-<w:ftr xmlns:wpc="http://schemas.microsoft.com/office/word/2010/wordprocessingCanvas" xmlns:cx="http://schemas.microsoft.com/office/drawing/2014/chartex" xmlns:cx1="http://schemas.microsoft.com/office/drawing/2015/9/8/chartex" xmlns:cx2="http://schemas.microsoft.com/office/drawing/2015/10/21/chartex" xmlns:cx3="http://schemas.microsoft.com/office/drawing/2016/5/9/chartex" xmlns:cx4="http://schemas.microsoft.com/office/drawing/2016/5/10/chartex" xmlns:cx5="http://schemas.microsoft.com/office/drawing/2016/5/11/chartex" xmlns:cx6="http://schemas.microsoft.com/office/drawing/2016/5/12/chartex" xmlns:cx7="http://schemas.microsoft.com/office/drawing/2016/5/13/chartex" xmlns:cx8="http://schemas.microsoft.com/office/drawing/2016/5/14/chartex" xmlns:mc="http://schemas.openxmlformats.org/markup-compatibility/2006" xmlns:aink="http://schemas.microsoft.com/office/drawing/2016/ink" xmlns:am3d="http://schemas.microsoft.com/office/drawing/2017/model3d" xmlns:o="urn:schemas-microsoft-com:office:office" xmlns:r="http://schemas.openxmlformats.org/officeDocument/2006/relationships" xmlns:m="http://schemas.openxmlformats.org/officeDocument/2006/math" xmlns:v="urn:schemas-microsoft-com:vml" xmlns:wp14="http://schemas.microsoft.com/office/word/2010/wordprocessingDrawing" xmlns:wp="http://schemas.openxmlformats.org/drawingml/2006/wordprocessingDrawing" xmlns:w10="urn:schemas-microsoft-com:office:word" xmlns:w="http://schemas.openxmlformats.org/wordprocessingml/2006/main" xmlns:w14="http://schemas.microsoft.com/office/word/2010/wordml" xmlns:w15="http://schemas.microsoft.com/office/word/2012/wordml" xmlns:w16cid="http://schemas.microsoft.com/office/word/2016/wordml/cid" xmlns:w16se="http://schemas.microsoft.com/office/word/2015/wordml/symex" xmlns:wpg="http://schemas.microsoft.com/office/word/2010/wordprocessingGroup" xmlns:wpi="http://schemas.microsoft.com/office/word/2010/wordprocessingInk" xmlns:wne="http://schemas.microsoft.com/office/word/2006/wordml" xmlns:wps="http://schemas.microsoft.com/office/word/2010/wordprocessingShape" mc:Ignorable="w14 w15 w16se w16cid wp14">
+<w:ftr xmlns:wpc="http://schemas.microsoft.com/office/word/2010/wordprocessingCanvas" xmlns:cx="http://schemas.microsoft.com/office/drawing/2014/chartex" xmlns:cx1="http://schemas.microsoft.com/office/drawing/2015/9/8/chartex" xmlns:mc="http://schemas.openxmlformats.org/markup-compatibility/2006" xmlns:o="urn:schemas-microsoft-com:office:office" xmlns:r="http://schemas.openxmlformats.org/officeDocument/2006/relationships" xmlns:m="http://schemas.openxmlformats.org/officeDocument/2006/math" xmlns:v="urn:schemas-microsoft-com:vml" xmlns:wp14="http://schemas.microsoft.com/office/word/2010/wordprocessingDrawing" xmlns:wp="http://schemas.openxmlformats.org/drawingml/2006/wordprocessingDrawing" xmlns:w10="urn:schemas-microsoft-com:office:word" xmlns:w="http://schemas.openxmlformats.org/wordprocessingml/2006/main" xmlns:w14="http://schemas.microsoft.com/office/word/2010/wordml" xmlns:w15="http://schemas.microsoft.com/office/word/2012/wordml" xmlns:w16se="http://schemas.microsoft.com/office/word/2015/wordml/symex" xmlns:wpg="http://schemas.microsoft.com/office/word/2010/wordprocessingGroup" xmlns:wpi="http://schemas.microsoft.com/office/word/2010/wordprocessingInk" xmlns:wne="http://schemas.microsoft.com/office/word/2006/wordml" xmlns:wps="http://schemas.microsoft.com/office/word/2010/wordprocessingShape" mc:Ignorable="w14 w15 w16se wp14">
   <w:p>
     <w:pPr>
       <w:pStyle w:val="a5"/>
@@ -2781,7 +3230,7 @@
 </file>
 
 <file path=word/footer2.xml><?xml version="1.0" encoding="utf-8"?>
-<w:ftr xmlns:wpc="http://schemas.microsoft.com/office/word/2010/wordprocessingCanvas" xmlns:cx="http://schemas.microsoft.com/office/drawing/2014/chartex" xmlns:cx1="http://schemas.microsoft.com/office/drawing/2015/9/8/chartex" xmlns:cx2="http://schemas.microsoft.com/office/drawing/2015/10/21/chartex" xmlns:cx3="http://schemas.microsoft.com/office/drawing/2016/5/9/chartex" xmlns:cx4="http://schemas.microsoft.com/office/drawing/2016/5/10/chartex" xmlns:cx5="http://schemas.microsoft.com/office/drawing/2016/5/11/chartex" xmlns:cx6="http://schemas.microsoft.com/office/drawing/2016/5/12/chartex" xmlns:cx7="http://schemas.microsoft.com/office/drawing/2016/5/13/chartex" xmlns:cx8="http://schemas.microsoft.com/office/drawing/2016/5/14/chartex" xmlns:mc="http://schemas.openxmlformats.org/markup-compatibility/2006" xmlns:aink="http://schemas.microsoft.com/office/drawing/2016/ink" xmlns:am3d="http://schemas.microsoft.com/office/drawing/2017/model3d" xmlns:o="urn:schemas-microsoft-com:office:office" xmlns:r="http://schemas.openxmlformats.org/officeDocument/2006/relationships" xmlns:m="http://schemas.openxmlformats.org/officeDocument/2006/math" xmlns:v="urn:schemas-microsoft-com:vml" xmlns:wp14="http://schemas.microsoft.com/office/word/2010/wordprocessingDrawing" xmlns:wp="http://schemas.openxmlformats.org/drawingml/2006/wordprocessingDrawing" xmlns:w10="urn:schemas-microsoft-com:office:word" xmlns:w="http://schemas.openxmlformats.org/wordprocessingml/2006/main" xmlns:w14="http://schemas.microsoft.com/office/word/2010/wordml" xmlns:w15="http://schemas.microsoft.com/office/word/2012/wordml" xmlns:w16cid="http://schemas.microsoft.com/office/word/2016/wordml/cid" xmlns:w16se="http://schemas.microsoft.com/office/word/2015/wordml/symex" xmlns:wpg="http://schemas.microsoft.com/office/word/2010/wordprocessingGroup" xmlns:wpi="http://schemas.microsoft.com/office/word/2010/wordprocessingInk" xmlns:wne="http://schemas.microsoft.com/office/word/2006/wordml" xmlns:wps="http://schemas.microsoft.com/office/word/2010/wordprocessingShape" mc:Ignorable="w14 w15 w16se w16cid wp14">
+<w:ftr xmlns:wpc="http://schemas.microsoft.com/office/word/2010/wordprocessingCanvas" xmlns:cx="http://schemas.microsoft.com/office/drawing/2014/chartex" xmlns:cx1="http://schemas.microsoft.com/office/drawing/2015/9/8/chartex" xmlns:mc="http://schemas.openxmlformats.org/markup-compatibility/2006" xmlns:o="urn:schemas-microsoft-com:office:office" xmlns:r="http://schemas.openxmlformats.org/officeDocument/2006/relationships" xmlns:m="http://schemas.openxmlformats.org/officeDocument/2006/math" xmlns:v="urn:schemas-microsoft-com:vml" xmlns:wp14="http://schemas.microsoft.com/office/word/2010/wordprocessingDrawing" xmlns:wp="http://schemas.openxmlformats.org/drawingml/2006/wordprocessingDrawing" xmlns:w10="urn:schemas-microsoft-com:office:word" xmlns:w="http://schemas.openxmlformats.org/wordprocessingml/2006/main" xmlns:w14="http://schemas.microsoft.com/office/word/2010/wordml" xmlns:w15="http://schemas.microsoft.com/office/word/2012/wordml" xmlns:w16se="http://schemas.microsoft.com/office/word/2015/wordml/symex" xmlns:wpg="http://schemas.microsoft.com/office/word/2010/wordprocessingGroup" xmlns:wpi="http://schemas.microsoft.com/office/word/2010/wordprocessingInk" xmlns:wne="http://schemas.microsoft.com/office/word/2006/wordml" xmlns:wps="http://schemas.microsoft.com/office/word/2010/wordprocessingShape" mc:Ignorable="w14 w15 w16se wp14">
   <w:p>
     <w:pPr>
       <w:pStyle w:val="a5"/>
@@ -2791,7 +3240,7 @@
 </file>
 
 <file path=word/footer3.xml><?xml version="1.0" encoding="utf-8"?>
-<w:ftr xmlns:wpc="http://schemas.microsoft.com/office/word/2010/wordprocessingCanvas" xmlns:cx="http://schemas.microsoft.com/office/drawing/2014/chartex" xmlns:cx1="http://schemas.microsoft.com/office/drawing/2015/9/8/chartex" xmlns:cx2="http://schemas.microsoft.com/office/drawing/2015/10/21/chartex" xmlns:cx3="http://schemas.microsoft.com/office/drawing/2016/5/9/chartex" xmlns:cx4="http://schemas.microsoft.com/office/drawing/2016/5/10/chartex" xmlns:cx5="http://schemas.microsoft.com/office/drawing/2016/5/11/chartex" xmlns:cx6="http://schemas.microsoft.com/office/drawing/2016/5/12/chartex" xmlns:cx7="http://schemas.microsoft.com/office/drawing/2016/5/13/chartex" xmlns:cx8="http://schemas.microsoft.com/office/drawing/2016/5/14/chartex" xmlns:mc="http://schemas.openxmlformats.org/markup-compatibility/2006" xmlns:aink="http://schemas.microsoft.com/office/drawing/2016/ink" xmlns:am3d="http://schemas.microsoft.com/office/drawing/2017/model3d" xmlns:o="urn:schemas-microsoft-com:office:office" xmlns:r="http://schemas.openxmlformats.org/officeDocument/2006/relationships" xmlns:m="http://schemas.openxmlformats.org/officeDocument/2006/math" xmlns:v="urn:schemas-microsoft-com:vml" xmlns:wp14="http://schemas.microsoft.com/office/word/2010/wordprocessingDrawing" xmlns:wp="http://schemas.openxmlformats.org/drawingml/2006/wordprocessingDrawing" xmlns:w10="urn:schemas-microsoft-com:office:word" xmlns:w="http://schemas.openxmlformats.org/wordprocessingml/2006/main" xmlns:w14="http://schemas.microsoft.com/office/word/2010/wordml" xmlns:w15="http://schemas.microsoft.com/office/word/2012/wordml" xmlns:w16cid="http://schemas.microsoft.com/office/word/2016/wordml/cid" xmlns:w16se="http://schemas.microsoft.com/office/word/2015/wordml/symex" xmlns:wpg="http://schemas.microsoft.com/office/word/2010/wordprocessingGroup" xmlns:wpi="http://schemas.microsoft.com/office/word/2010/wordprocessingInk" xmlns:wne="http://schemas.microsoft.com/office/word/2006/wordml" xmlns:wps="http://schemas.microsoft.com/office/word/2010/wordprocessingShape" mc:Ignorable="w14 w15 w16se w16cid wp14">
+<w:ftr xmlns:wpc="http://schemas.microsoft.com/office/word/2010/wordprocessingCanvas" xmlns:cx="http://schemas.microsoft.com/office/drawing/2014/chartex" xmlns:cx1="http://schemas.microsoft.com/office/drawing/2015/9/8/chartex" xmlns:mc="http://schemas.openxmlformats.org/markup-compatibility/2006" xmlns:o="urn:schemas-microsoft-com:office:office" xmlns:r="http://schemas.openxmlformats.org/officeDocument/2006/relationships" xmlns:m="http://schemas.openxmlformats.org/officeDocument/2006/math" xmlns:v="urn:schemas-microsoft-com:vml" xmlns:wp14="http://schemas.microsoft.com/office/word/2010/wordprocessingDrawing" xmlns:wp="http://schemas.openxmlformats.org/drawingml/2006/wordprocessingDrawing" xmlns:w10="urn:schemas-microsoft-com:office:word" xmlns:w="http://schemas.openxmlformats.org/wordprocessingml/2006/main" xmlns:w14="http://schemas.microsoft.com/office/word/2010/wordml" xmlns:w15="http://schemas.microsoft.com/office/word/2012/wordml" xmlns:w16se="http://schemas.microsoft.com/office/word/2015/wordml/symex" xmlns:wpg="http://schemas.microsoft.com/office/word/2010/wordprocessingGroup" xmlns:wpi="http://schemas.microsoft.com/office/word/2010/wordprocessingInk" xmlns:wne="http://schemas.microsoft.com/office/word/2006/wordml" xmlns:wps="http://schemas.microsoft.com/office/word/2010/wordprocessingShape" mc:Ignorable="w14 w15 w16se wp14">
   <w:p>
     <w:pPr>
       <w:pStyle w:val="a5"/>
@@ -2801,7 +3250,7 @@
 </file>
 
 <file path=word/footnotes.xml><?xml version="1.0" encoding="utf-8"?>
-<w:footnotes xmlns:wpc="http://schemas.microsoft.com/office/word/2010/wordprocessingCanvas" xmlns:cx="http://schemas.microsoft.com/office/drawing/2014/chartex" xmlns:cx1="http://schemas.microsoft.com/office/drawing/2015/9/8/chartex" xmlns:cx2="http://schemas.microsoft.com/office/drawing/2015/10/21/chartex" xmlns:cx3="http://schemas.microsoft.com/office/drawing/2016/5/9/chartex" xmlns:cx4="http://schemas.microsoft.com/office/drawing/2016/5/10/chartex" xmlns:cx5="http://schemas.microsoft.com/office/drawing/2016/5/11/chartex" xmlns:cx6="http://schemas.microsoft.com/office/drawing/2016/5/12/chartex" xmlns:cx7="http://schemas.microsoft.com/office/drawing/2016/5/13/chartex" xmlns:cx8="http://schemas.microsoft.com/office/drawing/2016/5/14/chartex" xmlns:mc="http://schemas.openxmlformats.org/markup-compatibility/2006" xmlns:aink="http://schemas.microsoft.com/office/drawing/2016/ink" xmlns:am3d="http://schemas.microsoft.com/office/drawing/2017/model3d" xmlns:o="urn:schemas-microsoft-com:office:office" xmlns:r="http://schemas.openxmlformats.org/officeDocument/2006/relationships" xmlns:m="http://schemas.openxmlformats.org/officeDocument/2006/math" xmlns:v="urn:schemas-microsoft-com:vml" xmlns:wp14="http://schemas.microsoft.com/office/word/2010/wordprocessingDrawing" xmlns:wp="http://schemas.openxmlformats.org/drawingml/2006/wordprocessingDrawing" xmlns:w10="urn:schemas-microsoft-com:office:word" xmlns:w="http://schemas.openxmlformats.org/wordprocessingml/2006/main" xmlns:w14="http://schemas.microsoft.com/office/word/2010/wordml" xmlns:w15="http://schemas.microsoft.com/office/word/2012/wordml" xmlns:w16cid="http://schemas.microsoft.com/office/word/2016/wordml/cid" xmlns:w16se="http://schemas.microsoft.com/office/word/2015/wordml/symex" xmlns:wpg="http://schemas.microsoft.com/office/word/2010/wordprocessingGroup" xmlns:wpi="http://schemas.microsoft.com/office/word/2010/wordprocessingInk" xmlns:wne="http://schemas.microsoft.com/office/word/2006/wordml" xmlns:wps="http://schemas.microsoft.com/office/word/2010/wordprocessingShape" mc:Ignorable="w14 w15 w16se w16cid wp14">
+<w:footnotes xmlns:wpc="http://schemas.microsoft.com/office/word/2010/wordprocessingCanvas" xmlns:cx="http://schemas.microsoft.com/office/drawing/2014/chartex" xmlns:cx1="http://schemas.microsoft.com/office/drawing/2015/9/8/chartex" xmlns:mc="http://schemas.openxmlformats.org/markup-compatibility/2006" xmlns:o="urn:schemas-microsoft-com:office:office" xmlns:r="http://schemas.openxmlformats.org/officeDocument/2006/relationships" xmlns:m="http://schemas.openxmlformats.org/officeDocument/2006/math" xmlns:v="urn:schemas-microsoft-com:vml" xmlns:wp14="http://schemas.microsoft.com/office/word/2010/wordprocessingDrawing" xmlns:wp="http://schemas.openxmlformats.org/drawingml/2006/wordprocessingDrawing" xmlns:w10="urn:schemas-microsoft-com:office:word" xmlns:w="http://schemas.openxmlformats.org/wordprocessingml/2006/main" xmlns:w14="http://schemas.microsoft.com/office/word/2010/wordml" xmlns:w15="http://schemas.microsoft.com/office/word/2012/wordml" xmlns:w16se="http://schemas.microsoft.com/office/word/2015/wordml/symex" xmlns:wpg="http://schemas.microsoft.com/office/word/2010/wordprocessingGroup" xmlns:wpi="http://schemas.microsoft.com/office/word/2010/wordprocessingInk" xmlns:wne="http://schemas.microsoft.com/office/word/2006/wordml" xmlns:wps="http://schemas.microsoft.com/office/word/2010/wordprocessingShape" mc:Ignorable="w14 w15 w16se wp14">
   <w:footnote w:type="separator" w:id="-1">
     <w:p>
       <w:pPr>
@@ -2954,7 +3403,7 @@
         <w:rPr>
           <w:lang w:val="en-US"/>
         </w:rPr>
-        <w:t xml:space="preserve"> K. Lightweight Cryptography for Embedded Systems - A Comparative Analysis, SETOP’2013.</w:t>
+        <w:t xml:space="preserve"> K. Lightweight Cryptography for Embedded Systems - A Comparative Analysis, SETOP’2013</w:t>
       </w:r>
     </w:p>
   </w:footnote>
@@ -3074,18 +3523,15 @@
         </w:rPr>
         <w:t xml:space="preserve"> </w:t>
       </w:r>
-      <w:r>
-        <w:rPr>
-          <w:lang w:val="en-US"/>
-        </w:rPr>
-        <w:t xml:space="preserve">Kasper E., Schwabe P. Faster and Timing-Attack Resistant AES-GCM. </w:t>
-      </w:r>
-      <w:r>
-        <w:rPr>
-          <w:lang w:val="en-US"/>
-        </w:rPr>
-        <w:t>CHES 2009, LNCS 5747, pp. 1–17, 2009</w:t>
-      </w:r>
+      <w:hyperlink r:id="rId4" w:history="1">
+        <w:r>
+          <w:rPr>
+            <w:rStyle w:val="ab"/>
+            <w:lang w:val="en-US"/>
+          </w:rPr>
+          <w:t>https://www.researchgate.net/publication/316078586_A_review_of_lightweight_block_ciphers</w:t>
+        </w:r>
+      </w:hyperlink>
     </w:p>
   </w:footnote>
   <w:footnote w:id="8">
@@ -3108,34 +3554,15 @@
         </w:rPr>
         <w:t xml:space="preserve"> </w:t>
       </w:r>
-      <w:proofErr w:type="spellStart"/>
-      <w:r>
-        <w:rPr>
-          <w:lang w:val="en-US"/>
-        </w:rPr>
-        <w:t>Preneel</w:t>
-      </w:r>
-      <w:proofErr w:type="spellEnd"/>
-      <w:r>
-        <w:rPr>
-          <w:lang w:val="en-US"/>
-        </w:rPr>
-        <w:t xml:space="preserve"> B. Perspectives on Lightweight Cryptography,” </w:t>
-      </w:r>
-      <w:proofErr w:type="spellStart"/>
-      <w:r>
-        <w:rPr>
-          <w:lang w:val="en-US"/>
-        </w:rPr>
-        <w:t>Inscript</w:t>
-      </w:r>
-      <w:proofErr w:type="spellEnd"/>
-      <w:r>
-        <w:rPr>
-          <w:lang w:val="en-US"/>
-        </w:rPr>
-        <w:t xml:space="preserve"> 2010, Shanghai, China, 20-24 October 2010.</w:t>
-      </w:r>
+      <w:hyperlink r:id="rId5" w:history="1">
+        <w:r>
+          <w:rPr>
+            <w:rStyle w:val="ab"/>
+            <w:lang w:val="en-US"/>
+          </w:rPr>
+          <w:t>https://cyberleninka.ru/article/n/legkovesnaya-kriptografiya-chast-1</w:t>
+        </w:r>
+      </w:hyperlink>
     </w:p>
   </w:footnote>
   <w:footnote w:id="9">
@@ -3158,47 +3585,17 @@
         </w:rPr>
         <w:t xml:space="preserve"> </w:t>
       </w:r>
-      <w:proofErr w:type="spellStart"/>
-      <w:r>
-        <w:rPr>
-          <w:lang w:val="en-US"/>
-        </w:rPr>
-        <w:t>Hodjat</w:t>
-      </w:r>
-      <w:proofErr w:type="spellEnd"/>
-      <w:r>
-        <w:rPr>
-          <w:lang w:val="en-US"/>
-        </w:rPr>
-        <w:t xml:space="preserve"> A., </w:t>
-      </w:r>
-      <w:proofErr w:type="spellStart"/>
-      <w:r>
-        <w:rPr>
-          <w:lang w:val="en-US"/>
-        </w:rPr>
-        <w:t>Verbauwhede</w:t>
-      </w:r>
-      <w:proofErr w:type="spellEnd"/>
-      <w:r>
-        <w:rPr>
-          <w:lang w:val="en-US"/>
-        </w:rPr>
-        <w:t xml:space="preserve"> I. Minimum Area Cost for a 30 to 70 </w:t>
-      </w:r>
-      <w:proofErr w:type="spellStart"/>
-      <w:r>
-        <w:rPr>
-          <w:lang w:val="en-US"/>
-        </w:rPr>
-        <w:t>Gbits</w:t>
-      </w:r>
-      <w:proofErr w:type="spellEnd"/>
-      <w:r>
-        <w:rPr>
-          <w:lang w:val="en-US"/>
-        </w:rPr>
-        <w:t>/s AES Processor. In IEEE Computer Society Annual Symposium on VLSI (ISVLSI 2004), pp. 498–502, 2004.</w:t>
+      <w:r>
+        <w:rPr>
+          <w:lang w:val="en-US"/>
+        </w:rPr>
+        <w:t xml:space="preserve">Kasper E., Schwabe P. Faster and Timing-Attack Resistant AES-GCM. </w:t>
+      </w:r>
+      <w:r>
+        <w:rPr>
+          <w:lang w:val="en-US"/>
+        </w:rPr>
+        <w:t>CHES 2009, LNCS 5747, pp. 1–17, 2009</w:t>
       </w:r>
     </w:p>
   </w:footnote>
@@ -3220,13 +3617,215 @@
         <w:rPr>
           <w:lang w:val="en-US"/>
         </w:rPr>
-        <w:t xml:space="preserve"> Moradi A., </w:t>
+        <w:t xml:space="preserve"> </w:t>
       </w:r>
       <w:proofErr w:type="spellStart"/>
       <w:r>
         <w:rPr>
           <w:lang w:val="en-US"/>
         </w:rPr>
+        <w:t>Preneel</w:t>
+      </w:r>
+      <w:proofErr w:type="spellEnd"/>
+      <w:r>
+        <w:rPr>
+          <w:lang w:val="en-US"/>
+        </w:rPr>
+        <w:t xml:space="preserve"> B. Perspectives on Lightweight Cryptography,” </w:t>
+      </w:r>
+      <w:proofErr w:type="spellStart"/>
+      <w:r>
+        <w:rPr>
+          <w:lang w:val="en-US"/>
+        </w:rPr>
+        <w:t>Inscript</w:t>
+      </w:r>
+      <w:proofErr w:type="spellEnd"/>
+      <w:r>
+        <w:rPr>
+          <w:lang w:val="en-US"/>
+        </w:rPr>
+        <w:t xml:space="preserve"> 2010, Shanghai, China, 20-24 October 2010.</w:t>
+      </w:r>
+    </w:p>
+  </w:footnote>
+  <w:footnote w:id="11">
+    <w:p>
+      <w:pPr>
+        <w:pStyle w:val="a7"/>
+        <w:rPr>
+          <w:lang w:val="en-US"/>
+        </w:rPr>
+      </w:pPr>
+      <w:r>
+        <w:rPr>
+          <w:rStyle w:val="a9"/>
+        </w:rPr>
+        <w:footnoteRef/>
+      </w:r>
+      <w:r>
+        <w:rPr>
+          <w:lang w:val="en-US"/>
+        </w:rPr>
+        <w:t xml:space="preserve"> </w:t>
+      </w:r>
+      <w:proofErr w:type="spellStart"/>
+      <w:r>
+        <w:rPr>
+          <w:lang w:val="en-US"/>
+        </w:rPr>
+        <w:t>Hodjat</w:t>
+      </w:r>
+      <w:proofErr w:type="spellEnd"/>
+      <w:r>
+        <w:rPr>
+          <w:lang w:val="en-US"/>
+        </w:rPr>
+        <w:t xml:space="preserve"> A., </w:t>
+      </w:r>
+      <w:proofErr w:type="spellStart"/>
+      <w:r>
+        <w:rPr>
+          <w:lang w:val="en-US"/>
+        </w:rPr>
+        <w:t>Verbauwhede</w:t>
+      </w:r>
+      <w:proofErr w:type="spellEnd"/>
+      <w:r>
+        <w:rPr>
+          <w:lang w:val="en-US"/>
+        </w:rPr>
+        <w:t xml:space="preserve"> I. Minimum Area Cost for a 30 to 70 </w:t>
+      </w:r>
+      <w:proofErr w:type="spellStart"/>
+      <w:r>
+        <w:rPr>
+          <w:lang w:val="en-US"/>
+        </w:rPr>
+        <w:t>Gbits</w:t>
+      </w:r>
+      <w:proofErr w:type="spellEnd"/>
+      <w:r>
+        <w:rPr>
+          <w:lang w:val="en-US"/>
+        </w:rPr>
+        <w:t>/s AES Processor. In IEEE Computer Society Annual Symposium on VLSI (ISVLSI 2004), pp. 498–502, 2004.</w:t>
+      </w:r>
+    </w:p>
+  </w:footnote>
+  <w:footnote w:id="12">
+    <w:p>
+      <w:pPr>
+        <w:pStyle w:val="a7"/>
+        <w:rPr>
+          <w:lang w:val="en-US"/>
+        </w:rPr>
+      </w:pPr>
+      <w:r>
+        <w:rPr>
+          <w:rStyle w:val="a9"/>
+        </w:rPr>
+        <w:footnoteRef/>
+      </w:r>
+      <w:r>
+        <w:rPr>
+          <w:lang w:val="en-US"/>
+        </w:rPr>
+        <w:t xml:space="preserve"> </w:t>
+      </w:r>
+      <w:proofErr w:type="spellStart"/>
+      <w:r>
+        <w:rPr>
+          <w:lang w:val="en-US"/>
+        </w:rPr>
+        <w:t>Dinur</w:t>
+      </w:r>
+      <w:proofErr w:type="spellEnd"/>
+      <w:r>
+        <w:rPr>
+          <w:lang w:val="en-US"/>
+        </w:rPr>
+        <w:t xml:space="preserve"> I., </w:t>
+      </w:r>
+      <w:proofErr w:type="spellStart"/>
+      <w:r>
+        <w:rPr>
+          <w:lang w:val="en-US"/>
+        </w:rPr>
+        <w:t>Dunkelman</w:t>
+      </w:r>
+      <w:proofErr w:type="spellEnd"/>
+      <w:r>
+        <w:rPr>
+          <w:lang w:val="en-US"/>
+        </w:rPr>
+        <w:t xml:space="preserve"> O., Shamir A. Improved Attacks on Full GOST. </w:t>
+      </w:r>
+      <w:proofErr w:type="spellStart"/>
+      <w:r>
+        <w:t>Report</w:t>
+      </w:r>
+      <w:proofErr w:type="spellEnd"/>
+      <w:r>
+        <w:t xml:space="preserve"> 2011/558, </w:t>
+      </w:r>
+      <w:proofErr w:type="spellStart"/>
+      <w:r>
+        <w:t>available</w:t>
+      </w:r>
+      <w:proofErr w:type="spellEnd"/>
+      <w:r>
+        <w:t xml:space="preserve"> </w:t>
+      </w:r>
+      <w:proofErr w:type="spellStart"/>
+      <w:r>
+        <w:t>via</w:t>
+      </w:r>
+      <w:proofErr w:type="spellEnd"/>
+      <w:r>
+        <w:t xml:space="preserve"> http://eprint.iacr.org/, 2011.</w:t>
+      </w:r>
+    </w:p>
+  </w:footnote>
+  <w:footnote w:id="13">
+    <w:p>
+      <w:pPr>
+        <w:pStyle w:val="a7"/>
+        <w:rPr>
+          <w:lang w:val="en-US"/>
+        </w:rPr>
+      </w:pPr>
+      <w:r>
+        <w:rPr>
+          <w:rStyle w:val="a9"/>
+        </w:rPr>
+        <w:footnoteRef/>
+      </w:r>
+      <w:r>
+        <w:rPr>
+          <w:lang w:val="en-US"/>
+        </w:rPr>
+        <w:t xml:space="preserve"> </w:t>
+      </w:r>
+      <w:proofErr w:type="spellStart"/>
+      <w:r>
+        <w:rPr>
+          <w:lang w:val="en-US"/>
+        </w:rPr>
+        <w:t>Moradi</w:t>
+      </w:r>
+      <w:proofErr w:type="spellEnd"/>
+      <w:r>
+        <w:rPr>
+          <w:lang w:val="en-US"/>
+        </w:rPr>
+        <w:t xml:space="preserve"> A., </w:t>
+      </w:r>
+      <w:proofErr w:type="spellStart"/>
+      <w:r>
+        <w:rPr>
+          <w:lang w:val="en-US"/>
+        </w:rPr>
         <w:t>Poschmann</w:t>
       </w:r>
       <w:proofErr w:type="spellEnd"/>
@@ -3249,6 +3848,104 @@
           <w:lang w:val="en-US"/>
         </w:rPr>
         <w:t xml:space="preserve"> C., Wang H. Pushing the Limits: A Very Compact and a Threshold Implementation of AES”, EUROCRYPT 2011, LNCS 6632, pp. 69-88, Springer-Verlag, 2011.</w:t>
+      </w:r>
+    </w:p>
+  </w:footnote>
+  <w:footnote w:id="14">
+    <w:p>
+      <w:pPr>
+        <w:pStyle w:val="a7"/>
+        <w:rPr>
+          <w:lang w:val="en-US"/>
+        </w:rPr>
+      </w:pPr>
+      <w:r>
+        <w:rPr>
+          <w:rStyle w:val="a9"/>
+        </w:rPr>
+        <w:footnoteRef/>
+      </w:r>
+      <w:r>
+        <w:rPr>
+          <w:lang w:val="en-US"/>
+        </w:rPr>
+        <w:t xml:space="preserve"> </w:t>
+      </w:r>
+      <w:r>
+        <w:rPr>
+          <w:lang w:val="en-US"/>
+        </w:rPr>
+        <w:t xml:space="preserve">P. </w:t>
+      </w:r>
+      <w:proofErr w:type="spellStart"/>
+      <w:r>
+        <w:rPr>
+          <w:lang w:val="en-US"/>
+        </w:rPr>
+        <w:t>Junod</w:t>
+      </w:r>
+      <w:proofErr w:type="spellEnd"/>
+      <w:r>
+        <w:rPr>
+          <w:lang w:val="en-US"/>
+        </w:rPr>
+        <w:t>, On the Complexity of Matsui’s Attack, Selected Areas in Cryptography (SAC’01), Springer, LNCS, 2259, 2001, pp.199211.</w:t>
+      </w:r>
+    </w:p>
+  </w:footnote>
+  <w:footnote w:id="15">
+    <w:p>
+      <w:pPr>
+        <w:pStyle w:val="a7"/>
+        <w:rPr>
+          <w:lang w:val="en-US"/>
+        </w:rPr>
+      </w:pPr>
+      <w:r>
+        <w:rPr>
+          <w:rStyle w:val="a9"/>
+        </w:rPr>
+        <w:footnoteRef/>
+      </w:r>
+      <w:r>
+        <w:rPr>
+          <w:lang w:val="en-US"/>
+        </w:rPr>
+        <w:t xml:space="preserve"> </w:t>
+      </w:r>
+      <w:r>
+        <w:rPr>
+          <w:lang w:val="en-US"/>
+        </w:rPr>
+        <w:t xml:space="preserve">G. Leander, C. </w:t>
+      </w:r>
+      <w:proofErr w:type="spellStart"/>
+      <w:r>
+        <w:rPr>
+          <w:lang w:val="en-US"/>
+        </w:rPr>
+        <w:t>Paar</w:t>
+      </w:r>
+      <w:proofErr w:type="spellEnd"/>
+      <w:r>
+        <w:rPr>
+          <w:lang w:val="en-US"/>
+        </w:rPr>
+        <w:t xml:space="preserve">, A. </w:t>
+      </w:r>
+      <w:proofErr w:type="spellStart"/>
+      <w:r>
+        <w:rPr>
+          <w:lang w:val="en-US"/>
+        </w:rPr>
+        <w:t>Poschmann</w:t>
+      </w:r>
+      <w:proofErr w:type="spellEnd"/>
+      <w:r>
+        <w:rPr>
+          <w:lang w:val="en-US"/>
+        </w:rPr>
+        <w:t>, and K. Schramm, New Lightweight DES Variants, Fast Software Encryption, FSE 2007, Springer, LNCS, 4593, 2007, pp.196210.</w:t>
       </w:r>
     </w:p>
   </w:footnote>
@@ -3256,7 +3953,7 @@
 </file>
 
 <file path=word/header1.xml><?xml version="1.0" encoding="utf-8"?>
-<w:hdr xmlns:wpc="http://schemas.microsoft.com/office/word/2010/wordprocessingCanvas" xmlns:cx="http://schemas.microsoft.com/office/drawing/2014/chartex" xmlns:cx1="http://schemas.microsoft.com/office/drawing/2015/9/8/chartex" xmlns:cx2="http://schemas.microsoft.com/office/drawing/2015/10/21/chartex" xmlns:cx3="http://schemas.microsoft.com/office/drawing/2016/5/9/chartex" xmlns:cx4="http://schemas.microsoft.com/office/drawing/2016/5/10/chartex" xmlns:cx5="http://schemas.microsoft.com/office/drawing/2016/5/11/chartex" xmlns:cx6="http://schemas.microsoft.com/office/drawing/2016/5/12/chartex" xmlns:cx7="http://schemas.microsoft.com/office/drawing/2016/5/13/chartex" xmlns:cx8="http://schemas.microsoft.com/office/drawing/2016/5/14/chartex" xmlns:mc="http://schemas.openxmlformats.org/markup-compatibility/2006" xmlns:aink="http://schemas.microsoft.com/office/drawing/2016/ink" xmlns:am3d="http://schemas.microsoft.com/office/drawing/2017/model3d" xmlns:o="urn:schemas-microsoft-com:office:office" xmlns:r="http://schemas.openxmlformats.org/officeDocument/2006/relationships" xmlns:m="http://schemas.openxmlformats.org/officeDocument/2006/math" xmlns:v="urn:schemas-microsoft-com:vml" xmlns:wp14="http://schemas.microsoft.com/office/word/2010/wordprocessingDrawing" xmlns:wp="http://schemas.openxmlformats.org/drawingml/2006/wordprocessingDrawing" xmlns:w10="urn:schemas-microsoft-com:office:word" xmlns:w="http://schemas.openxmlformats.org/wordprocessingml/2006/main" xmlns:w14="http://schemas.microsoft.com/office/word/2010/wordml" xmlns:w15="http://schemas.microsoft.com/office/word/2012/wordml" xmlns:w16cid="http://schemas.microsoft.com/office/word/2016/wordml/cid" xmlns:w16se="http://schemas.microsoft.com/office/word/2015/wordml/symex" xmlns:wpg="http://schemas.microsoft.com/office/word/2010/wordprocessingGroup" xmlns:wpi="http://schemas.microsoft.com/office/word/2010/wordprocessingInk" xmlns:wne="http://schemas.microsoft.com/office/word/2006/wordml" xmlns:wps="http://schemas.microsoft.com/office/word/2010/wordprocessingShape" mc:Ignorable="w14 w15 w16se w16cid wp14">
+<w:hdr xmlns:wpc="http://schemas.microsoft.com/office/word/2010/wordprocessingCanvas" xmlns:cx="http://schemas.microsoft.com/office/drawing/2014/chartex" xmlns:cx1="http://schemas.microsoft.com/office/drawing/2015/9/8/chartex" xmlns:mc="http://schemas.openxmlformats.org/markup-compatibility/2006" xmlns:o="urn:schemas-microsoft-com:office:office" xmlns:r="http://schemas.openxmlformats.org/officeDocument/2006/relationships" xmlns:m="http://schemas.openxmlformats.org/officeDocument/2006/math" xmlns:v="urn:schemas-microsoft-com:vml" xmlns:wp14="http://schemas.microsoft.com/office/word/2010/wordprocessingDrawing" xmlns:wp="http://schemas.openxmlformats.org/drawingml/2006/wordprocessingDrawing" xmlns:w10="urn:schemas-microsoft-com:office:word" xmlns:w="http://schemas.openxmlformats.org/wordprocessingml/2006/main" xmlns:w14="http://schemas.microsoft.com/office/word/2010/wordml" xmlns:w15="http://schemas.microsoft.com/office/word/2012/wordml" xmlns:w16se="http://schemas.microsoft.com/office/word/2015/wordml/symex" xmlns:wpg="http://schemas.microsoft.com/office/word/2010/wordprocessingGroup" xmlns:wpi="http://schemas.microsoft.com/office/word/2010/wordprocessingInk" xmlns:wne="http://schemas.microsoft.com/office/word/2006/wordml" xmlns:wps="http://schemas.microsoft.com/office/word/2010/wordprocessingShape" mc:Ignorable="w14 w15 w16se wp14">
   <w:p>
     <w:pPr>
       <w:pStyle w:val="a3"/>
@@ -3266,7 +3963,7 @@
 </file>
 
 <file path=word/header2.xml><?xml version="1.0" encoding="utf-8"?>
-<w:hdr xmlns:wpc="http://schemas.microsoft.com/office/word/2010/wordprocessingCanvas" xmlns:cx="http://schemas.microsoft.com/office/drawing/2014/chartex" xmlns:cx1="http://schemas.microsoft.com/office/drawing/2015/9/8/chartex" xmlns:cx2="http://schemas.microsoft.com/office/drawing/2015/10/21/chartex" xmlns:cx3="http://schemas.microsoft.com/office/drawing/2016/5/9/chartex" xmlns:cx4="http://schemas.microsoft.com/office/drawing/2016/5/10/chartex" xmlns:cx5="http://schemas.microsoft.com/office/drawing/2016/5/11/chartex" xmlns:cx6="http://schemas.microsoft.com/office/drawing/2016/5/12/chartex" xmlns:cx7="http://schemas.microsoft.com/office/drawing/2016/5/13/chartex" xmlns:cx8="http://schemas.microsoft.com/office/drawing/2016/5/14/chartex" xmlns:mc="http://schemas.openxmlformats.org/markup-compatibility/2006" xmlns:aink="http://schemas.microsoft.com/office/drawing/2016/ink" xmlns:am3d="http://schemas.microsoft.com/office/drawing/2017/model3d" xmlns:o="urn:schemas-microsoft-com:office:office" xmlns:r="http://schemas.openxmlformats.org/officeDocument/2006/relationships" xmlns:m="http://schemas.openxmlformats.org/officeDocument/2006/math" xmlns:v="urn:schemas-microsoft-com:vml" xmlns:wp14="http://schemas.microsoft.com/office/word/2010/wordprocessingDrawing" xmlns:wp="http://schemas.openxmlformats.org/drawingml/2006/wordprocessingDrawing" xmlns:w10="urn:schemas-microsoft-com:office:word" xmlns:w="http://schemas.openxmlformats.org/wordprocessingml/2006/main" xmlns:w14="http://schemas.microsoft.com/office/word/2010/wordml" xmlns:w15="http://schemas.microsoft.com/office/word/2012/wordml" xmlns:w16cid="http://schemas.microsoft.com/office/word/2016/wordml/cid" xmlns:w16se="http://schemas.microsoft.com/office/word/2015/wordml/symex" xmlns:wpg="http://schemas.microsoft.com/office/word/2010/wordprocessingGroup" xmlns:wpi="http://schemas.microsoft.com/office/word/2010/wordprocessingInk" xmlns:wne="http://schemas.microsoft.com/office/word/2006/wordml" xmlns:wps="http://schemas.microsoft.com/office/word/2010/wordprocessingShape" mc:Ignorable="w14 w15 w16se w16cid wp14">
+<w:hdr xmlns:wpc="http://schemas.microsoft.com/office/word/2010/wordprocessingCanvas" xmlns:cx="http://schemas.microsoft.com/office/drawing/2014/chartex" xmlns:cx1="http://schemas.microsoft.com/office/drawing/2015/9/8/chartex" xmlns:mc="http://schemas.openxmlformats.org/markup-compatibility/2006" xmlns:o="urn:schemas-microsoft-com:office:office" xmlns:r="http://schemas.openxmlformats.org/officeDocument/2006/relationships" xmlns:m="http://schemas.openxmlformats.org/officeDocument/2006/math" xmlns:v="urn:schemas-microsoft-com:vml" xmlns:wp14="http://schemas.microsoft.com/office/word/2010/wordprocessingDrawing" xmlns:wp="http://schemas.openxmlformats.org/drawingml/2006/wordprocessingDrawing" xmlns:w10="urn:schemas-microsoft-com:office:word" xmlns:w="http://schemas.openxmlformats.org/wordprocessingml/2006/main" xmlns:w14="http://schemas.microsoft.com/office/word/2010/wordml" xmlns:w15="http://schemas.microsoft.com/office/word/2012/wordml" xmlns:w16se="http://schemas.microsoft.com/office/word/2015/wordml/symex" xmlns:wpg="http://schemas.microsoft.com/office/word/2010/wordprocessingGroup" xmlns:wpi="http://schemas.microsoft.com/office/word/2010/wordprocessingInk" xmlns:wne="http://schemas.microsoft.com/office/word/2006/wordml" xmlns:wps="http://schemas.microsoft.com/office/word/2010/wordprocessingShape" mc:Ignorable="w14 w15 w16se wp14">
   <w:p>
     <w:pPr>
       <w:pStyle w:val="a3"/>
@@ -3276,7 +3973,7 @@
 </file>
 
 <file path=word/header3.xml><?xml version="1.0" encoding="utf-8"?>
-<w:hdr xmlns:wpc="http://schemas.microsoft.com/office/word/2010/wordprocessingCanvas" xmlns:cx="http://schemas.microsoft.com/office/drawing/2014/chartex" xmlns:cx1="http://schemas.microsoft.com/office/drawing/2015/9/8/chartex" xmlns:cx2="http://schemas.microsoft.com/office/drawing/2015/10/21/chartex" xmlns:cx3="http://schemas.microsoft.com/office/drawing/2016/5/9/chartex" xmlns:cx4="http://schemas.microsoft.com/office/drawing/2016/5/10/chartex" xmlns:cx5="http://schemas.microsoft.com/office/drawing/2016/5/11/chartex" xmlns:cx6="http://schemas.microsoft.com/office/drawing/2016/5/12/chartex" xmlns:cx7="http://schemas.microsoft.com/office/drawing/2016/5/13/chartex" xmlns:cx8="http://schemas.microsoft.com/office/drawing/2016/5/14/chartex" xmlns:mc="http://schemas.openxmlformats.org/markup-compatibility/2006" xmlns:aink="http://schemas.microsoft.com/office/drawing/2016/ink" xmlns:am3d="http://schemas.microsoft.com/office/drawing/2017/model3d" xmlns:o="urn:schemas-microsoft-com:office:office" xmlns:r="http://schemas.openxmlformats.org/officeDocument/2006/relationships" xmlns:m="http://schemas.openxmlformats.org/officeDocument/2006/math" xmlns:v="urn:schemas-microsoft-com:vml" xmlns:wp14="http://schemas.microsoft.com/office/word/2010/wordprocessingDrawing" xmlns:wp="http://schemas.openxmlformats.org/drawingml/2006/wordprocessingDrawing" xmlns:w10="urn:schemas-microsoft-com:office:word" xmlns:w="http://schemas.openxmlformats.org/wordprocessingml/2006/main" xmlns:w14="http://schemas.microsoft.com/office/word/2010/wordml" xmlns:w15="http://schemas.microsoft.com/office/word/2012/wordml" xmlns:w16cid="http://schemas.microsoft.com/office/word/2016/wordml/cid" xmlns:w16se="http://schemas.microsoft.com/office/word/2015/wordml/symex" xmlns:wpg="http://schemas.microsoft.com/office/word/2010/wordprocessingGroup" xmlns:wpi="http://schemas.microsoft.com/office/word/2010/wordprocessingInk" xmlns:wne="http://schemas.microsoft.com/office/word/2006/wordml" xmlns:wps="http://schemas.microsoft.com/office/word/2010/wordprocessingShape" mc:Ignorable="w14 w15 w16se w16cid wp14">
+<w:hdr xmlns:wpc="http://schemas.microsoft.com/office/word/2010/wordprocessingCanvas" xmlns:cx="http://schemas.microsoft.com/office/drawing/2014/chartex" xmlns:cx1="http://schemas.microsoft.com/office/drawing/2015/9/8/chartex" xmlns:mc="http://schemas.openxmlformats.org/markup-compatibility/2006" xmlns:o="urn:schemas-microsoft-com:office:office" xmlns:r="http://schemas.openxmlformats.org/officeDocument/2006/relationships" xmlns:m="http://schemas.openxmlformats.org/officeDocument/2006/math" xmlns:v="urn:schemas-microsoft-com:vml" xmlns:wp14="http://schemas.microsoft.com/office/word/2010/wordprocessingDrawing" xmlns:wp="http://schemas.openxmlformats.org/drawingml/2006/wordprocessingDrawing" xmlns:w10="urn:schemas-microsoft-com:office:word" xmlns:w="http://schemas.openxmlformats.org/wordprocessingml/2006/main" xmlns:w14="http://schemas.microsoft.com/office/word/2010/wordml" xmlns:w15="http://schemas.microsoft.com/office/word/2012/wordml" xmlns:w16se="http://schemas.microsoft.com/office/word/2015/wordml/symex" xmlns:wpg="http://schemas.microsoft.com/office/word/2010/wordprocessingGroup" xmlns:wpi="http://schemas.microsoft.com/office/word/2010/wordprocessingInk" xmlns:wne="http://schemas.microsoft.com/office/word/2006/wordml" xmlns:wps="http://schemas.microsoft.com/office/word/2010/wordprocessingShape" mc:Ignorable="w14 w15 w16se wp14">
   <w:p>
     <w:pPr>
       <w:pStyle w:val="a3"/>
@@ -3286,7 +3983,7 @@
 </file>
 
 <file path=word/numbering.xml><?xml version="1.0" encoding="utf-8"?>
-<w:numbering xmlns:wpc="http://schemas.microsoft.com/office/word/2010/wordprocessingCanvas" xmlns:cx="http://schemas.microsoft.com/office/drawing/2014/chartex" xmlns:cx1="http://schemas.microsoft.com/office/drawing/2015/9/8/chartex" xmlns:cx2="http://schemas.microsoft.com/office/drawing/2015/10/21/chartex" xmlns:cx3="http://schemas.microsoft.com/office/drawing/2016/5/9/chartex" xmlns:cx4="http://schemas.microsoft.com/office/drawing/2016/5/10/chartex" xmlns:cx5="http://schemas.microsoft.com/office/drawing/2016/5/11/chartex" xmlns:cx6="http://schemas.microsoft.com/office/drawing/2016/5/12/chartex" xmlns:cx7="http://schemas.microsoft.com/office/drawing/2016/5/13/chartex" xmlns:cx8="http://schemas.microsoft.com/office/drawing/2016/5/14/chartex" xmlns:mc="http://schemas.openxmlformats.org/markup-compatibility/2006" xmlns:aink="http://schemas.microsoft.com/office/drawing/2016/ink" xmlns:am3d="http://schemas.microsoft.com/office/drawing/2017/model3d" xmlns:o="urn:schemas-microsoft-com:office:office" xmlns:r="http://schemas.openxmlformats.org/officeDocument/2006/relationships" xmlns:m="http://schemas.openxmlformats.org/officeDocument/2006/math" xmlns:v="urn:schemas-microsoft-com:vml" xmlns:wp14="http://schemas.microsoft.com/office/word/2010/wordprocessingDrawing" xmlns:wp="http://schemas.openxmlformats.org/drawingml/2006/wordprocessingDrawing" xmlns:w10="urn:schemas-microsoft-com:office:word" xmlns:w="http://schemas.openxmlformats.org/wordprocessingml/2006/main" xmlns:w14="http://schemas.microsoft.com/office/word/2010/wordml" xmlns:w15="http://schemas.microsoft.com/office/word/2012/wordml" xmlns:w16cid="http://schemas.microsoft.com/office/word/2016/wordml/cid" xmlns:w16se="http://schemas.microsoft.com/office/word/2015/wordml/symex" xmlns:wpg="http://schemas.microsoft.com/office/word/2010/wordprocessingGroup" xmlns:wpi="http://schemas.microsoft.com/office/word/2010/wordprocessingInk" xmlns:wne="http://schemas.microsoft.com/office/word/2006/wordml" xmlns:wps="http://schemas.microsoft.com/office/word/2010/wordprocessingShape" mc:Ignorable="w14 w15 w16se w16cid wp14">
+<w:numbering xmlns:wpc="http://schemas.microsoft.com/office/word/2010/wordprocessingCanvas" xmlns:cx="http://schemas.microsoft.com/office/drawing/2014/chartex" xmlns:cx1="http://schemas.microsoft.com/office/drawing/2015/9/8/chartex" xmlns:mc="http://schemas.openxmlformats.org/markup-compatibility/2006" xmlns:o="urn:schemas-microsoft-com:office:office" xmlns:r="http://schemas.openxmlformats.org/officeDocument/2006/relationships" xmlns:m="http://schemas.openxmlformats.org/officeDocument/2006/math" xmlns:v="urn:schemas-microsoft-com:vml" xmlns:wp14="http://schemas.microsoft.com/office/word/2010/wordprocessingDrawing" xmlns:wp="http://schemas.openxmlformats.org/drawingml/2006/wordprocessingDrawing" xmlns:w10="urn:schemas-microsoft-com:office:word" xmlns:w="http://schemas.openxmlformats.org/wordprocessingml/2006/main" xmlns:w14="http://schemas.microsoft.com/office/word/2010/wordml" xmlns:w15="http://schemas.microsoft.com/office/word/2012/wordml" xmlns:w16se="http://schemas.microsoft.com/office/word/2015/wordml/symex" xmlns:wpg="http://schemas.microsoft.com/office/word/2010/wordprocessingGroup" xmlns:wpi="http://schemas.microsoft.com/office/word/2010/wordprocessingInk" xmlns:wne="http://schemas.microsoft.com/office/word/2006/wordml" xmlns:wps="http://schemas.microsoft.com/office/word/2010/wordprocessingShape" mc:Ignorable="w14 w15 w16se wp14">
   <w:abstractNum w:abstractNumId="0" w15:restartNumberingAfterBreak="0">
     <w:nsid w:val="0F1E2939"/>
     <w:multiLevelType w:val="multilevel"/>
@@ -3514,6 +4211,119 @@
     </w:lvl>
   </w:abstractNum>
   <w:abstractNum w:abstractNumId="2" w15:restartNumberingAfterBreak="0">
+    <w:nsid w:val="495A3B58"/>
+    <w:multiLevelType w:val="hybridMultilevel"/>
+    <w:tmpl w:val="BC86F782"/>
+    <w:lvl w:ilvl="0" w:tplc="04190001">
+      <w:start w:val="1"/>
+      <w:numFmt w:val="bullet"/>
+      <w:lvlText w:val=""/>
+      <w:lvlJc w:val="left"/>
+      <w:pPr>
+        <w:ind w:left="1428" w:hanging="360"/>
+      </w:pPr>
+      <w:rPr>
+        <w:rFonts w:ascii="Symbol" w:hAnsi="Symbol" w:hint="default"/>
+      </w:rPr>
+    </w:lvl>
+    <w:lvl w:ilvl="1" w:tplc="04190003" w:tentative="1">
+      <w:start w:val="1"/>
+      <w:numFmt w:val="bullet"/>
+      <w:lvlText w:val="o"/>
+      <w:lvlJc w:val="left"/>
+      <w:pPr>
+        <w:ind w:left="2148" w:hanging="360"/>
+      </w:pPr>
+      <w:rPr>
+        <w:rFonts w:ascii="Courier New" w:hAnsi="Courier New" w:cs="Courier New" w:hint="default"/>
+      </w:rPr>
+    </w:lvl>
+    <w:lvl w:ilvl="2" w:tplc="04190005" w:tentative="1">
+      <w:start w:val="1"/>
+      <w:numFmt w:val="bullet"/>
+      <w:lvlText w:val=""/>
+      <w:lvlJc w:val="left"/>
+      <w:pPr>
+        <w:ind w:left="2868" w:hanging="360"/>
+      </w:pPr>
+      <w:rPr>
+        <w:rFonts w:ascii="Wingdings" w:hAnsi="Wingdings" w:hint="default"/>
+      </w:rPr>
+    </w:lvl>
+    <w:lvl w:ilvl="3" w:tplc="04190001" w:tentative="1">
+      <w:start w:val="1"/>
+      <w:numFmt w:val="bullet"/>
+      <w:lvlText w:val=""/>
+      <w:lvlJc w:val="left"/>
+      <w:pPr>
+        <w:ind w:left="3588" w:hanging="360"/>
+      </w:pPr>
+      <w:rPr>
+        <w:rFonts w:ascii="Symbol" w:hAnsi="Symbol" w:hint="default"/>
+      </w:rPr>
+    </w:lvl>
+    <w:lvl w:ilvl="4" w:tplc="04190003" w:tentative="1">
+      <w:start w:val="1"/>
+      <w:numFmt w:val="bullet"/>
+      <w:lvlText w:val="o"/>
+      <w:lvlJc w:val="left"/>
+      <w:pPr>
+        <w:ind w:left="4308" w:hanging="360"/>
+      </w:pPr>
+      <w:rPr>
+        <w:rFonts w:ascii="Courier New" w:hAnsi="Courier New" w:cs="Courier New" w:hint="default"/>
+      </w:rPr>
+    </w:lvl>
+    <w:lvl w:ilvl="5" w:tplc="04190005" w:tentative="1">
+      <w:start w:val="1"/>
+      <w:numFmt w:val="bullet"/>
+      <w:lvlText w:val=""/>
+      <w:lvlJc w:val="left"/>
+      <w:pPr>
+        <w:ind w:left="5028" w:hanging="360"/>
+      </w:pPr>
+      <w:rPr>
+        <w:rFonts w:ascii="Wingdings" w:hAnsi="Wingdings" w:hint="default"/>
+      </w:rPr>
+    </w:lvl>
+    <w:lvl w:ilvl="6" w:tplc="04190001" w:tentative="1">
+      <w:start w:val="1"/>
+      <w:numFmt w:val="bullet"/>
+      <w:lvlText w:val=""/>
+      <w:lvlJc w:val="left"/>
+      <w:pPr>
+        <w:ind w:left="5748" w:hanging="360"/>
+      </w:pPr>
+      <w:rPr>
+        <w:rFonts w:ascii="Symbol" w:hAnsi="Symbol" w:hint="default"/>
+      </w:rPr>
+    </w:lvl>
+    <w:lvl w:ilvl="7" w:tplc="04190003" w:tentative="1">
+      <w:start w:val="1"/>
+      <w:numFmt w:val="bullet"/>
+      <w:lvlText w:val="o"/>
+      <w:lvlJc w:val="left"/>
+      <w:pPr>
+        <w:ind w:left="6468" w:hanging="360"/>
+      </w:pPr>
+      <w:rPr>
+        <w:rFonts w:ascii="Courier New" w:hAnsi="Courier New" w:cs="Courier New" w:hint="default"/>
+      </w:rPr>
+    </w:lvl>
+    <w:lvl w:ilvl="8" w:tplc="04190005" w:tentative="1">
+      <w:start w:val="1"/>
+      <w:numFmt w:val="bullet"/>
+      <w:lvlText w:val=""/>
+      <w:lvlJc w:val="left"/>
+      <w:pPr>
+        <w:ind w:left="7188" w:hanging="360"/>
+      </w:pPr>
+      <w:rPr>
+        <w:rFonts w:ascii="Wingdings" w:hAnsi="Wingdings" w:hint="default"/>
+      </w:rPr>
+    </w:lvl>
+  </w:abstractNum>
+  <w:abstractNum w:abstractNumId="3" w15:restartNumberingAfterBreak="0">
     <w:nsid w:val="50033D5E"/>
     <w:multiLevelType w:val="hybridMultilevel"/>
     <w:tmpl w:val="0FA0D3F4"/>
@@ -3626,7 +4436,7 @@
       </w:rPr>
     </w:lvl>
   </w:abstractNum>
-  <w:abstractNum w:abstractNumId="3" w15:restartNumberingAfterBreak="0">
+  <w:abstractNum w:abstractNumId="4" w15:restartNumberingAfterBreak="0">
     <w:nsid w:val="50A3473D"/>
     <w:multiLevelType w:val="hybridMultilevel"/>
     <w:tmpl w:val="82A47034"/>
@@ -3743,19 +4553,22 @@
     <w:abstractNumId w:val="0"/>
   </w:num>
   <w:num w:numId="2">
-    <w:abstractNumId w:val="2"/>
+    <w:abstractNumId w:val="3"/>
   </w:num>
   <w:num w:numId="3">
     <w:abstractNumId w:val="1"/>
   </w:num>
   <w:num w:numId="4">
-    <w:abstractNumId w:val="3"/>
+    <w:abstractNumId w:val="4"/>
+  </w:num>
+  <w:num w:numId="5">
+    <w:abstractNumId w:val="2"/>
   </w:num>
 </w:numbering>
 </file>
 
 <file path=word/styles.xml><?xml version="1.0" encoding="utf-8"?>
-<w:styles xmlns:mc="http://schemas.openxmlformats.org/markup-compatibility/2006" xmlns:r="http://schemas.openxmlformats.org/officeDocument/2006/relationships" xmlns:w="http://schemas.openxmlformats.org/wordprocessingml/2006/main" xmlns:w14="http://schemas.microsoft.com/office/word/2010/wordml" xmlns:w15="http://schemas.microsoft.com/office/word/2012/wordml" xmlns:w16cid="http://schemas.microsoft.com/office/word/2016/wordml/cid" xmlns:w16se="http://schemas.microsoft.com/office/word/2015/wordml/symex" mc:Ignorable="w14 w15 w16se w16cid">
+<w:styles xmlns:mc="http://schemas.openxmlformats.org/markup-compatibility/2006" xmlns:r="http://schemas.openxmlformats.org/officeDocument/2006/relationships" xmlns:w="http://schemas.openxmlformats.org/wordprocessingml/2006/main" xmlns:w14="http://schemas.microsoft.com/office/word/2010/wordml" xmlns:w15="http://schemas.microsoft.com/office/word/2012/wordml" xmlns:w16se="http://schemas.microsoft.com/office/word/2015/wordml/symex" mc:Ignorable="w14 w15 w16se">
   <w:docDefaults>
     <w:rPrDefault>
       <w:rPr>
@@ -3771,7 +4584,7 @@
       </w:pPr>
     </w:pPrDefault>
   </w:docDefaults>
-  <w:latentStyles w:defLockedState="0" w:defUIPriority="99" w:defSemiHidden="0" w:defUnhideWhenUsed="0" w:defQFormat="0" w:count="376">
+  <w:latentStyles w:defLockedState="0" w:defUIPriority="99" w:defSemiHidden="0" w:defUnhideWhenUsed="0" w:defQFormat="0" w:count="371">
     <w:lsdException w:name="Normal" w:uiPriority="0" w:qFormat="1"/>
     <w:lsdException w:name="heading 1" w:uiPriority="9" w:qFormat="1"/>
     <w:lsdException w:name="heading 2" w:semiHidden="1" w:uiPriority="9" w:unhideWhenUsed="1" w:qFormat="1"/>
@@ -4143,11 +4956,6 @@
     <w:lsdException w:name="List Table 5 Dark Accent 6" w:uiPriority="50"/>
     <w:lsdException w:name="List Table 6 Colorful Accent 6" w:uiPriority="51"/>
     <w:lsdException w:name="List Table 7 Colorful Accent 6" w:uiPriority="52"/>
-    <w:lsdException w:name="Mention" w:semiHidden="1" w:unhideWhenUsed="1"/>
-    <w:lsdException w:name="Smart Hyperlink" w:semiHidden="1" w:unhideWhenUsed="1"/>
-    <w:lsdException w:name="Hashtag" w:semiHidden="1" w:unhideWhenUsed="1"/>
-    <w:lsdException w:name="Unresolved Mention" w:semiHidden="1" w:unhideWhenUsed="1"/>
-    <w:lsdException w:name="Smart Link" w:semiHidden="1" w:unhideWhenUsed="1"/>
   </w:latentStyles>
   <w:style w:type="paragraph" w:default="1" w:styleId="a">
     <w:name w:val="Normal"/>
@@ -4747,7 +5555,7 @@
 </file>
 
 <file path=customXml/itemProps1.xml><?xml version="1.0" encoding="utf-8"?>
-<ds:datastoreItem xmlns:ds="http://schemas.openxmlformats.org/officeDocument/2006/customXml" ds:itemID="{4E0AD634-7974-4439-8ED2-CF87CF18CFFB}">
+<ds:datastoreItem xmlns:ds="http://schemas.openxmlformats.org/officeDocument/2006/customXml" ds:itemID="{C58BC305-E3AF-4A8E-B2F6-17A1889F0168}">
   <ds:schemaRefs>
     <ds:schemaRef ds:uri="http://schemas.openxmlformats.org/officeDocument/2006/bibliography"/>
   </ds:schemaRefs>

</xml_diff>

<commit_message>
Additions in Chapters 2 and 3
</commit_message>
<xml_diff>
--- a/Глава 2 - теоретические изыскания.docx
+++ b/Глава 2 - теоретические изыскания.docx
@@ -1,6 +1,6 @@
 
 <file path=word/document.xml><?xml version="1.0" encoding="utf-8"?>
-<w:document xmlns:wpc="http://schemas.microsoft.com/office/word/2010/wordprocessingCanvas" xmlns:cx="http://schemas.microsoft.com/office/drawing/2014/chartex" xmlns:cx1="http://schemas.microsoft.com/office/drawing/2015/9/8/chartex" xmlns:mc="http://schemas.openxmlformats.org/markup-compatibility/2006" xmlns:o="urn:schemas-microsoft-com:office:office" xmlns:r="http://schemas.openxmlformats.org/officeDocument/2006/relationships" xmlns:m="http://schemas.openxmlformats.org/officeDocument/2006/math" xmlns:v="urn:schemas-microsoft-com:vml" xmlns:wp14="http://schemas.microsoft.com/office/word/2010/wordprocessingDrawing" xmlns:wp="http://schemas.openxmlformats.org/drawingml/2006/wordprocessingDrawing" xmlns:w10="urn:schemas-microsoft-com:office:word" xmlns:w="http://schemas.openxmlformats.org/wordprocessingml/2006/main" xmlns:w14="http://schemas.microsoft.com/office/word/2010/wordml" xmlns:w15="http://schemas.microsoft.com/office/word/2012/wordml" xmlns:w16se="http://schemas.microsoft.com/office/word/2015/wordml/symex" xmlns:wpg="http://schemas.microsoft.com/office/word/2010/wordprocessingGroup" xmlns:wpi="http://schemas.microsoft.com/office/word/2010/wordprocessingInk" xmlns:wne="http://schemas.microsoft.com/office/word/2006/wordml" xmlns:wps="http://schemas.microsoft.com/office/word/2010/wordprocessingShape" mc:Ignorable="w14 w15 w16se wp14">
+<w:document xmlns:wpc="http://schemas.microsoft.com/office/word/2010/wordprocessingCanvas" xmlns:cx="http://schemas.microsoft.com/office/drawing/2014/chartex" xmlns:cx1="http://schemas.microsoft.com/office/drawing/2015/9/8/chartex" xmlns:cx2="http://schemas.microsoft.com/office/drawing/2015/10/21/chartex" xmlns:cx3="http://schemas.microsoft.com/office/drawing/2016/5/9/chartex" xmlns:cx4="http://schemas.microsoft.com/office/drawing/2016/5/10/chartex" xmlns:cx5="http://schemas.microsoft.com/office/drawing/2016/5/11/chartex" xmlns:cx6="http://schemas.microsoft.com/office/drawing/2016/5/12/chartex" xmlns:cx7="http://schemas.microsoft.com/office/drawing/2016/5/13/chartex" xmlns:cx8="http://schemas.microsoft.com/office/drawing/2016/5/14/chartex" xmlns:mc="http://schemas.openxmlformats.org/markup-compatibility/2006" xmlns:aink="http://schemas.microsoft.com/office/drawing/2016/ink" xmlns:am3d="http://schemas.microsoft.com/office/drawing/2017/model3d" xmlns:o="urn:schemas-microsoft-com:office:office" xmlns:r="http://schemas.openxmlformats.org/officeDocument/2006/relationships" xmlns:m="http://schemas.openxmlformats.org/officeDocument/2006/math" xmlns:v="urn:schemas-microsoft-com:vml" xmlns:wp14="http://schemas.microsoft.com/office/word/2010/wordprocessingDrawing" xmlns:wp="http://schemas.openxmlformats.org/drawingml/2006/wordprocessingDrawing" xmlns:w10="urn:schemas-microsoft-com:office:word" xmlns:w="http://schemas.openxmlformats.org/wordprocessingml/2006/main" xmlns:w14="http://schemas.microsoft.com/office/word/2010/wordml" xmlns:w15="http://schemas.microsoft.com/office/word/2012/wordml" xmlns:w16cid="http://schemas.microsoft.com/office/word/2016/wordml/cid" xmlns:w16se="http://schemas.microsoft.com/office/word/2015/wordml/symex" xmlns:wpg="http://schemas.microsoft.com/office/word/2010/wordprocessingGroup" xmlns:wpi="http://schemas.microsoft.com/office/word/2010/wordprocessingInk" xmlns:wne="http://schemas.microsoft.com/office/word/2006/wordml" xmlns:wps="http://schemas.microsoft.com/office/word/2010/wordprocessingShape" mc:Ignorable="w14 w15 w16se w16cid wp14">
   <w:body>
     <w:p>
       <w:pPr>
@@ -989,11 +989,9 @@
           <w:numId w:val="5"/>
         </w:numPr>
       </w:pPr>
-      <w:proofErr w:type="spellStart"/>
       <w:r>
         <w:t>Ультралегкие</w:t>
       </w:r>
-      <w:proofErr w:type="spellEnd"/>
       <w:r>
         <w:t xml:space="preserve"> </w:t>
       </w:r>
@@ -2300,18 +2298,10 @@
         <w:t xml:space="preserve"> </w:t>
       </w:r>
       <w:r>
-        <w:t>Ясно, что шифрование должно быть обратимым преобразованием. Принимающая сторона должна иметь возможность эффективно (достаточно быстро) расшифровать пришедший пакет данных.</w:t>
-      </w:r>
-      <w:r>
-        <w:t xml:space="preserve"> </w:t>
-      </w:r>
-      <w:proofErr w:type="gramStart"/>
-      <w:r>
-        <w:t>Как указывалось</w:t>
-      </w:r>
-      <w:proofErr w:type="gramEnd"/>
-      <w:r>
-        <w:t xml:space="preserve"> выше, требования к скорости работы </w:t>
+        <w:t xml:space="preserve">Ясно, что шифрование должно быть обратимым преобразованием. Принимающая сторона должна иметь возможность эффективно (достаточно быстро) расшифровать пришедший пакет данных. </w:t>
+      </w:r>
+      <w:r>
+        <w:t xml:space="preserve">Как указывалось выше, требования к скорости работы </w:t>
       </w:r>
       <w:r>
         <w:t>определяются</w:t>
@@ -2423,23 +2413,13 @@
       <w:r>
         <w:t>?</w:t>
       </w:r>
-      <w:bookmarkStart w:id="0" w:name="_GoBack"/>
-      <w:bookmarkEnd w:id="0"/>
     </w:p>
     <w:p>
       <w:pPr>
         <w:ind w:firstLine="708"/>
       </w:pPr>
       <w:r>
-        <w:t xml:space="preserve">При выборе способа шифрования в первую очередь следует проверить, не могут ли подойти известные </w:t>
-      </w:r>
-      <w:proofErr w:type="spellStart"/>
-      <w:r>
-        <w:t>криптоалгоритмы</w:t>
-      </w:r>
-      <w:proofErr w:type="spellEnd"/>
-      <w:r>
-        <w:t xml:space="preserve"> общего </w:t>
+        <w:t xml:space="preserve">При выборе способа шифрования в первую очередь следует проверить, не могут ли подойти известные криптоалгоритмы общего </w:t>
       </w:r>
       <w:r>
         <w:t>назначения</w:t>
@@ -2544,16 +2524,7 @@
         <w:t>.</w:t>
       </w:r>
       <w:r>
-        <w:t xml:space="preserve"> </w:t>
-      </w:r>
-      <w:r>
-        <w:t xml:space="preserve">Легковесные блочные шифры являются одним из наиболее </w:t>
-      </w:r>
-      <w:r>
-        <w:t>динамично развивающихся</w:t>
-      </w:r>
-      <w:r>
-        <w:t xml:space="preserve"> разделов </w:t>
+        <w:t xml:space="preserve"> Легковесные блочные шифры являются одним из наиболее динамично развивающихся разделов </w:t>
       </w:r>
       <w:proofErr w:type="spellStart"/>
       <w:r>
@@ -2561,10 +2532,7 @@
       </w:r>
       <w:proofErr w:type="spellEnd"/>
       <w:r>
-        <w:t xml:space="preserve"> криптографии.</w:t>
-      </w:r>
-      <w:r>
-        <w:t xml:space="preserve"> Исследования идут по двум направлениям: создание оптимальных реализаций алгоритмов общего назначения и создание новых алгоритмов, нацеленных именно на использование в </w:t>
+        <w:t xml:space="preserve"> криптографии. Исследования идут по двум направлениям: создание оптимальных реализаций алгоритмов общего назначения и создание новых алгоритмов, нацеленных именно на использование в </w:t>
       </w:r>
       <w:proofErr w:type="spellStart"/>
       <w:r>
@@ -2577,23 +2545,369 @@
     </w:p>
     <w:p>
       <w:pPr>
+        <w:pStyle w:val="4"/>
+      </w:pPr>
+      <w:r>
+        <w:lastRenderedPageBreak/>
+        <w:t xml:space="preserve">Криптоалгоритмы общего </w:t>
+      </w:r>
+      <w:r>
+        <w:t>назначения</w:t>
+      </w:r>
+    </w:p>
+    <w:p>
+      <w:pPr>
         <w:ind w:firstLine="708"/>
       </w:pPr>
+      <w:r>
+        <w:t xml:space="preserve">Одним из лучших на данный момент блочных шифров является алгоритм </w:t>
+      </w:r>
+      <w:r>
+        <w:rPr>
+          <w:b/>
+          <w:lang w:val="en-US"/>
+        </w:rPr>
+        <w:t>AES</w:t>
+      </w:r>
+      <w:r>
+        <w:t xml:space="preserve"> (</w:t>
+      </w:r>
+      <w:proofErr w:type="spellStart"/>
+      <w:r>
+        <w:rPr>
+          <w:lang w:val="en-US"/>
+        </w:rPr>
+        <w:t>R</w:t>
+      </w:r>
+      <w:r>
+        <w:rPr>
+          <w:lang w:val="en-US"/>
+        </w:rPr>
+        <w:t>i</w:t>
+      </w:r>
+      <w:r>
+        <w:rPr>
+          <w:lang w:val="en-US"/>
+        </w:rPr>
+        <w:t>jndael</w:t>
+      </w:r>
+      <w:proofErr w:type="spellEnd"/>
+      <w:r>
+        <w:t>).</w:t>
+      </w:r>
+      <w:r>
+        <w:t xml:space="preserve"> Он оперирует 128-битными блоками данных и 128-, 192- и 256-битными ключами, производя 10, 12 и 14 раундов шифрования соответственно.</w:t>
+      </w:r>
+    </w:p>
+    <w:p>
+      <w:pPr>
+        <w:ind w:firstLine="708"/>
+      </w:pPr>
+      <w:r>
+        <w:t>Помимо высокой криптостойкости, он является весьма производительным. Существует его программная реализация с производительностью порядка 7 процессорных тактов на байт</w:t>
+      </w:r>
+      <w:r>
+        <w:rPr>
+          <w:rStyle w:val="a9"/>
+        </w:rPr>
+        <w:footnoteReference w:id="9"/>
+      </w:r>
+      <w:r>
+        <w:t xml:space="preserve"> на стандартных ЦП. Добавление специальной процессорной инструкции для этого алгоритма позволило достичь производительности примерно 0</w:t>
+      </w:r>
+      <w:r>
+        <w:t xml:space="preserve">.7 </w:t>
+      </w:r>
+      <w:r>
+        <w:t>тактов на байт</w:t>
+      </w:r>
+      <w:r>
+        <w:rPr>
+          <w:rStyle w:val="a9"/>
+        </w:rPr>
+        <w:footnoteReference w:id="10"/>
+      </w:r>
+      <w:r>
+        <w:t xml:space="preserve">. </w:t>
+      </w:r>
+      <w:r>
+        <w:t xml:space="preserve"> Помимо этого, стоит отметить низкое потребление памяти.</w:t>
+      </w:r>
+    </w:p>
+    <w:p>
+      <w:pPr>
+        <w:ind w:firstLine="708"/>
+      </w:pPr>
+      <w:r>
+        <w:t xml:space="preserve">Он, однако, требует большого размера микросхемы, порядка 250 000 </w:t>
+      </w:r>
+      <w:r>
+        <w:rPr>
+          <w:lang w:val="en-US"/>
+        </w:rPr>
+        <w:t>GE</w:t>
+      </w:r>
+      <w:r>
+        <w:rPr>
+          <w:rStyle w:val="a9"/>
+          <w:lang w:val="en-US"/>
+        </w:rPr>
+        <w:footnoteReference w:id="11"/>
+      </w:r>
+      <w:r>
+        <w:t xml:space="preserve"> для достижения максимальной скорости (</w:t>
+      </w:r>
+      <w:r>
+        <w:t>до</w:t>
+      </w:r>
+      <w:r>
+        <w:t xml:space="preserve"> 70 Гб/сек</w:t>
+      </w:r>
+      <w:r>
+        <w:rPr>
+          <w:rStyle w:val="a9"/>
+        </w:rPr>
+        <w:footnoteReference w:id="12"/>
+      </w:r>
+      <w:r>
+        <w:t>)</w:t>
+      </w:r>
+      <w:r>
+        <w:t>.</w:t>
+      </w:r>
+      <w:r>
+        <w:t xml:space="preserve"> Наиболее компактная</w:t>
+      </w:r>
+      <w:r>
+        <w:t xml:space="preserve"> последовательная</w:t>
+      </w:r>
+      <w:r>
+        <w:t xml:space="preserve"> реализация требует 2400 </w:t>
+      </w:r>
+      <w:r>
+        <w:rPr>
+          <w:lang w:val="en-US"/>
+        </w:rPr>
+        <w:t>GE</w:t>
+      </w:r>
+      <w:r>
+        <w:rPr>
+          <w:rStyle w:val="a9"/>
+          <w:lang w:val="en-US"/>
+        </w:rPr>
+        <w:footnoteReference w:id="13"/>
+      </w:r>
+      <w:r>
+        <w:t xml:space="preserve"> и имеет производительность 226 циклов на блок</w:t>
+      </w:r>
+      <w:r>
+        <w:t xml:space="preserve">. </w:t>
+      </w:r>
+      <w:r>
+        <w:t>Это значительно лучше, и может подойти для многих устройств, даже очень простых</w:t>
+      </w:r>
+      <w:r>
+        <w:t xml:space="preserve">. </w:t>
+      </w:r>
+      <w:r>
+        <w:t>Тем не менее, «</w:t>
+      </w:r>
+      <w:r>
+        <w:t>ультралегким</w:t>
+      </w:r>
+      <w:r>
+        <w:t>» алгоритмом, т.</w:t>
+      </w:r>
+      <w:r>
+        <w:t> </w:t>
+      </w:r>
+      <w:r>
+        <w:t xml:space="preserve">е. </w:t>
+      </w:r>
+      <w:r>
+        <w:t xml:space="preserve">оптимальная реализация которого </w:t>
+      </w:r>
+      <w:r>
+        <w:t>требу</w:t>
+      </w:r>
+      <w:r>
+        <w:t xml:space="preserve">ет </w:t>
+      </w:r>
+      <w:r>
+        <w:t xml:space="preserve">менее 1000 </w:t>
+      </w:r>
+      <w:r>
+        <w:rPr>
+          <w:lang w:val="en-US"/>
+        </w:rPr>
+        <w:t>GE</w:t>
+      </w:r>
+      <w:r>
+        <w:t>,</w:t>
+      </w:r>
+      <w:r>
+        <w:t xml:space="preserve"> </w:t>
+      </w:r>
+      <w:r>
+        <w:t>его все-таки назвать нельзя</w:t>
+      </w:r>
+      <w:r>
+        <w:t>.</w:t>
+      </w:r>
+    </w:p>
+    <w:p>
+      <w:pPr>
+        <w:ind w:firstLine="708"/>
+      </w:pPr>
+      <w:r>
+        <w:rPr>
+          <w:b/>
+          <w:lang w:val="en-US"/>
+        </w:rPr>
+        <w:t>DES</w:t>
+      </w:r>
+      <w:r>
+        <w:t xml:space="preserve">. </w:t>
+      </w:r>
+      <w:r>
+        <w:t xml:space="preserve">Данный алгоритм также является весьма известным. Длина его ключа значительно меньше, чем у </w:t>
+      </w:r>
+      <w:r>
+        <w:rPr>
+          <w:lang w:val="en-US"/>
+        </w:rPr>
+        <w:t>AES</w:t>
+      </w:r>
+      <w:r>
+        <w:t xml:space="preserve"> (56 </w:t>
+      </w:r>
+      <w:r>
+        <w:t xml:space="preserve">бит), что означает меньшую стойкость. Также он </w:t>
+      </w:r>
+      <w:r>
+        <w:t>был взломан методом линейного криптоанализа</w:t>
+      </w:r>
+      <w:r>
+        <w:rPr>
+          <w:rStyle w:val="a9"/>
+        </w:rPr>
+        <w:footnoteReference w:id="14"/>
+      </w:r>
+      <w:r>
+        <w:t>.</w:t>
+      </w:r>
+      <w:r>
+        <w:t xml:space="preserve"> В системах общего назначения (не легковесных) он применяется, в основном, в виде </w:t>
+      </w:r>
+      <w:r>
+        <w:rPr>
+          <w:lang w:val="en-US"/>
+        </w:rPr>
+        <w:t>Triple</w:t>
+      </w:r>
+      <w:r>
+        <w:t xml:space="preserve"> </w:t>
+      </w:r>
+      <w:r>
+        <w:rPr>
+          <w:lang w:val="en-US"/>
+        </w:rPr>
+        <w:t>DES</w:t>
+      </w:r>
+      <w:r>
+        <w:t>, то есть троекратное шифрование с тремя ключами</w:t>
+      </w:r>
+      <w:r>
+        <w:t xml:space="preserve">. </w:t>
+      </w:r>
+      <w:r>
+        <w:t xml:space="preserve">Также существует вариация </w:t>
+      </w:r>
+      <w:r>
+        <w:rPr>
+          <w:lang w:val="en-US"/>
+        </w:rPr>
+        <w:t>DESX</w:t>
+      </w:r>
+      <w:r>
+        <w:t xml:space="preserve">, </w:t>
+      </w:r>
+      <w:r>
+        <w:t xml:space="preserve">работающая с 184-битным ключом при таком же размере блока и числе раундов, как у </w:t>
+      </w:r>
+      <w:r>
+        <w:rPr>
+          <w:lang w:val="en-US"/>
+        </w:rPr>
+        <w:t>DES</w:t>
+      </w:r>
+      <w:r>
+        <w:t xml:space="preserve">. </w:t>
+      </w:r>
+      <w:r>
+        <w:t xml:space="preserve">Наиболее компактные реализации </w:t>
+      </w:r>
+      <w:r>
+        <w:rPr>
+          <w:lang w:val="en-US"/>
+        </w:rPr>
+        <w:t>DES</w:t>
+      </w:r>
+      <w:r>
+        <w:t xml:space="preserve"> </w:t>
+      </w:r>
+      <w:r>
+        <w:t xml:space="preserve">и </w:t>
+      </w:r>
+      <w:r>
+        <w:rPr>
+          <w:lang w:val="en-US"/>
+        </w:rPr>
+        <w:t>DESX</w:t>
+      </w:r>
+      <w:r>
+        <w:t xml:space="preserve"> требуют 2309</w:t>
+      </w:r>
+      <w:r>
+        <w:t xml:space="preserve"> </w:t>
+      </w:r>
+      <w:r>
+        <w:rPr>
+          <w:lang w:val="en-US"/>
+        </w:rPr>
+        <w:t>GE </w:t>
+      </w:r>
+      <w:r>
+        <w:t xml:space="preserve">и </w:t>
+      </w:r>
+      <w:r>
+        <w:t>1848</w:t>
+      </w:r>
+      <w:r>
+        <w:rPr>
+          <w:lang w:val="en-US"/>
+        </w:rPr>
+        <w:t> GE</w:t>
+      </w:r>
+      <w:r>
+        <w:t xml:space="preserve"> соответственно</w:t>
+      </w:r>
+      <w:r>
+        <w:rPr>
+          <w:rStyle w:val="a9"/>
+        </w:rPr>
+        <w:footnoteReference w:id="15"/>
+      </w:r>
+      <w:r>
+        <w:t>.</w:t>
+      </w:r>
     </w:p>
     <w:p>
       <w:pPr>
         <w:pStyle w:val="4"/>
       </w:pPr>
-      <w:proofErr w:type="spellStart"/>
-      <w:r>
-        <w:t>Криптоалгоритмы</w:t>
-      </w:r>
-      <w:proofErr w:type="spellEnd"/>
-      <w:r>
-        <w:t xml:space="preserve"> общего </w:t>
-      </w:r>
-      <w:r>
-        <w:t>назначения</w:t>
+      <w:r>
+        <w:t>Легковесные криптоалгоритмы</w:t>
       </w:r>
     </w:p>
     <w:p>
@@ -2601,43 +2915,166 @@
         <w:ind w:firstLine="708"/>
       </w:pPr>
       <w:r>
-        <w:t xml:space="preserve">Одним из лучших на данный момент блочных шифров является алгоритм </w:t>
-      </w:r>
+        <w:t xml:space="preserve">Наиболее строгим условием по размеру микросхемы для легковесных алгоритмов является максимальная граница в </w:t>
+      </w:r>
+      <w:r>
+        <w:t xml:space="preserve">1000 </w:t>
+      </w:r>
+      <w:r>
+        <w:rPr>
+          <w:lang w:val="en-US"/>
+        </w:rPr>
+        <w:t>GE</w:t>
+      </w:r>
+      <w:r>
+        <w:t xml:space="preserve">. </w:t>
+      </w:r>
+      <w:r>
+        <w:t>Ее удалось преодолеть двум алгоритмам, включенным в</w:t>
+      </w:r>
+      <w:r>
+        <w:t xml:space="preserve"> </w:t>
+      </w:r>
+      <w:r>
+        <w:t>стандарт</w:t>
+      </w:r>
+      <w:r>
+        <w:t xml:space="preserve"> </w:t>
+      </w:r>
+      <w:r>
+        <w:rPr>
+          <w:lang w:val="en-US"/>
+        </w:rPr>
+        <w:t>ISO</w:t>
+      </w:r>
+      <w:r>
+        <w:t>/</w:t>
+      </w:r>
+      <w:r>
+        <w:rPr>
+          <w:lang w:val="en-US"/>
+        </w:rPr>
+        <w:t>IEC</w:t>
+      </w:r>
+      <w:r>
+        <w:t xml:space="preserve"> 29192-2 (</w:t>
+      </w:r>
+      <w:r>
+        <w:rPr>
+          <w:lang w:val="en-US"/>
+        </w:rPr>
+        <w:t>Block</w:t>
+      </w:r>
+      <w:r>
+        <w:t xml:space="preserve"> </w:t>
+      </w:r>
+      <w:r>
+        <w:rPr>
+          <w:lang w:val="en-US"/>
+        </w:rPr>
+        <w:t>ciphers</w:t>
+      </w:r>
+      <w:r>
+        <w:t>)</w:t>
+      </w:r>
+      <w:r>
+        <w:t>. Это</w:t>
+      </w:r>
+      <w:r>
+        <w:t xml:space="preserve"> </w:t>
+      </w:r>
+      <w:r>
+        <w:rPr>
+          <w:lang w:val="en-US"/>
+        </w:rPr>
+        <w:t>PRESENT</w:t>
+      </w:r>
+      <w:r>
+        <w:t xml:space="preserve"> </w:t>
+      </w:r>
+      <w:r>
+        <w:t xml:space="preserve">и </w:t>
+      </w:r>
+      <w:r>
+        <w:rPr>
+          <w:lang w:val="en-US"/>
+        </w:rPr>
+        <w:t>CLEFIA</w:t>
+      </w:r>
+      <w:r>
+        <w:t>.</w:t>
+      </w:r>
+    </w:p>
+    <w:p>
+      <w:pPr>
+        <w:ind w:firstLine="708"/>
+      </w:pPr>
       <w:r>
         <w:rPr>
           <w:b/>
-          <w:lang w:val="en-US"/>
-        </w:rPr>
-        <w:t>AES</w:t>
-      </w:r>
-      <w:r>
-        <w:t xml:space="preserve"> (</w:t>
-      </w:r>
-      <w:proofErr w:type="spellStart"/>
-      <w:r>
-        <w:rPr>
-          <w:lang w:val="en-US"/>
-        </w:rPr>
-        <w:t>R</w:t>
-      </w:r>
-      <w:r>
-        <w:rPr>
-          <w:lang w:val="en-US"/>
-        </w:rPr>
-        <w:t>i</w:t>
-      </w:r>
-      <w:r>
-        <w:rPr>
-          <w:lang w:val="en-US"/>
-        </w:rPr>
-        <w:t>jndael</w:t>
-      </w:r>
-      <w:proofErr w:type="spellEnd"/>
-      <w:r>
-        <w:t>).</w:t>
-      </w:r>
-      <w:r>
-        <w:t xml:space="preserve"> Он оперирует 128-битными блоками данных и 128-, 192- и 256-битными ключами, производя 10, 12 и 14 раундов шифрования соответственно.</w:t>
+          <w:bCs/>
+          <w:lang w:val="en-US"/>
+        </w:rPr>
+        <w:t>PRESENT</w:t>
+      </w:r>
+      <w:r>
+        <w:t xml:space="preserve">. Данный шифр </w:t>
+      </w:r>
+      <w:r>
+        <w:t>использует 80- и 128-битные ключи для шифрования данных 64-битными блоками в 31 раунд.</w:t>
+      </w:r>
+      <w:r>
+        <w:t xml:space="preserve"> </w:t>
+      </w:r>
+      <w:r>
+        <w:t>Он</w:t>
+      </w:r>
+      <w:r>
+        <w:t xml:space="preserve">, </w:t>
+      </w:r>
+      <w:r>
+        <w:t>вообще говоря, не совсем укладывается в границу, т. к. требует 10</w:t>
+      </w:r>
+      <w:r>
+        <w:t xml:space="preserve">30 </w:t>
+      </w:r>
+      <w:r>
+        <w:rPr>
+          <w:lang w:val="en-US"/>
+        </w:rPr>
+        <w:t>GE</w:t>
+      </w:r>
+      <w:r>
+        <w:rPr>
+          <w:rStyle w:val="a9"/>
+          <w:lang w:val="en-US"/>
+        </w:rPr>
+        <w:footnoteReference w:id="16"/>
+      </w:r>
+      <w:r>
+        <w:t>.</w:t>
+      </w:r>
+      <w:r>
+        <w:t xml:space="preserve"> Но даже такой результат явился почти революционным. Его удалось достичь за счет последовательной архитектуры – это первый шифр с такой </w:t>
+      </w:r>
+      <w:r>
+        <w:lastRenderedPageBreak/>
+        <w:t>архитектурой.</w:t>
+      </w:r>
+      <w:r>
+        <w:t xml:space="preserve"> Еще одним улучшением является уменьшение числа </w:t>
+      </w:r>
+      <w:r>
+        <w:rPr>
+          <w:lang w:val="en-US"/>
+        </w:rPr>
+        <w:t>S</w:t>
+      </w:r>
+      <w:r>
+        <w:t>-</w:t>
+      </w:r>
+      <w:r>
+        <w:t>боксов с 8 (обычное количество для блочных шифров) на 1.</w:t>
       </w:r>
     </w:p>
     <w:p>
@@ -2645,422 +3082,20 @@
         <w:ind w:firstLine="708"/>
       </w:pPr>
       <w:r>
-        <w:t xml:space="preserve">Помимо высокой </w:t>
-      </w:r>
-      <w:proofErr w:type="spellStart"/>
-      <w:r>
-        <w:t>криптостойкости</w:t>
-      </w:r>
-      <w:proofErr w:type="spellEnd"/>
-      <w:r>
-        <w:t>, он является весьма производительным. Существует его программная реализация с производительностью порядка 7 процессорных тактов на байт</w:t>
-      </w:r>
-      <w:r>
-        <w:rPr>
-          <w:rStyle w:val="a9"/>
-        </w:rPr>
-        <w:footnoteReference w:id="9"/>
-      </w:r>
-      <w:r>
-        <w:t xml:space="preserve"> на стандартных ЦП. Добавление специальной процессорной инструкции для этого алгоритма позволило достичь производительности примерно 0</w:t>
-      </w:r>
-      <w:r>
-        <w:t xml:space="preserve">.7 </w:t>
-      </w:r>
-      <w:r>
-        <w:t>тактов на байт</w:t>
-      </w:r>
-      <w:r>
-        <w:rPr>
-          <w:rStyle w:val="a9"/>
-        </w:rPr>
-        <w:footnoteReference w:id="10"/>
+        <w:rPr>
+          <w:b/>
+          <w:bCs/>
+          <w:lang w:val="en-US"/>
+        </w:rPr>
+        <w:t>CLEFIA</w:t>
       </w:r>
       <w:r>
         <w:t xml:space="preserve">. </w:t>
       </w:r>
       <w:r>
-        <w:t xml:space="preserve"> Помимо этого, стоит отметить низкое потребление памяти.</w:t>
-      </w:r>
-    </w:p>
-    <w:p>
-      <w:pPr>
-        <w:ind w:firstLine="708"/>
-      </w:pPr>
-      <w:r>
-        <w:t xml:space="preserve">Он, однако, требует большого размера микросхемы, порядка 250 000 </w:t>
-      </w:r>
-      <w:r>
-        <w:rPr>
-          <w:lang w:val="en-US"/>
-        </w:rPr>
-        <w:t>GE</w:t>
-      </w:r>
-      <w:r>
-        <w:rPr>
-          <w:rStyle w:val="a9"/>
-          <w:lang w:val="en-US"/>
-        </w:rPr>
-        <w:footnoteReference w:id="11"/>
-      </w:r>
-      <w:r>
-        <w:t xml:space="preserve"> для достижения максимальной скорости (</w:t>
-      </w:r>
-      <w:r>
-        <w:t>до</w:t>
-      </w:r>
-      <w:r>
-        <w:t xml:space="preserve"> 70 Гб/сек</w:t>
-      </w:r>
-      <w:r>
-        <w:rPr>
-          <w:rStyle w:val="a9"/>
-        </w:rPr>
-        <w:footnoteReference w:id="12"/>
-      </w:r>
-      <w:r>
-        <w:t>)</w:t>
-      </w:r>
-      <w:r>
-        <w:t>.</w:t>
-      </w:r>
-      <w:r>
-        <w:t xml:space="preserve"> Наиболее компактная</w:t>
-      </w:r>
-      <w:r>
-        <w:t xml:space="preserve"> последовательная</w:t>
-      </w:r>
-      <w:r>
-        <w:t xml:space="preserve"> реализация требует 2400 </w:t>
-      </w:r>
-      <w:r>
-        <w:rPr>
-          <w:lang w:val="en-US"/>
-        </w:rPr>
-        <w:t>GE</w:t>
-      </w:r>
-      <w:r>
-        <w:rPr>
-          <w:rStyle w:val="a9"/>
-          <w:lang w:val="en-US"/>
-        </w:rPr>
-        <w:footnoteReference w:id="13"/>
-      </w:r>
-      <w:r>
-        <w:t xml:space="preserve"> и имеет производительность 226 циклов на блок</w:t>
-      </w:r>
-      <w:r>
-        <w:t xml:space="preserve">. </w:t>
-      </w:r>
-      <w:r>
-        <w:t>Это значительно лучше, и может подойти для многих устройств, даже очень простых</w:t>
-      </w:r>
-      <w:r>
-        <w:t xml:space="preserve">. </w:t>
-      </w:r>
-      <w:r>
-        <w:t>Тем не менее, «</w:t>
-      </w:r>
-      <w:proofErr w:type="spellStart"/>
-      <w:r>
-        <w:t>ультралегким</w:t>
-      </w:r>
-      <w:proofErr w:type="spellEnd"/>
-      <w:r>
-        <w:t>» алгоритмом, т.</w:t>
-      </w:r>
-      <w:r>
-        <w:t> </w:t>
-      </w:r>
-      <w:r>
-        <w:t xml:space="preserve">е. </w:t>
-      </w:r>
-      <w:r>
-        <w:t xml:space="preserve">оптимальная реализация которого </w:t>
-      </w:r>
-      <w:r>
-        <w:t>требу</w:t>
-      </w:r>
-      <w:r>
-        <w:t xml:space="preserve">ет </w:t>
-      </w:r>
-      <w:r>
-        <w:t xml:space="preserve">менее 1000 </w:t>
-      </w:r>
-      <w:r>
-        <w:rPr>
-          <w:lang w:val="en-US"/>
-        </w:rPr>
-        <w:t>GE</w:t>
-      </w:r>
-      <w:r>
-        <w:t>,</w:t>
-      </w:r>
-      <w:r>
-        <w:t xml:space="preserve"> </w:t>
-      </w:r>
-      <w:r>
-        <w:t>его все-таки назвать нельзя</w:t>
-      </w:r>
-      <w:r>
-        <w:t>.</w:t>
-      </w:r>
-    </w:p>
-    <w:p>
-      <w:pPr>
-        <w:ind w:firstLine="708"/>
-      </w:pPr>
-      <w:r>
-        <w:rPr>
-          <w:b/>
-          <w:lang w:val="en-US"/>
-        </w:rPr>
-        <w:t>DES</w:t>
-      </w:r>
-      <w:r>
-        <w:t xml:space="preserve">. </w:t>
-      </w:r>
-      <w:r>
-        <w:t xml:space="preserve">Данный алгоритм также является весьма известным. Длина его ключа значительно меньше, чем у </w:t>
-      </w:r>
-      <w:r>
-        <w:rPr>
-          <w:lang w:val="en-US"/>
-        </w:rPr>
-        <w:t>AES</w:t>
-      </w:r>
-      <w:r>
-        <w:t xml:space="preserve"> (56 </w:t>
-      </w:r>
-      <w:r>
-        <w:t xml:space="preserve">бит), что означает меньшую стойкость. Также он </w:t>
-      </w:r>
-      <w:r>
-        <w:t>был взломан методом линейного криптоанализа</w:t>
-      </w:r>
-      <w:r>
-        <w:rPr>
-          <w:rStyle w:val="a9"/>
-        </w:rPr>
-        <w:footnoteReference w:id="14"/>
-      </w:r>
-      <w:r>
-        <w:t>.</w:t>
-      </w:r>
-      <w:r>
-        <w:t xml:space="preserve"> В системах общего назначения (не легковесных) он применяется, в основном, в виде </w:t>
-      </w:r>
-      <w:r>
-        <w:rPr>
-          <w:lang w:val="en-US"/>
-        </w:rPr>
-        <w:t>Triple</w:t>
-      </w:r>
-      <w:r>
-        <w:t xml:space="preserve"> </w:t>
-      </w:r>
-      <w:r>
-        <w:rPr>
-          <w:lang w:val="en-US"/>
-        </w:rPr>
-        <w:t>DES</w:t>
-      </w:r>
-      <w:r>
-        <w:t xml:space="preserve">. </w:t>
-      </w:r>
-      <w:r>
-        <w:t xml:space="preserve">Также существует вариация </w:t>
-      </w:r>
-      <w:r>
-        <w:rPr>
-          <w:lang w:val="en-US"/>
-        </w:rPr>
-        <w:t>DESX</w:t>
-      </w:r>
-      <w:r>
-        <w:t xml:space="preserve">, </w:t>
-      </w:r>
-      <w:r>
-        <w:t xml:space="preserve">работающая с 184-битным ключом при таком же размере блока и числе раундов, как у </w:t>
-      </w:r>
-      <w:r>
-        <w:rPr>
-          <w:lang w:val="en-US"/>
-        </w:rPr>
-        <w:t>DES</w:t>
-      </w:r>
-      <w:r>
-        <w:t xml:space="preserve">. </w:t>
-      </w:r>
-      <w:r>
-        <w:t xml:space="preserve">Наиболее компактные реализации </w:t>
-      </w:r>
-      <w:r>
-        <w:rPr>
-          <w:lang w:val="en-US"/>
-        </w:rPr>
-        <w:t>DES</w:t>
-      </w:r>
-      <w:r>
-        <w:t xml:space="preserve"> </w:t>
-      </w:r>
-      <w:r>
-        <w:t xml:space="preserve">и </w:t>
-      </w:r>
-      <w:r>
-        <w:rPr>
-          <w:lang w:val="en-US"/>
-        </w:rPr>
-        <w:t>DESX</w:t>
-      </w:r>
-      <w:r>
-        <w:t xml:space="preserve"> требуют 2309</w:t>
-      </w:r>
-      <w:r>
-        <w:t xml:space="preserve"> </w:t>
-      </w:r>
-      <w:r>
-        <w:rPr>
-          <w:lang w:val="en-US"/>
-        </w:rPr>
-        <w:t>GE </w:t>
-      </w:r>
-      <w:r>
-        <w:t xml:space="preserve">и </w:t>
-      </w:r>
-      <w:r>
-        <w:t>1848</w:t>
-      </w:r>
-      <w:r>
-        <w:rPr>
-          <w:lang w:val="en-US"/>
-        </w:rPr>
-        <w:t> GE</w:t>
-      </w:r>
-      <w:r>
-        <w:t xml:space="preserve"> соответственно</w:t>
-      </w:r>
-      <w:r>
-        <w:rPr>
-          <w:rStyle w:val="a9"/>
-        </w:rPr>
-        <w:footnoteReference w:id="15"/>
-      </w:r>
-      <w:r>
-        <w:t>.</w:t>
-      </w:r>
-    </w:p>
-    <w:p>
-      <w:pPr>
-        <w:pStyle w:val="4"/>
-      </w:pPr>
-      <w:r>
-        <w:t xml:space="preserve">Легковесные </w:t>
-      </w:r>
-      <w:proofErr w:type="spellStart"/>
-      <w:r>
-        <w:t>криптоалгоритмы</w:t>
-      </w:r>
-      <w:proofErr w:type="spellEnd"/>
-    </w:p>
-    <w:p>
-      <w:pPr>
-        <w:ind w:firstLine="708"/>
-      </w:pPr>
-      <w:r>
-        <w:t xml:space="preserve">Наиболее строгим условием по размеру микросхемы для легковесных алгоритмов является максимальная граница в </w:t>
-      </w:r>
-      <w:r>
-        <w:t xml:space="preserve">1000 </w:t>
-      </w:r>
-      <w:r>
-        <w:rPr>
-          <w:lang w:val="en-US"/>
-        </w:rPr>
-        <w:t>GE</w:t>
-      </w:r>
-      <w:r>
-        <w:t xml:space="preserve">. </w:t>
-      </w:r>
-      <w:r>
-        <w:t>Ее удалось преодолеть двум алгоритмам, включенным в</w:t>
-      </w:r>
-      <w:r>
-        <w:t xml:space="preserve"> </w:t>
-      </w:r>
-      <w:proofErr w:type="spellStart"/>
-      <w:r>
-        <w:t>стандарт</w:t>
-      </w:r>
-      <w:proofErr w:type="spellEnd"/>
-      <w:r>
-        <w:t xml:space="preserve"> </w:t>
-      </w:r>
-      <w:r>
-        <w:rPr>
-          <w:lang w:val="en-US"/>
-        </w:rPr>
-        <w:t>ISO</w:t>
-      </w:r>
-      <w:r>
-        <w:t>/</w:t>
-      </w:r>
-      <w:r>
-        <w:rPr>
-          <w:lang w:val="en-US"/>
-        </w:rPr>
-        <w:t>IEC</w:t>
-      </w:r>
-      <w:r>
-        <w:t xml:space="preserve"> 29192-2 (</w:t>
-      </w:r>
-      <w:r>
-        <w:rPr>
-          <w:lang w:val="en-US"/>
-        </w:rPr>
-        <w:t>Block</w:t>
-      </w:r>
-      <w:r>
-        <w:t xml:space="preserve"> </w:t>
-      </w:r>
-      <w:r>
-        <w:rPr>
-          <w:lang w:val="en-US"/>
-        </w:rPr>
-        <w:t>ciphers</w:t>
-      </w:r>
-      <w:r>
-        <w:t>)</w:t>
-      </w:r>
-      <w:r>
-        <w:t>. Это</w:t>
-      </w:r>
-      <w:r>
-        <w:t xml:space="preserve"> </w:t>
-      </w:r>
-      <w:r>
-        <w:rPr>
-          <w:lang w:val="en-US"/>
-        </w:rPr>
-        <w:t>PRESENT</w:t>
-      </w:r>
-      <w:r>
-        <w:t xml:space="preserve"> </w:t>
-      </w:r>
-      <w:r>
-        <w:t xml:space="preserve">и </w:t>
-      </w:r>
-      <w:r>
-        <w:rPr>
-          <w:lang w:val="en-US"/>
-        </w:rPr>
-        <w:t>CLEFIA</w:t>
-      </w:r>
-      <w:r>
-        <w:t>.</w:t>
-      </w:r>
-    </w:p>
-    <w:p/>
+        <w:t>Данный алгоритм является очень популярным благодаря существующим очень производительным реализациям. Он оперирует 128-битными блоками с длиной ключа 128, 192 и 256 бит с 18, 22 и 26 раундами, соответственно.</w:t>
+      </w:r>
+    </w:p>
     <w:p/>
     <w:p/>
     <w:p>
@@ -3072,7 +3107,6 @@
         </w:numPr>
       </w:pPr>
       <w:r>
-        <w:lastRenderedPageBreak/>
         <w:t>Симметричное поточное шифрование</w:t>
       </w:r>
     </w:p>
@@ -3195,7 +3229,7 @@
 </file>
 
 <file path=word/endnotes.xml><?xml version="1.0" encoding="utf-8"?>
-<w:endnotes xmlns:wpc="http://schemas.microsoft.com/office/word/2010/wordprocessingCanvas" xmlns:cx="http://schemas.microsoft.com/office/drawing/2014/chartex" xmlns:cx1="http://schemas.microsoft.com/office/drawing/2015/9/8/chartex" xmlns:mc="http://schemas.openxmlformats.org/markup-compatibility/2006" xmlns:o="urn:schemas-microsoft-com:office:office" xmlns:r="http://schemas.openxmlformats.org/officeDocument/2006/relationships" xmlns:m="http://schemas.openxmlformats.org/officeDocument/2006/math" xmlns:v="urn:schemas-microsoft-com:vml" xmlns:wp14="http://schemas.microsoft.com/office/word/2010/wordprocessingDrawing" xmlns:wp="http://schemas.openxmlformats.org/drawingml/2006/wordprocessingDrawing" xmlns:w10="urn:schemas-microsoft-com:office:word" xmlns:w="http://schemas.openxmlformats.org/wordprocessingml/2006/main" xmlns:w14="http://schemas.microsoft.com/office/word/2010/wordml" xmlns:w15="http://schemas.microsoft.com/office/word/2012/wordml" xmlns:w16se="http://schemas.microsoft.com/office/word/2015/wordml/symex" xmlns:wpg="http://schemas.microsoft.com/office/word/2010/wordprocessingGroup" xmlns:wpi="http://schemas.microsoft.com/office/word/2010/wordprocessingInk" xmlns:wne="http://schemas.microsoft.com/office/word/2006/wordml" xmlns:wps="http://schemas.microsoft.com/office/word/2010/wordprocessingShape" mc:Ignorable="w14 w15 w16se wp14">
+<w:endnotes xmlns:wpc="http://schemas.microsoft.com/office/word/2010/wordprocessingCanvas" xmlns:cx="http://schemas.microsoft.com/office/drawing/2014/chartex" xmlns:cx1="http://schemas.microsoft.com/office/drawing/2015/9/8/chartex" xmlns:cx2="http://schemas.microsoft.com/office/drawing/2015/10/21/chartex" xmlns:cx3="http://schemas.microsoft.com/office/drawing/2016/5/9/chartex" xmlns:cx4="http://schemas.microsoft.com/office/drawing/2016/5/10/chartex" xmlns:cx5="http://schemas.microsoft.com/office/drawing/2016/5/11/chartex" xmlns:cx6="http://schemas.microsoft.com/office/drawing/2016/5/12/chartex" xmlns:cx7="http://schemas.microsoft.com/office/drawing/2016/5/13/chartex" xmlns:cx8="http://schemas.microsoft.com/office/drawing/2016/5/14/chartex" xmlns:mc="http://schemas.openxmlformats.org/markup-compatibility/2006" xmlns:aink="http://schemas.microsoft.com/office/drawing/2016/ink" xmlns:am3d="http://schemas.microsoft.com/office/drawing/2017/model3d" xmlns:o="urn:schemas-microsoft-com:office:office" xmlns:r="http://schemas.openxmlformats.org/officeDocument/2006/relationships" xmlns:m="http://schemas.openxmlformats.org/officeDocument/2006/math" xmlns:v="urn:schemas-microsoft-com:vml" xmlns:wp14="http://schemas.microsoft.com/office/word/2010/wordprocessingDrawing" xmlns:wp="http://schemas.openxmlformats.org/drawingml/2006/wordprocessingDrawing" xmlns:w10="urn:schemas-microsoft-com:office:word" xmlns:w="http://schemas.openxmlformats.org/wordprocessingml/2006/main" xmlns:w14="http://schemas.microsoft.com/office/word/2010/wordml" xmlns:w15="http://schemas.microsoft.com/office/word/2012/wordml" xmlns:w16cid="http://schemas.microsoft.com/office/word/2016/wordml/cid" xmlns:w16se="http://schemas.microsoft.com/office/word/2015/wordml/symex" xmlns:wpg="http://schemas.microsoft.com/office/word/2010/wordprocessingGroup" xmlns:wpi="http://schemas.microsoft.com/office/word/2010/wordprocessingInk" xmlns:wne="http://schemas.microsoft.com/office/word/2006/wordml" xmlns:wps="http://schemas.microsoft.com/office/word/2010/wordprocessingShape" mc:Ignorable="w14 w15 w16se w16cid wp14">
   <w:endnote w:type="separator" w:id="-1">
     <w:p>
       <w:pPr>
@@ -3220,7 +3254,7 @@
 </file>
 
 <file path=word/footer1.xml><?xml version="1.0" encoding="utf-8"?>
-<w:ftr xmlns:wpc="http://schemas.microsoft.com/office/word/2010/wordprocessingCanvas" xmlns:cx="http://schemas.microsoft.com/office/drawing/2014/chartex" xmlns:cx1="http://schemas.microsoft.com/office/drawing/2015/9/8/chartex" xmlns:mc="http://schemas.openxmlformats.org/markup-compatibility/2006" xmlns:o="urn:schemas-microsoft-com:office:office" xmlns:r="http://schemas.openxmlformats.org/officeDocument/2006/relationships" xmlns:m="http://schemas.openxmlformats.org/officeDocument/2006/math" xmlns:v="urn:schemas-microsoft-com:vml" xmlns:wp14="http://schemas.microsoft.com/office/word/2010/wordprocessingDrawing" xmlns:wp="http://schemas.openxmlformats.org/drawingml/2006/wordprocessingDrawing" xmlns:w10="urn:schemas-microsoft-com:office:word" xmlns:w="http://schemas.openxmlformats.org/wordprocessingml/2006/main" xmlns:w14="http://schemas.microsoft.com/office/word/2010/wordml" xmlns:w15="http://schemas.microsoft.com/office/word/2012/wordml" xmlns:w16se="http://schemas.microsoft.com/office/word/2015/wordml/symex" xmlns:wpg="http://schemas.microsoft.com/office/word/2010/wordprocessingGroup" xmlns:wpi="http://schemas.microsoft.com/office/word/2010/wordprocessingInk" xmlns:wne="http://schemas.microsoft.com/office/word/2006/wordml" xmlns:wps="http://schemas.microsoft.com/office/word/2010/wordprocessingShape" mc:Ignorable="w14 w15 w16se wp14">
+<w:ftr xmlns:wpc="http://schemas.microsoft.com/office/word/2010/wordprocessingCanvas" xmlns:cx="http://schemas.microsoft.com/office/drawing/2014/chartex" xmlns:cx1="http://schemas.microsoft.com/office/drawing/2015/9/8/chartex" xmlns:cx2="http://schemas.microsoft.com/office/drawing/2015/10/21/chartex" xmlns:cx3="http://schemas.microsoft.com/office/drawing/2016/5/9/chartex" xmlns:cx4="http://schemas.microsoft.com/office/drawing/2016/5/10/chartex" xmlns:cx5="http://schemas.microsoft.com/office/drawing/2016/5/11/chartex" xmlns:cx6="http://schemas.microsoft.com/office/drawing/2016/5/12/chartex" xmlns:cx7="http://schemas.microsoft.com/office/drawing/2016/5/13/chartex" xmlns:cx8="http://schemas.microsoft.com/office/drawing/2016/5/14/chartex" xmlns:mc="http://schemas.openxmlformats.org/markup-compatibility/2006" xmlns:aink="http://schemas.microsoft.com/office/drawing/2016/ink" xmlns:am3d="http://schemas.microsoft.com/office/drawing/2017/model3d" xmlns:o="urn:schemas-microsoft-com:office:office" xmlns:r="http://schemas.openxmlformats.org/officeDocument/2006/relationships" xmlns:m="http://schemas.openxmlformats.org/officeDocument/2006/math" xmlns:v="urn:schemas-microsoft-com:vml" xmlns:wp14="http://schemas.microsoft.com/office/word/2010/wordprocessingDrawing" xmlns:wp="http://schemas.openxmlformats.org/drawingml/2006/wordprocessingDrawing" xmlns:w10="urn:schemas-microsoft-com:office:word" xmlns:w="http://schemas.openxmlformats.org/wordprocessingml/2006/main" xmlns:w14="http://schemas.microsoft.com/office/word/2010/wordml" xmlns:w15="http://schemas.microsoft.com/office/word/2012/wordml" xmlns:w16cid="http://schemas.microsoft.com/office/word/2016/wordml/cid" xmlns:w16se="http://schemas.microsoft.com/office/word/2015/wordml/symex" xmlns:wpg="http://schemas.microsoft.com/office/word/2010/wordprocessingGroup" xmlns:wpi="http://schemas.microsoft.com/office/word/2010/wordprocessingInk" xmlns:wne="http://schemas.microsoft.com/office/word/2006/wordml" xmlns:wps="http://schemas.microsoft.com/office/word/2010/wordprocessingShape" mc:Ignorable="w14 w15 w16se w16cid wp14">
   <w:p>
     <w:pPr>
       <w:pStyle w:val="a5"/>
@@ -3230,7 +3264,7 @@
 </file>
 
 <file path=word/footer2.xml><?xml version="1.0" encoding="utf-8"?>
-<w:ftr xmlns:wpc="http://schemas.microsoft.com/office/word/2010/wordprocessingCanvas" xmlns:cx="http://schemas.microsoft.com/office/drawing/2014/chartex" xmlns:cx1="http://schemas.microsoft.com/office/drawing/2015/9/8/chartex" xmlns:mc="http://schemas.openxmlformats.org/markup-compatibility/2006" xmlns:o="urn:schemas-microsoft-com:office:office" xmlns:r="http://schemas.openxmlformats.org/officeDocument/2006/relationships" xmlns:m="http://schemas.openxmlformats.org/officeDocument/2006/math" xmlns:v="urn:schemas-microsoft-com:vml" xmlns:wp14="http://schemas.microsoft.com/office/word/2010/wordprocessingDrawing" xmlns:wp="http://schemas.openxmlformats.org/drawingml/2006/wordprocessingDrawing" xmlns:w10="urn:schemas-microsoft-com:office:word" xmlns:w="http://schemas.openxmlformats.org/wordprocessingml/2006/main" xmlns:w14="http://schemas.microsoft.com/office/word/2010/wordml" xmlns:w15="http://schemas.microsoft.com/office/word/2012/wordml" xmlns:w16se="http://schemas.microsoft.com/office/word/2015/wordml/symex" xmlns:wpg="http://schemas.microsoft.com/office/word/2010/wordprocessingGroup" xmlns:wpi="http://schemas.microsoft.com/office/word/2010/wordprocessingInk" xmlns:wne="http://schemas.microsoft.com/office/word/2006/wordml" xmlns:wps="http://schemas.microsoft.com/office/word/2010/wordprocessingShape" mc:Ignorable="w14 w15 w16se wp14">
+<w:ftr xmlns:wpc="http://schemas.microsoft.com/office/word/2010/wordprocessingCanvas" xmlns:cx="http://schemas.microsoft.com/office/drawing/2014/chartex" xmlns:cx1="http://schemas.microsoft.com/office/drawing/2015/9/8/chartex" xmlns:cx2="http://schemas.microsoft.com/office/drawing/2015/10/21/chartex" xmlns:cx3="http://schemas.microsoft.com/office/drawing/2016/5/9/chartex" xmlns:cx4="http://schemas.microsoft.com/office/drawing/2016/5/10/chartex" xmlns:cx5="http://schemas.microsoft.com/office/drawing/2016/5/11/chartex" xmlns:cx6="http://schemas.microsoft.com/office/drawing/2016/5/12/chartex" xmlns:cx7="http://schemas.microsoft.com/office/drawing/2016/5/13/chartex" xmlns:cx8="http://schemas.microsoft.com/office/drawing/2016/5/14/chartex" xmlns:mc="http://schemas.openxmlformats.org/markup-compatibility/2006" xmlns:aink="http://schemas.microsoft.com/office/drawing/2016/ink" xmlns:am3d="http://schemas.microsoft.com/office/drawing/2017/model3d" xmlns:o="urn:schemas-microsoft-com:office:office" xmlns:r="http://schemas.openxmlformats.org/officeDocument/2006/relationships" xmlns:m="http://schemas.openxmlformats.org/officeDocument/2006/math" xmlns:v="urn:schemas-microsoft-com:vml" xmlns:wp14="http://schemas.microsoft.com/office/word/2010/wordprocessingDrawing" xmlns:wp="http://schemas.openxmlformats.org/drawingml/2006/wordprocessingDrawing" xmlns:w10="urn:schemas-microsoft-com:office:word" xmlns:w="http://schemas.openxmlformats.org/wordprocessingml/2006/main" xmlns:w14="http://schemas.microsoft.com/office/word/2010/wordml" xmlns:w15="http://schemas.microsoft.com/office/word/2012/wordml" xmlns:w16cid="http://schemas.microsoft.com/office/word/2016/wordml/cid" xmlns:w16se="http://schemas.microsoft.com/office/word/2015/wordml/symex" xmlns:wpg="http://schemas.microsoft.com/office/word/2010/wordprocessingGroup" xmlns:wpi="http://schemas.microsoft.com/office/word/2010/wordprocessingInk" xmlns:wne="http://schemas.microsoft.com/office/word/2006/wordml" xmlns:wps="http://schemas.microsoft.com/office/word/2010/wordprocessingShape" mc:Ignorable="w14 w15 w16se w16cid wp14">
   <w:p>
     <w:pPr>
       <w:pStyle w:val="a5"/>
@@ -3240,7 +3274,7 @@
 </file>
 
 <file path=word/footer3.xml><?xml version="1.0" encoding="utf-8"?>
-<w:ftr xmlns:wpc="http://schemas.microsoft.com/office/word/2010/wordprocessingCanvas" xmlns:cx="http://schemas.microsoft.com/office/drawing/2014/chartex" xmlns:cx1="http://schemas.microsoft.com/office/drawing/2015/9/8/chartex" xmlns:mc="http://schemas.openxmlformats.org/markup-compatibility/2006" xmlns:o="urn:schemas-microsoft-com:office:office" xmlns:r="http://schemas.openxmlformats.org/officeDocument/2006/relationships" xmlns:m="http://schemas.openxmlformats.org/officeDocument/2006/math" xmlns:v="urn:schemas-microsoft-com:vml" xmlns:wp14="http://schemas.microsoft.com/office/word/2010/wordprocessingDrawing" xmlns:wp="http://schemas.openxmlformats.org/drawingml/2006/wordprocessingDrawing" xmlns:w10="urn:schemas-microsoft-com:office:word" xmlns:w="http://schemas.openxmlformats.org/wordprocessingml/2006/main" xmlns:w14="http://schemas.microsoft.com/office/word/2010/wordml" xmlns:w15="http://schemas.microsoft.com/office/word/2012/wordml" xmlns:w16se="http://schemas.microsoft.com/office/word/2015/wordml/symex" xmlns:wpg="http://schemas.microsoft.com/office/word/2010/wordprocessingGroup" xmlns:wpi="http://schemas.microsoft.com/office/word/2010/wordprocessingInk" xmlns:wne="http://schemas.microsoft.com/office/word/2006/wordml" xmlns:wps="http://schemas.microsoft.com/office/word/2010/wordprocessingShape" mc:Ignorable="w14 w15 w16se wp14">
+<w:ftr xmlns:wpc="http://schemas.microsoft.com/office/word/2010/wordprocessingCanvas" xmlns:cx="http://schemas.microsoft.com/office/drawing/2014/chartex" xmlns:cx1="http://schemas.microsoft.com/office/drawing/2015/9/8/chartex" xmlns:cx2="http://schemas.microsoft.com/office/drawing/2015/10/21/chartex" xmlns:cx3="http://schemas.microsoft.com/office/drawing/2016/5/9/chartex" xmlns:cx4="http://schemas.microsoft.com/office/drawing/2016/5/10/chartex" xmlns:cx5="http://schemas.microsoft.com/office/drawing/2016/5/11/chartex" xmlns:cx6="http://schemas.microsoft.com/office/drawing/2016/5/12/chartex" xmlns:cx7="http://schemas.microsoft.com/office/drawing/2016/5/13/chartex" xmlns:cx8="http://schemas.microsoft.com/office/drawing/2016/5/14/chartex" xmlns:mc="http://schemas.openxmlformats.org/markup-compatibility/2006" xmlns:aink="http://schemas.microsoft.com/office/drawing/2016/ink" xmlns:am3d="http://schemas.microsoft.com/office/drawing/2017/model3d" xmlns:o="urn:schemas-microsoft-com:office:office" xmlns:r="http://schemas.openxmlformats.org/officeDocument/2006/relationships" xmlns:m="http://schemas.openxmlformats.org/officeDocument/2006/math" xmlns:v="urn:schemas-microsoft-com:vml" xmlns:wp14="http://schemas.microsoft.com/office/word/2010/wordprocessingDrawing" xmlns:wp="http://schemas.openxmlformats.org/drawingml/2006/wordprocessingDrawing" xmlns:w10="urn:schemas-microsoft-com:office:word" xmlns:w="http://schemas.openxmlformats.org/wordprocessingml/2006/main" xmlns:w14="http://schemas.microsoft.com/office/word/2010/wordml" xmlns:w15="http://schemas.microsoft.com/office/word/2012/wordml" xmlns:w16cid="http://schemas.microsoft.com/office/word/2016/wordml/cid" xmlns:w16se="http://schemas.microsoft.com/office/word/2015/wordml/symex" xmlns:wpg="http://schemas.microsoft.com/office/word/2010/wordprocessingGroup" xmlns:wpi="http://schemas.microsoft.com/office/word/2010/wordprocessingInk" xmlns:wne="http://schemas.microsoft.com/office/word/2006/wordml" xmlns:wps="http://schemas.microsoft.com/office/word/2010/wordprocessingShape" mc:Ignorable="w14 w15 w16se w16cid wp14">
   <w:p>
     <w:pPr>
       <w:pStyle w:val="a5"/>
@@ -3250,7 +3284,7 @@
 </file>
 
 <file path=word/footnotes.xml><?xml version="1.0" encoding="utf-8"?>
-<w:footnotes xmlns:wpc="http://schemas.microsoft.com/office/word/2010/wordprocessingCanvas" xmlns:cx="http://schemas.microsoft.com/office/drawing/2014/chartex" xmlns:cx1="http://schemas.microsoft.com/office/drawing/2015/9/8/chartex" xmlns:mc="http://schemas.openxmlformats.org/markup-compatibility/2006" xmlns:o="urn:schemas-microsoft-com:office:office" xmlns:r="http://schemas.openxmlformats.org/officeDocument/2006/relationships" xmlns:m="http://schemas.openxmlformats.org/officeDocument/2006/math" xmlns:v="urn:schemas-microsoft-com:vml" xmlns:wp14="http://schemas.microsoft.com/office/word/2010/wordprocessingDrawing" xmlns:wp="http://schemas.openxmlformats.org/drawingml/2006/wordprocessingDrawing" xmlns:w10="urn:schemas-microsoft-com:office:word" xmlns:w="http://schemas.openxmlformats.org/wordprocessingml/2006/main" xmlns:w14="http://schemas.microsoft.com/office/word/2010/wordml" xmlns:w15="http://schemas.microsoft.com/office/word/2012/wordml" xmlns:w16se="http://schemas.microsoft.com/office/word/2015/wordml/symex" xmlns:wpg="http://schemas.microsoft.com/office/word/2010/wordprocessingGroup" xmlns:wpi="http://schemas.microsoft.com/office/word/2010/wordprocessingInk" xmlns:wne="http://schemas.microsoft.com/office/word/2006/wordml" xmlns:wps="http://schemas.microsoft.com/office/word/2010/wordprocessingShape" mc:Ignorable="w14 w15 w16se wp14">
+<w:footnotes xmlns:wpc="http://schemas.microsoft.com/office/word/2010/wordprocessingCanvas" xmlns:cx="http://schemas.microsoft.com/office/drawing/2014/chartex" xmlns:cx1="http://schemas.microsoft.com/office/drawing/2015/9/8/chartex" xmlns:cx2="http://schemas.microsoft.com/office/drawing/2015/10/21/chartex" xmlns:cx3="http://schemas.microsoft.com/office/drawing/2016/5/9/chartex" xmlns:cx4="http://schemas.microsoft.com/office/drawing/2016/5/10/chartex" xmlns:cx5="http://schemas.microsoft.com/office/drawing/2016/5/11/chartex" xmlns:cx6="http://schemas.microsoft.com/office/drawing/2016/5/12/chartex" xmlns:cx7="http://schemas.microsoft.com/office/drawing/2016/5/13/chartex" xmlns:cx8="http://schemas.microsoft.com/office/drawing/2016/5/14/chartex" xmlns:mc="http://schemas.openxmlformats.org/markup-compatibility/2006" xmlns:aink="http://schemas.microsoft.com/office/drawing/2016/ink" xmlns:am3d="http://schemas.microsoft.com/office/drawing/2017/model3d" xmlns:o="urn:schemas-microsoft-com:office:office" xmlns:r="http://schemas.openxmlformats.org/officeDocument/2006/relationships" xmlns:m="http://schemas.openxmlformats.org/officeDocument/2006/math" xmlns:v="urn:schemas-microsoft-com:vml" xmlns:wp14="http://schemas.microsoft.com/office/word/2010/wordprocessingDrawing" xmlns:wp="http://schemas.openxmlformats.org/drawingml/2006/wordprocessingDrawing" xmlns:w10="urn:schemas-microsoft-com:office:word" xmlns:w="http://schemas.openxmlformats.org/wordprocessingml/2006/main" xmlns:w14="http://schemas.microsoft.com/office/word/2010/wordml" xmlns:w15="http://schemas.microsoft.com/office/word/2012/wordml" xmlns:w16cid="http://schemas.microsoft.com/office/word/2016/wordml/cid" xmlns:w16se="http://schemas.microsoft.com/office/word/2015/wordml/symex" xmlns:wpg="http://schemas.microsoft.com/office/word/2010/wordprocessingGroup" xmlns:wpi="http://schemas.microsoft.com/office/word/2010/wordprocessingInk" xmlns:wne="http://schemas.microsoft.com/office/word/2006/wordml" xmlns:wps="http://schemas.microsoft.com/office/word/2010/wordprocessingShape" mc:Ignorable="w14 w15 w16se w16cid wp14">
   <w:footnote w:type="separator" w:id="-1">
     <w:p>
       <w:pPr>
@@ -3761,29 +3795,11 @@
         </w:rPr>
         <w:t xml:space="preserve"> O., Shamir A. Improved Attacks on Full GOST. </w:t>
       </w:r>
-      <w:proofErr w:type="spellStart"/>
-      <w:r>
-        <w:t>Report</w:t>
-      </w:r>
-      <w:proofErr w:type="spellEnd"/>
-      <w:r>
-        <w:t xml:space="preserve"> 2011/558, </w:t>
-      </w:r>
-      <w:proofErr w:type="spellStart"/>
-      <w:r>
-        <w:t>available</w:t>
-      </w:r>
-      <w:proofErr w:type="spellEnd"/>
-      <w:r>
-        <w:t xml:space="preserve"> </w:t>
-      </w:r>
-      <w:proofErr w:type="spellStart"/>
-      <w:r>
-        <w:t>via</w:t>
-      </w:r>
-      <w:proofErr w:type="spellEnd"/>
-      <w:r>
-        <w:t xml:space="preserve"> http://eprint.iacr.org/, 2011.</w:t>
+      <w:r>
+        <w:rPr>
+          <w:lang w:val="en-US"/>
+        </w:rPr>
+        <w:t>Report 2011/558, available via http://eprint.iacr.org/, 2011.</w:t>
       </w:r>
     </w:p>
   </w:footnote>
@@ -3805,21 +3821,7 @@
         <w:rPr>
           <w:lang w:val="en-US"/>
         </w:rPr>
-        <w:t xml:space="preserve"> </w:t>
-      </w:r>
-      <w:proofErr w:type="spellStart"/>
-      <w:r>
-        <w:rPr>
-          <w:lang w:val="en-US"/>
-        </w:rPr>
-        <w:t>Moradi</w:t>
-      </w:r>
-      <w:proofErr w:type="spellEnd"/>
-      <w:r>
-        <w:rPr>
-          <w:lang w:val="en-US"/>
-        </w:rPr>
-        <w:t xml:space="preserve"> A., </w:t>
+        <w:t xml:space="preserve"> Moradi A., </w:t>
       </w:r>
       <w:proofErr w:type="spellStart"/>
       <w:r>
@@ -3869,13 +3871,7 @@
         <w:rPr>
           <w:lang w:val="en-US"/>
         </w:rPr>
-        <w:t xml:space="preserve"> </w:t>
-      </w:r>
-      <w:r>
-        <w:rPr>
-          <w:lang w:val="en-US"/>
-        </w:rPr>
-        <w:t xml:space="preserve">P. </w:t>
+        <w:t xml:space="preserve"> P. </w:t>
       </w:r>
       <w:proofErr w:type="spellStart"/>
       <w:r>
@@ -3911,13 +3907,7 @@
         <w:rPr>
           <w:lang w:val="en-US"/>
         </w:rPr>
-        <w:t xml:space="preserve"> </w:t>
-      </w:r>
-      <w:r>
-        <w:rPr>
-          <w:lang w:val="en-US"/>
-        </w:rPr>
-        <w:t xml:space="preserve">G. Leander, C. </w:t>
+        <w:t xml:space="preserve"> G. Leander, C. </w:t>
       </w:r>
       <w:proofErr w:type="spellStart"/>
       <w:r>
@@ -3946,6 +3936,90 @@
           <w:lang w:val="en-US"/>
         </w:rPr>
         <w:t>, and K. Schramm, New Lightweight DES Variants, Fast Software Encryption, FSE 2007, Springer, LNCS, 4593, 2007, pp.196210.</w:t>
+      </w:r>
+    </w:p>
+  </w:footnote>
+  <w:footnote w:id="16">
+    <w:p>
+      <w:pPr>
+        <w:pStyle w:val="a7"/>
+        <w:rPr>
+          <w:lang w:val="en-US"/>
+        </w:rPr>
+      </w:pPr>
+      <w:r>
+        <w:rPr>
+          <w:rStyle w:val="a9"/>
+        </w:rPr>
+        <w:footnoteRef/>
+      </w:r>
+      <w:r>
+        <w:rPr>
+          <w:lang w:val="en-US"/>
+        </w:rPr>
+        <w:t xml:space="preserve"> </w:t>
+      </w:r>
+      <w:r>
+        <w:rPr>
+          <w:lang w:val="en-US"/>
+        </w:rPr>
+        <w:t xml:space="preserve">117. C. </w:t>
+      </w:r>
+      <w:proofErr w:type="spellStart"/>
+      <w:r>
+        <w:rPr>
+          <w:lang w:val="en-US"/>
+        </w:rPr>
+        <w:t>Rolfes</w:t>
+      </w:r>
+      <w:proofErr w:type="spellEnd"/>
+      <w:r>
+        <w:rPr>
+          <w:lang w:val="en-US"/>
+        </w:rPr>
+        <w:t xml:space="preserve">, A. </w:t>
+      </w:r>
+      <w:proofErr w:type="spellStart"/>
+      <w:r>
+        <w:rPr>
+          <w:lang w:val="en-US"/>
+        </w:rPr>
+        <w:t>Poschmann</w:t>
+      </w:r>
+      <w:proofErr w:type="spellEnd"/>
+      <w:r>
+        <w:rPr>
+          <w:lang w:val="en-US"/>
+        </w:rPr>
+        <w:t xml:space="preserve">, G. Leander, and C. </w:t>
+      </w:r>
+      <w:proofErr w:type="spellStart"/>
+      <w:r>
+        <w:rPr>
+          <w:lang w:val="en-US"/>
+        </w:rPr>
+        <w:t>Paar</w:t>
+      </w:r>
+      <w:proofErr w:type="spellEnd"/>
+      <w:r>
+        <w:rPr>
+          <w:lang w:val="en-US"/>
+        </w:rPr>
+        <w:t xml:space="preserve">, Ultra-lightweight implementations for smart </w:t>
+      </w:r>
+      <w:proofErr w:type="spellStart"/>
+      <w:r>
+        <w:rPr>
+          <w:lang w:val="en-US"/>
+        </w:rPr>
+        <w:t>devicessecurity</w:t>
+      </w:r>
+      <w:proofErr w:type="spellEnd"/>
+      <w:r>
+        <w:rPr>
+          <w:lang w:val="en-US"/>
+        </w:rPr>
+        <w:t xml:space="preserve"> for 1000 gate equivalents, Smart Card Research and Advanced Applications, Springer, LNCS, 5189, 2008, pp.89103.</w:t>
       </w:r>
     </w:p>
   </w:footnote>
@@ -3953,7 +4027,7 @@
 </file>
 
 <file path=word/header1.xml><?xml version="1.0" encoding="utf-8"?>
-<w:hdr xmlns:wpc="http://schemas.microsoft.com/office/word/2010/wordprocessingCanvas" xmlns:cx="http://schemas.microsoft.com/office/drawing/2014/chartex" xmlns:cx1="http://schemas.microsoft.com/office/drawing/2015/9/8/chartex" xmlns:mc="http://schemas.openxmlformats.org/markup-compatibility/2006" xmlns:o="urn:schemas-microsoft-com:office:office" xmlns:r="http://schemas.openxmlformats.org/officeDocument/2006/relationships" xmlns:m="http://schemas.openxmlformats.org/officeDocument/2006/math" xmlns:v="urn:schemas-microsoft-com:vml" xmlns:wp14="http://schemas.microsoft.com/office/word/2010/wordprocessingDrawing" xmlns:wp="http://schemas.openxmlformats.org/drawingml/2006/wordprocessingDrawing" xmlns:w10="urn:schemas-microsoft-com:office:word" xmlns:w="http://schemas.openxmlformats.org/wordprocessingml/2006/main" xmlns:w14="http://schemas.microsoft.com/office/word/2010/wordml" xmlns:w15="http://schemas.microsoft.com/office/word/2012/wordml" xmlns:w16se="http://schemas.microsoft.com/office/word/2015/wordml/symex" xmlns:wpg="http://schemas.microsoft.com/office/word/2010/wordprocessingGroup" xmlns:wpi="http://schemas.microsoft.com/office/word/2010/wordprocessingInk" xmlns:wne="http://schemas.microsoft.com/office/word/2006/wordml" xmlns:wps="http://schemas.microsoft.com/office/word/2010/wordprocessingShape" mc:Ignorable="w14 w15 w16se wp14">
+<w:hdr xmlns:wpc="http://schemas.microsoft.com/office/word/2010/wordprocessingCanvas" xmlns:cx="http://schemas.microsoft.com/office/drawing/2014/chartex" xmlns:cx1="http://schemas.microsoft.com/office/drawing/2015/9/8/chartex" xmlns:cx2="http://schemas.microsoft.com/office/drawing/2015/10/21/chartex" xmlns:cx3="http://schemas.microsoft.com/office/drawing/2016/5/9/chartex" xmlns:cx4="http://schemas.microsoft.com/office/drawing/2016/5/10/chartex" xmlns:cx5="http://schemas.microsoft.com/office/drawing/2016/5/11/chartex" xmlns:cx6="http://schemas.microsoft.com/office/drawing/2016/5/12/chartex" xmlns:cx7="http://schemas.microsoft.com/office/drawing/2016/5/13/chartex" xmlns:cx8="http://schemas.microsoft.com/office/drawing/2016/5/14/chartex" xmlns:mc="http://schemas.openxmlformats.org/markup-compatibility/2006" xmlns:aink="http://schemas.microsoft.com/office/drawing/2016/ink" xmlns:am3d="http://schemas.microsoft.com/office/drawing/2017/model3d" xmlns:o="urn:schemas-microsoft-com:office:office" xmlns:r="http://schemas.openxmlformats.org/officeDocument/2006/relationships" xmlns:m="http://schemas.openxmlformats.org/officeDocument/2006/math" xmlns:v="urn:schemas-microsoft-com:vml" xmlns:wp14="http://schemas.microsoft.com/office/word/2010/wordprocessingDrawing" xmlns:wp="http://schemas.openxmlformats.org/drawingml/2006/wordprocessingDrawing" xmlns:w10="urn:schemas-microsoft-com:office:word" xmlns:w="http://schemas.openxmlformats.org/wordprocessingml/2006/main" xmlns:w14="http://schemas.microsoft.com/office/word/2010/wordml" xmlns:w15="http://schemas.microsoft.com/office/word/2012/wordml" xmlns:w16cid="http://schemas.microsoft.com/office/word/2016/wordml/cid" xmlns:w16se="http://schemas.microsoft.com/office/word/2015/wordml/symex" xmlns:wpg="http://schemas.microsoft.com/office/word/2010/wordprocessingGroup" xmlns:wpi="http://schemas.microsoft.com/office/word/2010/wordprocessingInk" xmlns:wne="http://schemas.microsoft.com/office/word/2006/wordml" xmlns:wps="http://schemas.microsoft.com/office/word/2010/wordprocessingShape" mc:Ignorable="w14 w15 w16se w16cid wp14">
   <w:p>
     <w:pPr>
       <w:pStyle w:val="a3"/>
@@ -3963,7 +4037,7 @@
 </file>
 
 <file path=word/header2.xml><?xml version="1.0" encoding="utf-8"?>
-<w:hdr xmlns:wpc="http://schemas.microsoft.com/office/word/2010/wordprocessingCanvas" xmlns:cx="http://schemas.microsoft.com/office/drawing/2014/chartex" xmlns:cx1="http://schemas.microsoft.com/office/drawing/2015/9/8/chartex" xmlns:mc="http://schemas.openxmlformats.org/markup-compatibility/2006" xmlns:o="urn:schemas-microsoft-com:office:office" xmlns:r="http://schemas.openxmlformats.org/officeDocument/2006/relationships" xmlns:m="http://schemas.openxmlformats.org/officeDocument/2006/math" xmlns:v="urn:schemas-microsoft-com:vml" xmlns:wp14="http://schemas.microsoft.com/office/word/2010/wordprocessingDrawing" xmlns:wp="http://schemas.openxmlformats.org/drawingml/2006/wordprocessingDrawing" xmlns:w10="urn:schemas-microsoft-com:office:word" xmlns:w="http://schemas.openxmlformats.org/wordprocessingml/2006/main" xmlns:w14="http://schemas.microsoft.com/office/word/2010/wordml" xmlns:w15="http://schemas.microsoft.com/office/word/2012/wordml" xmlns:w16se="http://schemas.microsoft.com/office/word/2015/wordml/symex" xmlns:wpg="http://schemas.microsoft.com/office/word/2010/wordprocessingGroup" xmlns:wpi="http://schemas.microsoft.com/office/word/2010/wordprocessingInk" xmlns:wne="http://schemas.microsoft.com/office/word/2006/wordml" xmlns:wps="http://schemas.microsoft.com/office/word/2010/wordprocessingShape" mc:Ignorable="w14 w15 w16se wp14">
+<w:hdr xmlns:wpc="http://schemas.microsoft.com/office/word/2010/wordprocessingCanvas" xmlns:cx="http://schemas.microsoft.com/office/drawing/2014/chartex" xmlns:cx1="http://schemas.microsoft.com/office/drawing/2015/9/8/chartex" xmlns:cx2="http://schemas.microsoft.com/office/drawing/2015/10/21/chartex" xmlns:cx3="http://schemas.microsoft.com/office/drawing/2016/5/9/chartex" xmlns:cx4="http://schemas.microsoft.com/office/drawing/2016/5/10/chartex" xmlns:cx5="http://schemas.microsoft.com/office/drawing/2016/5/11/chartex" xmlns:cx6="http://schemas.microsoft.com/office/drawing/2016/5/12/chartex" xmlns:cx7="http://schemas.microsoft.com/office/drawing/2016/5/13/chartex" xmlns:cx8="http://schemas.microsoft.com/office/drawing/2016/5/14/chartex" xmlns:mc="http://schemas.openxmlformats.org/markup-compatibility/2006" xmlns:aink="http://schemas.microsoft.com/office/drawing/2016/ink" xmlns:am3d="http://schemas.microsoft.com/office/drawing/2017/model3d" xmlns:o="urn:schemas-microsoft-com:office:office" xmlns:r="http://schemas.openxmlformats.org/officeDocument/2006/relationships" xmlns:m="http://schemas.openxmlformats.org/officeDocument/2006/math" xmlns:v="urn:schemas-microsoft-com:vml" xmlns:wp14="http://schemas.microsoft.com/office/word/2010/wordprocessingDrawing" xmlns:wp="http://schemas.openxmlformats.org/drawingml/2006/wordprocessingDrawing" xmlns:w10="urn:schemas-microsoft-com:office:word" xmlns:w="http://schemas.openxmlformats.org/wordprocessingml/2006/main" xmlns:w14="http://schemas.microsoft.com/office/word/2010/wordml" xmlns:w15="http://schemas.microsoft.com/office/word/2012/wordml" xmlns:w16cid="http://schemas.microsoft.com/office/word/2016/wordml/cid" xmlns:w16se="http://schemas.microsoft.com/office/word/2015/wordml/symex" xmlns:wpg="http://schemas.microsoft.com/office/word/2010/wordprocessingGroup" xmlns:wpi="http://schemas.microsoft.com/office/word/2010/wordprocessingInk" xmlns:wne="http://schemas.microsoft.com/office/word/2006/wordml" xmlns:wps="http://schemas.microsoft.com/office/word/2010/wordprocessingShape" mc:Ignorable="w14 w15 w16se w16cid wp14">
   <w:p>
     <w:pPr>
       <w:pStyle w:val="a3"/>
@@ -3973,7 +4047,7 @@
 </file>
 
 <file path=word/header3.xml><?xml version="1.0" encoding="utf-8"?>
-<w:hdr xmlns:wpc="http://schemas.microsoft.com/office/word/2010/wordprocessingCanvas" xmlns:cx="http://schemas.microsoft.com/office/drawing/2014/chartex" xmlns:cx1="http://schemas.microsoft.com/office/drawing/2015/9/8/chartex" xmlns:mc="http://schemas.openxmlformats.org/markup-compatibility/2006" xmlns:o="urn:schemas-microsoft-com:office:office" xmlns:r="http://schemas.openxmlformats.org/officeDocument/2006/relationships" xmlns:m="http://schemas.openxmlformats.org/officeDocument/2006/math" xmlns:v="urn:schemas-microsoft-com:vml" xmlns:wp14="http://schemas.microsoft.com/office/word/2010/wordprocessingDrawing" xmlns:wp="http://schemas.openxmlformats.org/drawingml/2006/wordprocessingDrawing" xmlns:w10="urn:schemas-microsoft-com:office:word" xmlns:w="http://schemas.openxmlformats.org/wordprocessingml/2006/main" xmlns:w14="http://schemas.microsoft.com/office/word/2010/wordml" xmlns:w15="http://schemas.microsoft.com/office/word/2012/wordml" xmlns:w16se="http://schemas.microsoft.com/office/word/2015/wordml/symex" xmlns:wpg="http://schemas.microsoft.com/office/word/2010/wordprocessingGroup" xmlns:wpi="http://schemas.microsoft.com/office/word/2010/wordprocessingInk" xmlns:wne="http://schemas.microsoft.com/office/word/2006/wordml" xmlns:wps="http://schemas.microsoft.com/office/word/2010/wordprocessingShape" mc:Ignorable="w14 w15 w16se wp14">
+<w:hdr xmlns:wpc="http://schemas.microsoft.com/office/word/2010/wordprocessingCanvas" xmlns:cx="http://schemas.microsoft.com/office/drawing/2014/chartex" xmlns:cx1="http://schemas.microsoft.com/office/drawing/2015/9/8/chartex" xmlns:cx2="http://schemas.microsoft.com/office/drawing/2015/10/21/chartex" xmlns:cx3="http://schemas.microsoft.com/office/drawing/2016/5/9/chartex" xmlns:cx4="http://schemas.microsoft.com/office/drawing/2016/5/10/chartex" xmlns:cx5="http://schemas.microsoft.com/office/drawing/2016/5/11/chartex" xmlns:cx6="http://schemas.microsoft.com/office/drawing/2016/5/12/chartex" xmlns:cx7="http://schemas.microsoft.com/office/drawing/2016/5/13/chartex" xmlns:cx8="http://schemas.microsoft.com/office/drawing/2016/5/14/chartex" xmlns:mc="http://schemas.openxmlformats.org/markup-compatibility/2006" xmlns:aink="http://schemas.microsoft.com/office/drawing/2016/ink" xmlns:am3d="http://schemas.microsoft.com/office/drawing/2017/model3d" xmlns:o="urn:schemas-microsoft-com:office:office" xmlns:r="http://schemas.openxmlformats.org/officeDocument/2006/relationships" xmlns:m="http://schemas.openxmlformats.org/officeDocument/2006/math" xmlns:v="urn:schemas-microsoft-com:vml" xmlns:wp14="http://schemas.microsoft.com/office/word/2010/wordprocessingDrawing" xmlns:wp="http://schemas.openxmlformats.org/drawingml/2006/wordprocessingDrawing" xmlns:w10="urn:schemas-microsoft-com:office:word" xmlns:w="http://schemas.openxmlformats.org/wordprocessingml/2006/main" xmlns:w14="http://schemas.microsoft.com/office/word/2010/wordml" xmlns:w15="http://schemas.microsoft.com/office/word/2012/wordml" xmlns:w16cid="http://schemas.microsoft.com/office/word/2016/wordml/cid" xmlns:w16se="http://schemas.microsoft.com/office/word/2015/wordml/symex" xmlns:wpg="http://schemas.microsoft.com/office/word/2010/wordprocessingGroup" xmlns:wpi="http://schemas.microsoft.com/office/word/2010/wordprocessingInk" xmlns:wne="http://schemas.microsoft.com/office/word/2006/wordml" xmlns:wps="http://schemas.microsoft.com/office/word/2010/wordprocessingShape" mc:Ignorable="w14 w15 w16se w16cid wp14">
   <w:p>
     <w:pPr>
       <w:pStyle w:val="a3"/>
@@ -3983,7 +4057,7 @@
 </file>
 
 <file path=word/numbering.xml><?xml version="1.0" encoding="utf-8"?>
-<w:numbering xmlns:wpc="http://schemas.microsoft.com/office/word/2010/wordprocessingCanvas" xmlns:cx="http://schemas.microsoft.com/office/drawing/2014/chartex" xmlns:cx1="http://schemas.microsoft.com/office/drawing/2015/9/8/chartex" xmlns:mc="http://schemas.openxmlformats.org/markup-compatibility/2006" xmlns:o="urn:schemas-microsoft-com:office:office" xmlns:r="http://schemas.openxmlformats.org/officeDocument/2006/relationships" xmlns:m="http://schemas.openxmlformats.org/officeDocument/2006/math" xmlns:v="urn:schemas-microsoft-com:vml" xmlns:wp14="http://schemas.microsoft.com/office/word/2010/wordprocessingDrawing" xmlns:wp="http://schemas.openxmlformats.org/drawingml/2006/wordprocessingDrawing" xmlns:w10="urn:schemas-microsoft-com:office:word" xmlns:w="http://schemas.openxmlformats.org/wordprocessingml/2006/main" xmlns:w14="http://schemas.microsoft.com/office/word/2010/wordml" xmlns:w15="http://schemas.microsoft.com/office/word/2012/wordml" xmlns:w16se="http://schemas.microsoft.com/office/word/2015/wordml/symex" xmlns:wpg="http://schemas.microsoft.com/office/word/2010/wordprocessingGroup" xmlns:wpi="http://schemas.microsoft.com/office/word/2010/wordprocessingInk" xmlns:wne="http://schemas.microsoft.com/office/word/2006/wordml" xmlns:wps="http://schemas.microsoft.com/office/word/2010/wordprocessingShape" mc:Ignorable="w14 w15 w16se wp14">
+<w:numbering xmlns:wpc="http://schemas.microsoft.com/office/word/2010/wordprocessingCanvas" xmlns:cx="http://schemas.microsoft.com/office/drawing/2014/chartex" xmlns:cx1="http://schemas.microsoft.com/office/drawing/2015/9/8/chartex" xmlns:cx2="http://schemas.microsoft.com/office/drawing/2015/10/21/chartex" xmlns:cx3="http://schemas.microsoft.com/office/drawing/2016/5/9/chartex" xmlns:cx4="http://schemas.microsoft.com/office/drawing/2016/5/10/chartex" xmlns:cx5="http://schemas.microsoft.com/office/drawing/2016/5/11/chartex" xmlns:cx6="http://schemas.microsoft.com/office/drawing/2016/5/12/chartex" xmlns:cx7="http://schemas.microsoft.com/office/drawing/2016/5/13/chartex" xmlns:cx8="http://schemas.microsoft.com/office/drawing/2016/5/14/chartex" xmlns:mc="http://schemas.openxmlformats.org/markup-compatibility/2006" xmlns:aink="http://schemas.microsoft.com/office/drawing/2016/ink" xmlns:am3d="http://schemas.microsoft.com/office/drawing/2017/model3d" xmlns:o="urn:schemas-microsoft-com:office:office" xmlns:r="http://schemas.openxmlformats.org/officeDocument/2006/relationships" xmlns:m="http://schemas.openxmlformats.org/officeDocument/2006/math" xmlns:v="urn:schemas-microsoft-com:vml" xmlns:wp14="http://schemas.microsoft.com/office/word/2010/wordprocessingDrawing" xmlns:wp="http://schemas.openxmlformats.org/drawingml/2006/wordprocessingDrawing" xmlns:w10="urn:schemas-microsoft-com:office:word" xmlns:w="http://schemas.openxmlformats.org/wordprocessingml/2006/main" xmlns:w14="http://schemas.microsoft.com/office/word/2010/wordml" xmlns:w15="http://schemas.microsoft.com/office/word/2012/wordml" xmlns:w16cid="http://schemas.microsoft.com/office/word/2016/wordml/cid" xmlns:w16se="http://schemas.microsoft.com/office/word/2015/wordml/symex" xmlns:wpg="http://schemas.microsoft.com/office/word/2010/wordprocessingGroup" xmlns:wpi="http://schemas.microsoft.com/office/word/2010/wordprocessingInk" xmlns:wne="http://schemas.microsoft.com/office/word/2006/wordml" xmlns:wps="http://schemas.microsoft.com/office/word/2010/wordprocessingShape" mc:Ignorable="w14 w15 w16se w16cid wp14">
   <w:abstractNum w:abstractNumId="0" w15:restartNumberingAfterBreak="0">
     <w:nsid w:val="0F1E2939"/>
     <w:multiLevelType w:val="multilevel"/>
@@ -4568,7 +4642,7 @@
 </file>
 
 <file path=word/styles.xml><?xml version="1.0" encoding="utf-8"?>
-<w:styles xmlns:mc="http://schemas.openxmlformats.org/markup-compatibility/2006" xmlns:r="http://schemas.openxmlformats.org/officeDocument/2006/relationships" xmlns:w="http://schemas.openxmlformats.org/wordprocessingml/2006/main" xmlns:w14="http://schemas.microsoft.com/office/word/2010/wordml" xmlns:w15="http://schemas.microsoft.com/office/word/2012/wordml" xmlns:w16se="http://schemas.microsoft.com/office/word/2015/wordml/symex" mc:Ignorable="w14 w15 w16se">
+<w:styles xmlns:mc="http://schemas.openxmlformats.org/markup-compatibility/2006" xmlns:r="http://schemas.openxmlformats.org/officeDocument/2006/relationships" xmlns:w="http://schemas.openxmlformats.org/wordprocessingml/2006/main" xmlns:w14="http://schemas.microsoft.com/office/word/2010/wordml" xmlns:w15="http://schemas.microsoft.com/office/word/2012/wordml" xmlns:w16cid="http://schemas.microsoft.com/office/word/2016/wordml/cid" xmlns:w16se="http://schemas.microsoft.com/office/word/2015/wordml/symex" mc:Ignorable="w14 w15 w16se w16cid">
   <w:docDefaults>
     <w:rPrDefault>
       <w:rPr>
@@ -4584,7 +4658,7 @@
       </w:pPr>
     </w:pPrDefault>
   </w:docDefaults>
-  <w:latentStyles w:defLockedState="0" w:defUIPriority="99" w:defSemiHidden="0" w:defUnhideWhenUsed="0" w:defQFormat="0" w:count="371">
+  <w:latentStyles w:defLockedState="0" w:defUIPriority="99" w:defSemiHidden="0" w:defUnhideWhenUsed="0" w:defQFormat="0" w:count="376">
     <w:lsdException w:name="Normal" w:uiPriority="0" w:qFormat="1"/>
     <w:lsdException w:name="heading 1" w:uiPriority="9" w:qFormat="1"/>
     <w:lsdException w:name="heading 2" w:semiHidden="1" w:uiPriority="9" w:unhideWhenUsed="1" w:qFormat="1"/>
@@ -4690,7 +4764,6 @@
     <w:lsdException w:name="HTML Sample" w:semiHidden="1" w:unhideWhenUsed="1"/>
     <w:lsdException w:name="HTML Typewriter" w:semiHidden="1" w:unhideWhenUsed="1"/>
     <w:lsdException w:name="HTML Variable" w:semiHidden="1" w:unhideWhenUsed="1"/>
-    <w:lsdException w:name="Normal Table" w:semiHidden="1" w:unhideWhenUsed="1"/>
     <w:lsdException w:name="annotation subject" w:semiHidden="1" w:unhideWhenUsed="1"/>
     <w:lsdException w:name="No List" w:semiHidden="1" w:unhideWhenUsed="1"/>
     <w:lsdException w:name="Outline List 1" w:semiHidden="1" w:unhideWhenUsed="1"/>
@@ -4733,11 +4806,8 @@
     <w:lsdException w:name="Table Contemporary" w:semiHidden="1" w:unhideWhenUsed="1"/>
     <w:lsdException w:name="Table Elegant" w:semiHidden="1" w:unhideWhenUsed="1"/>
     <w:lsdException w:name="Table Professional" w:semiHidden="1" w:unhideWhenUsed="1"/>
-    <w:lsdException w:name="Table Subtle 1" w:semiHidden="1" w:unhideWhenUsed="1"/>
     <w:lsdException w:name="Table Subtle 2" w:semiHidden="1" w:unhideWhenUsed="1"/>
     <w:lsdException w:name="Table Web 1" w:semiHidden="1" w:unhideWhenUsed="1"/>
-    <w:lsdException w:name="Table Web 2" w:semiHidden="1" w:unhideWhenUsed="1"/>
-    <w:lsdException w:name="Table Web 3" w:semiHidden="1" w:unhideWhenUsed="1"/>
     <w:lsdException w:name="Balloon Text" w:semiHidden="1" w:unhideWhenUsed="1"/>
     <w:lsdException w:name="Table Grid" w:uiPriority="39"/>
     <w:lsdException w:name="Table Theme" w:semiHidden="1" w:unhideWhenUsed="1"/>
@@ -4956,6 +5026,11 @@
     <w:lsdException w:name="List Table 5 Dark Accent 6" w:uiPriority="50"/>
     <w:lsdException w:name="List Table 6 Colorful Accent 6" w:uiPriority="51"/>
     <w:lsdException w:name="List Table 7 Colorful Accent 6" w:uiPriority="52"/>
+    <w:lsdException w:name="Mention" w:semiHidden="1" w:unhideWhenUsed="1"/>
+    <w:lsdException w:name="Smart Hyperlink" w:semiHidden="1" w:unhideWhenUsed="1"/>
+    <w:lsdException w:name="Hashtag" w:semiHidden="1" w:unhideWhenUsed="1"/>
+    <w:lsdException w:name="Unresolved Mention" w:semiHidden="1" w:unhideWhenUsed="1"/>
+    <w:lsdException w:name="Smart Link" w:semiHidden="1" w:unhideWhenUsed="1"/>
   </w:latentStyles>
   <w:style w:type="paragraph" w:default="1" w:styleId="a">
     <w:name w:val="Normal"/>
@@ -5555,7 +5630,7 @@
 </file>
 
 <file path=customXml/itemProps1.xml><?xml version="1.0" encoding="utf-8"?>
-<ds:datastoreItem xmlns:ds="http://schemas.openxmlformats.org/officeDocument/2006/customXml" ds:itemID="{C58BC305-E3AF-4A8E-B2F6-17A1889F0168}">
+<ds:datastoreItem xmlns:ds="http://schemas.openxmlformats.org/officeDocument/2006/customXml" ds:itemID="{0AC0B3B5-97EC-48F5-BF11-269E0030693C}">
   <ds:schemaRefs>
     <ds:schemaRef ds:uri="http://schemas.openxmlformats.org/officeDocument/2006/bibliography"/>
   </ds:schemaRefs>

</xml_diff>

<commit_message>
Chapter 2: Improved parts 2.3.1 and 2.3.2
</commit_message>
<xml_diff>
--- a/Глава 2 - теоретические изыскания.docx
+++ b/Глава 2 - теоретические изыскания.docx
@@ -1,6 +1,6 @@
 
 <file path=word/document.xml><?xml version="1.0" encoding="utf-8"?>
-<w:document xmlns:wpc="http://schemas.microsoft.com/office/word/2010/wordprocessingCanvas" xmlns:cx="http://schemas.microsoft.com/office/drawing/2014/chartex" xmlns:cx1="http://schemas.microsoft.com/office/drawing/2015/9/8/chartex" xmlns:cx2="http://schemas.microsoft.com/office/drawing/2015/10/21/chartex" xmlns:cx3="http://schemas.microsoft.com/office/drawing/2016/5/9/chartex" xmlns:cx4="http://schemas.microsoft.com/office/drawing/2016/5/10/chartex" xmlns:cx5="http://schemas.microsoft.com/office/drawing/2016/5/11/chartex" xmlns:cx6="http://schemas.microsoft.com/office/drawing/2016/5/12/chartex" xmlns:cx7="http://schemas.microsoft.com/office/drawing/2016/5/13/chartex" xmlns:cx8="http://schemas.microsoft.com/office/drawing/2016/5/14/chartex" xmlns:mc="http://schemas.openxmlformats.org/markup-compatibility/2006" xmlns:aink="http://schemas.microsoft.com/office/drawing/2016/ink" xmlns:am3d="http://schemas.microsoft.com/office/drawing/2017/model3d" xmlns:o="urn:schemas-microsoft-com:office:office" xmlns:r="http://schemas.openxmlformats.org/officeDocument/2006/relationships" xmlns:m="http://schemas.openxmlformats.org/officeDocument/2006/math" xmlns:v="urn:schemas-microsoft-com:vml" xmlns:wp14="http://schemas.microsoft.com/office/word/2010/wordprocessingDrawing" xmlns:wp="http://schemas.openxmlformats.org/drawingml/2006/wordprocessingDrawing" xmlns:w10="urn:schemas-microsoft-com:office:word" xmlns:w="http://schemas.openxmlformats.org/wordprocessingml/2006/main" xmlns:w14="http://schemas.microsoft.com/office/word/2010/wordml" xmlns:w15="http://schemas.microsoft.com/office/word/2012/wordml" xmlns:w16cid="http://schemas.microsoft.com/office/word/2016/wordml/cid" xmlns:w16se="http://schemas.microsoft.com/office/word/2015/wordml/symex" xmlns:wpg="http://schemas.microsoft.com/office/word/2010/wordprocessingGroup" xmlns:wpi="http://schemas.microsoft.com/office/word/2010/wordprocessingInk" xmlns:wne="http://schemas.microsoft.com/office/word/2006/wordml" xmlns:wps="http://schemas.microsoft.com/office/word/2010/wordprocessingShape" mc:Ignorable="w14 w15 w16se w16cid wp14">
+<w:document xmlns:wpc="http://schemas.microsoft.com/office/word/2010/wordprocessingCanvas" xmlns:cx="http://schemas.microsoft.com/office/drawing/2014/chartex" xmlns:cx1="http://schemas.microsoft.com/office/drawing/2015/9/8/chartex" xmlns:mc="http://schemas.openxmlformats.org/markup-compatibility/2006" xmlns:o="urn:schemas-microsoft-com:office:office" xmlns:r="http://schemas.openxmlformats.org/officeDocument/2006/relationships" xmlns:m="http://schemas.openxmlformats.org/officeDocument/2006/math" xmlns:v="urn:schemas-microsoft-com:vml" xmlns:wp14="http://schemas.microsoft.com/office/word/2010/wordprocessingDrawing" xmlns:wp="http://schemas.openxmlformats.org/drawingml/2006/wordprocessingDrawing" xmlns:w10="urn:schemas-microsoft-com:office:word" xmlns:w="http://schemas.openxmlformats.org/wordprocessingml/2006/main" xmlns:w14="http://schemas.microsoft.com/office/word/2010/wordml" xmlns:w15="http://schemas.microsoft.com/office/word/2012/wordml" xmlns:w16se="http://schemas.microsoft.com/office/word/2015/wordml/symex" xmlns:wpg="http://schemas.microsoft.com/office/word/2010/wordprocessingGroup" xmlns:wpi="http://schemas.microsoft.com/office/word/2010/wordprocessingInk" xmlns:wne="http://schemas.microsoft.com/office/word/2006/wordml" xmlns:wps="http://schemas.microsoft.com/office/word/2010/wordprocessingShape" mc:Ignorable="w14 w15 w16se wp14">
   <w:body>
     <w:p>
       <w:pPr>
@@ -989,9 +989,11 @@
           <w:numId w:val="5"/>
         </w:numPr>
       </w:pPr>
+      <w:proofErr w:type="spellStart"/>
       <w:r>
         <w:t>Ультралегкие</w:t>
       </w:r>
+      <w:proofErr w:type="spellEnd"/>
       <w:r>
         <w:t xml:space="preserve"> </w:t>
       </w:r>
@@ -2495,7 +2497,10 @@
         </w:numPr>
       </w:pPr>
       <w:r>
-        <w:t>Симметричное блочное шифрование</w:t>
+        <w:t>Б</w:t>
+      </w:r>
+      <w:r>
+        <w:t>лочное шифрование</w:t>
       </w:r>
     </w:p>
     <w:p>
@@ -2915,22 +2920,18 @@
         <w:ind w:firstLine="708"/>
       </w:pPr>
       <w:r>
-        <w:t xml:space="preserve">Наиболее строгим условием по размеру микросхемы для легковесных алгоритмов является максимальная граница в </w:t>
-      </w:r>
-      <w:r>
-        <w:t xml:space="preserve">1000 </w:t>
-      </w:r>
-      <w:r>
-        <w:rPr>
-          <w:lang w:val="en-US"/>
-        </w:rPr>
-        <w:t>GE</w:t>
-      </w:r>
-      <w:r>
-        <w:t xml:space="preserve">. </w:t>
-      </w:r>
-      <w:r>
-        <w:t>Ее удалось преодолеть двум алгоритмам, включенным в</w:t>
+        <w:t xml:space="preserve">Наилучшие </w:t>
+      </w:r>
+      <w:proofErr w:type="spellStart"/>
+      <w:r>
+        <w:t>лешковесные</w:t>
+      </w:r>
+      <w:proofErr w:type="spellEnd"/>
+      <w:r>
+        <w:t xml:space="preserve"> блочные алгоритмы включены</w:t>
+      </w:r>
+      <w:r>
+        <w:t xml:space="preserve"> в</w:t>
       </w:r>
       <w:r>
         <w:t xml:space="preserve"> </w:t>
@@ -3015,28 +3016,19 @@
           <w:bCs/>
           <w:lang w:val="en-US"/>
         </w:rPr>
-        <w:t>PRESENT</w:t>
-      </w:r>
-      <w:r>
-        <w:t xml:space="preserve">. Данный шифр </w:t>
-      </w:r>
-      <w:r>
-        <w:t>использует 80- и 128-битные ключи для шифрования данных 64-битными блоками в 31 раунд.</w:t>
-      </w:r>
-      <w:r>
-        <w:t xml:space="preserve"> </w:t>
-      </w:r>
-      <w:r>
-        <w:t>Он</w:t>
-      </w:r>
-      <w:r>
-        <w:t xml:space="preserve">, </w:t>
-      </w:r>
-      <w:r>
-        <w:t>вообще говоря, не совсем укладывается в границу, т. к. требует 10</w:t>
-      </w:r>
-      <w:r>
-        <w:t xml:space="preserve">30 </w:t>
+        <w:t>CLEFIA</w:t>
+      </w:r>
+      <w:r>
+        <w:t xml:space="preserve">. </w:t>
+      </w:r>
+      <w:r>
+        <w:t>Данный алгоритм является очень популярным благодаря существующим очень производительным реализациям. Он оперирует 128-битными блоками с длиной ключа 128, 192 и 256 бит с 18, 22 и 26 раундами, соответственно.</w:t>
+      </w:r>
+      <w:r>
+        <w:t xml:space="preserve"> </w:t>
+      </w:r>
+      <w:r>
+        <w:t>Наиболее компактная реализация шифрования требует 2488GE, дешифровки – 2604</w:t>
       </w:r>
       <w:r>
         <w:rPr>
@@ -3055,26 +3047,38 @@
         <w:t>.</w:t>
       </w:r>
       <w:r>
-        <w:t xml:space="preserve"> Но даже такой результат явился почти революционным. Его удалось достичь за счет последовательной архитектуры – это первый шифр с такой </w:t>
+        <w:t xml:space="preserve"> В данной реализации используется технология </w:t>
+      </w:r>
+      <w:r>
+        <w:rPr>
+          <w:lang w:val="en-US"/>
+        </w:rPr>
+        <w:t>Clock</w:t>
+      </w:r>
+      <w:r>
+        <w:t xml:space="preserve"> </w:t>
+      </w:r>
+      <w:r>
+        <w:rPr>
+          <w:lang w:val="en-US"/>
+        </w:rPr>
+        <w:t>Gating</w:t>
+      </w:r>
+      <w:r>
+        <w:t xml:space="preserve">. С точки зрения криптоанализа данная функция </w:t>
       </w:r>
       <w:r>
         <w:lastRenderedPageBreak/>
-        <w:t>архитектурой.</w:t>
-      </w:r>
-      <w:r>
-        <w:t xml:space="preserve"> Еще одним улучшением является уменьшение числа </w:t>
-      </w:r>
-      <w:r>
-        <w:rPr>
-          <w:lang w:val="en-US"/>
-        </w:rPr>
-        <w:t>S</w:t>
-      </w:r>
-      <w:r>
-        <w:t>-</w:t>
-      </w:r>
-      <w:r>
-        <w:t>боксов с 8 (обычное количество для блочных шифров) на 1.</w:t>
+        <w:t>является весьма стойкой, существующие не вероятностные атаки лишь немногим лучше, чем полный перебор</w:t>
+      </w:r>
+      <w:r>
+        <w:rPr>
+          <w:rStyle w:val="a9"/>
+        </w:rPr>
+        <w:footnoteReference w:id="17"/>
+      </w:r>
+      <w:r>
+        <w:t>.</w:t>
       </w:r>
     </w:p>
     <w:p>
@@ -3087,17 +3091,290 @@
           <w:bCs/>
           <w:lang w:val="en-US"/>
         </w:rPr>
-        <w:t>CLEFIA</w:t>
-      </w:r>
-      <w:r>
-        <w:t xml:space="preserve">. </w:t>
-      </w:r>
-      <w:r>
-        <w:t>Данный алгоритм является очень популярным благодаря существующим очень производительным реализациям. Он оперирует 128-битными блоками с длиной ключа 128, 192 и 256 бит с 18, 22 и 26 раундами, соответственно.</w:t>
-      </w:r>
-    </w:p>
-    <w:p/>
-    <w:p/>
+        <w:t>PRESENT</w:t>
+      </w:r>
+      <w:r>
+        <w:t xml:space="preserve">. Данный шифр </w:t>
+      </w:r>
+      <w:r>
+        <w:t>использует 80- и 128-битные ключи для шифрования данных 64-битными блоками в 31 раунд.</w:t>
+      </w:r>
+      <w:r>
+        <w:t xml:space="preserve"> </w:t>
+      </w:r>
+      <w:r>
+        <w:t>Он</w:t>
+      </w:r>
+      <w:r>
+        <w:t xml:space="preserve">, </w:t>
+      </w:r>
+      <w:r>
+        <w:t>вообще говоря, не совсем укладывается в границу, т. к. требует 10</w:t>
+      </w:r>
+      <w:r>
+        <w:t xml:space="preserve">30 </w:t>
+      </w:r>
+      <w:r>
+        <w:rPr>
+          <w:lang w:val="en-US"/>
+        </w:rPr>
+        <w:t>GE</w:t>
+      </w:r>
+      <w:r>
+        <w:rPr>
+          <w:rStyle w:val="a9"/>
+          <w:lang w:val="en-US"/>
+        </w:rPr>
+        <w:footnoteReference w:id="18"/>
+      </w:r>
+      <w:r>
+        <w:t>.</w:t>
+      </w:r>
+      <w:r>
+        <w:t xml:space="preserve"> Но даже такой результат явился почти революционным. Его удалось достичь за счет последовательной архитектуры – это первый шифр с такой архитектурой.</w:t>
+      </w:r>
+      <w:r>
+        <w:t xml:space="preserve"> Еще одним улучшением является уменьшение числа </w:t>
+      </w:r>
+      <w:r>
+        <w:rPr>
+          <w:lang w:val="en-US"/>
+        </w:rPr>
+        <w:t>S</w:t>
+      </w:r>
+      <w:r>
+        <w:t>-</w:t>
+      </w:r>
+      <w:r>
+        <w:t xml:space="preserve">боксов с 8 (обычное количество для блочных шифров) </w:t>
+      </w:r>
+      <w:r>
+        <w:t>до</w:t>
+      </w:r>
+      <w:r>
+        <w:t xml:space="preserve"> 1.</w:t>
+      </w:r>
+    </w:p>
+    <w:p>
+      <w:pPr>
+        <w:ind w:firstLine="708"/>
+      </w:pPr>
+      <w:r>
+        <w:t>Платой за компактность</w:t>
+      </w:r>
+      <w:r>
+        <w:t xml:space="preserve"> </w:t>
+      </w:r>
+      <w:r>
+        <w:t xml:space="preserve">данного алгоритма </w:t>
+      </w:r>
+      <w:r>
+        <w:t xml:space="preserve">является не слишком высокая </w:t>
+      </w:r>
+      <w:proofErr w:type="spellStart"/>
+      <w:r>
+        <w:t>криптостойкость</w:t>
+      </w:r>
+      <w:proofErr w:type="spellEnd"/>
+      <w:r>
+        <w:t xml:space="preserve">. Существуют атаки по сторонним каналам </w:t>
+      </w:r>
+      <w:r>
+        <w:rPr>
+          <w:rStyle w:val="a9"/>
+        </w:rPr>
+        <w:footnoteReference w:id="19"/>
+      </w:r>
+      <w:r>
+        <w:t xml:space="preserve"> </w:t>
+      </w:r>
+      <w:r>
+        <w:rPr>
+          <w:rStyle w:val="a9"/>
+        </w:rPr>
+        <w:footnoteReference w:id="20"/>
+      </w:r>
+      <w:r>
+        <w:t xml:space="preserve"> </w:t>
+      </w:r>
+      <w:r>
+        <w:t xml:space="preserve">и атака на связанных ключах </w:t>
+      </w:r>
+      <w:r>
+        <w:rPr>
+          <w:rStyle w:val="a9"/>
+        </w:rPr>
+        <w:footnoteReference w:id="21"/>
+      </w:r>
+      <w:r>
+        <w:t xml:space="preserve"> </w:t>
+      </w:r>
+      <w:r>
+        <w:t xml:space="preserve">на 17-раундовую версию данного алгоритма. Существует атака методом </w:t>
+      </w:r>
+      <w:r>
+        <w:rPr>
+          <w:lang w:val="en-US"/>
+        </w:rPr>
+        <w:t>DFA</w:t>
+      </w:r>
+      <w:r>
+        <w:t xml:space="preserve"> (</w:t>
+      </w:r>
+      <w:r>
+        <w:rPr>
+          <w:lang w:val="en-US"/>
+        </w:rPr>
+        <w:t>differential</w:t>
+      </w:r>
+      <w:r>
+        <w:t xml:space="preserve"> </w:t>
+      </w:r>
+      <w:r>
+        <w:rPr>
+          <w:lang w:val="en-US"/>
+        </w:rPr>
+        <w:t>fault</w:t>
+      </w:r>
+      <w:r>
+        <w:t xml:space="preserve"> </w:t>
+      </w:r>
+      <w:r>
+        <w:rPr>
+          <w:lang w:val="en-US"/>
+        </w:rPr>
+        <w:t>cryptanalysis</w:t>
+      </w:r>
+      <w:r>
+        <w:t xml:space="preserve">) </w:t>
+      </w:r>
+      <w:r>
+        <w:rPr>
+          <w:rStyle w:val="a9"/>
+          <w:lang w:val="en-US"/>
+        </w:rPr>
+        <w:footnoteReference w:id="22"/>
+      </w:r>
+      <w:r>
+        <w:t xml:space="preserve">. Атака по полному двудольному графу </w:t>
+      </w:r>
+      <w:r>
+        <w:rPr>
+          <w:rStyle w:val="a9"/>
+        </w:rPr>
+        <w:footnoteReference w:id="23"/>
+      </w:r>
+      <w:r>
+        <w:t xml:space="preserve"> позволяет добиться чуть лучших результатов, чем перебор. Есть дифференциальная атака на 26-раундовую версию</w:t>
+      </w:r>
+      <w:r>
+        <w:rPr>
+          <w:rStyle w:val="a9"/>
+        </w:rPr>
+        <w:footnoteReference w:id="24"/>
+      </w:r>
+      <w:r>
+        <w:t>.</w:t>
+      </w:r>
+    </w:p>
+    <w:p>
+      <w:pPr>
+        <w:ind w:firstLine="708"/>
+      </w:pPr>
+      <w:r>
+        <w:t>Существуют и еще более компактные шифры. Это</w:t>
+      </w:r>
+      <w:r>
+        <w:t xml:space="preserve"> </w:t>
+      </w:r>
+      <w:proofErr w:type="spellStart"/>
+      <w:r>
+        <w:rPr>
+          <w:lang w:val="en-US"/>
+        </w:rPr>
+        <w:t>Katan</w:t>
+      </w:r>
+      <w:proofErr w:type="spellEnd"/>
+      <w:r>
+        <w:t xml:space="preserve"> (800-1000</w:t>
+      </w:r>
+      <w:r>
+        <w:rPr>
+          <w:lang w:val="en-US"/>
+        </w:rPr>
+        <w:t>GE</w:t>
+      </w:r>
+      <w:r>
+        <w:rPr>
+          <w:rStyle w:val="a9"/>
+          <w:lang w:val="en-US"/>
+        </w:rPr>
+        <w:footnoteReference w:id="25"/>
+      </w:r>
+      <w:r>
+        <w:t xml:space="preserve">), </w:t>
+      </w:r>
+      <w:proofErr w:type="spellStart"/>
+      <w:r>
+        <w:rPr>
+          <w:lang w:val="en-US"/>
+        </w:rPr>
+        <w:t>Ktantan</w:t>
+      </w:r>
+      <w:proofErr w:type="spellEnd"/>
+      <w:r>
+        <w:t xml:space="preserve"> (460</w:t>
+      </w:r>
+      <w:r>
+        <w:rPr>
+          <w:lang w:val="en-US"/>
+        </w:rPr>
+        <w:t>GE</w:t>
+      </w:r>
+      <w:r>
+        <w:t>-690</w:t>
+      </w:r>
+      <w:r>
+        <w:rPr>
+          <w:lang w:val="en-US"/>
+        </w:rPr>
+        <w:t>GE</w:t>
+      </w:r>
+      <w:r>
+        <w:rPr>
+          <w:rStyle w:val="a9"/>
+          <w:lang w:val="en-US"/>
+        </w:rPr>
+        <w:footnoteReference w:id="26"/>
+      </w:r>
+      <w:r>
+        <w:t xml:space="preserve">) </w:t>
+      </w:r>
+      <w:r>
+        <w:t xml:space="preserve">и другие. Однако </w:t>
+      </w:r>
+      <w:r>
+        <w:t>такие реализации</w:t>
+      </w:r>
+      <w:r>
+        <w:t xml:space="preserve"> оперируют ключами очень небольшой длины (32 или 48 бит), что позволяе</w:t>
+      </w:r>
+      <w:r>
+        <w:t xml:space="preserve">т взломать их простым перебором, либо </w:t>
+      </w:r>
+      <w:r>
+        <w:t xml:space="preserve">они </w:t>
+      </w:r>
+      <w:r>
+        <w:t xml:space="preserve">уязвимы для других атак. Такие алгоритмы подходят для </w:t>
+      </w:r>
+      <w:r>
+        <w:t>шифрования</w:t>
+      </w:r>
+      <w:r>
+        <w:t xml:space="preserve"> не слишком важной информации.</w:t>
+      </w:r>
+    </w:p>
     <w:p>
       <w:pPr>
         <w:pStyle w:val="3"/>
@@ -3107,7 +3384,214 @@
         </w:numPr>
       </w:pPr>
       <w:r>
-        <w:t>Симметричное поточное шифрование</w:t>
+        <w:t>Потоковое</w:t>
+      </w:r>
+      <w:r>
+        <w:t xml:space="preserve"> шифрование</w:t>
+      </w:r>
+    </w:p>
+    <w:p>
+      <w:pPr>
+        <w:ind w:firstLine="708"/>
+      </w:pPr>
+      <w:r>
+        <w:t xml:space="preserve">Данное направление легковесной криптографии </w:t>
+      </w:r>
+      <w:r>
+        <w:t>развито слабее</w:t>
+      </w:r>
+      <w:r>
+        <w:t xml:space="preserve">, </w:t>
+      </w:r>
+      <w:r>
+        <w:t>чем</w:t>
+      </w:r>
+      <w:r>
+        <w:t xml:space="preserve"> блочное шифрование. Основная причина в том, что потоковые шифры направлены главным образом на шифрование больших объемов информации сразу, в то время как легковесные устройства зачастую оперируют пакетами данных небольшого объема.</w:t>
+      </w:r>
+      <w:r>
+        <w:t xml:space="preserve"> Потоковые шифры часто имеют большое время инициализации и требуют большого количества памяти для хранения внутреннего состояния.</w:t>
+      </w:r>
+    </w:p>
+    <w:p>
+      <w:pPr>
+        <w:ind w:firstLine="708"/>
+      </w:pPr>
+      <w:r>
+        <w:lastRenderedPageBreak/>
+        <w:t xml:space="preserve">В стандарт </w:t>
+      </w:r>
+      <w:r>
+        <w:t>ISO/IEC 29192-3 (</w:t>
+      </w:r>
+      <w:proofErr w:type="spellStart"/>
+      <w:r>
+        <w:t>Stream</w:t>
+      </w:r>
+      <w:proofErr w:type="spellEnd"/>
+      <w:r>
+        <w:t xml:space="preserve"> </w:t>
+      </w:r>
+      <w:proofErr w:type="spellStart"/>
+      <w:r>
+        <w:t>ciphers</w:t>
+      </w:r>
+      <w:proofErr w:type="spellEnd"/>
+      <w:r>
+        <w:t>) включены два алгоритма</w:t>
+      </w:r>
+      <w:r>
+        <w:t xml:space="preserve">. Это </w:t>
+      </w:r>
+      <w:proofErr w:type="spellStart"/>
+      <w:r>
+        <w:rPr>
+          <w:lang w:val="en-US"/>
+        </w:rPr>
+        <w:t>Enoroco</w:t>
+      </w:r>
+      <w:proofErr w:type="spellEnd"/>
+      <w:r>
+        <w:t xml:space="preserve"> </w:t>
+      </w:r>
+      <w:r>
+        <w:t xml:space="preserve">и </w:t>
+      </w:r>
+      <w:proofErr w:type="spellStart"/>
+      <w:r>
+        <w:rPr>
+          <w:lang w:val="en-US"/>
+        </w:rPr>
+        <w:t>Trivium</w:t>
+      </w:r>
+      <w:proofErr w:type="spellEnd"/>
+      <w:r>
+        <w:t>.</w:t>
+      </w:r>
+      <w:r>
+        <w:t xml:space="preserve"> </w:t>
+      </w:r>
+      <w:r>
+        <w:t xml:space="preserve">Помимо закрытого ключа, эти алгоритмы используют также вектор инициализации, являющийся открытым ключом. </w:t>
+      </w:r>
+      <w:r>
+        <w:t>Они требуют примерно 4900</w:t>
+      </w:r>
+      <w:r>
+        <w:rPr>
+          <w:rStyle w:val="a9"/>
+        </w:rPr>
+        <w:footnoteReference w:id="27"/>
+      </w:r>
+      <w:r>
+        <w:t xml:space="preserve"> и 1300</w:t>
+      </w:r>
+      <w:r>
+        <w:rPr>
+          <w:rStyle w:val="a9"/>
+        </w:rPr>
+        <w:footnoteReference w:id="28"/>
+      </w:r>
+      <w:r>
+        <w:t xml:space="preserve"> тактов</w:t>
+      </w:r>
+      <w:r>
+        <w:t xml:space="preserve"> процессора на инициализацию, соответственно. Занимаемое место на микросхеме – 4100</w:t>
+      </w:r>
+      <w:r>
+        <w:rPr>
+          <w:lang w:val="en-US"/>
+        </w:rPr>
+        <w:t>GE</w:t>
+      </w:r>
+      <w:r>
+        <w:t xml:space="preserve"> </w:t>
+      </w:r>
+      <w:r>
+        <w:t>и 2600</w:t>
+      </w:r>
+      <w:r>
+        <w:rPr>
+          <w:lang w:val="en-US"/>
+        </w:rPr>
+        <w:t>GE</w:t>
+      </w:r>
+      <w:r>
+        <w:rPr>
+          <w:rStyle w:val="a9"/>
+          <w:lang w:val="en-US"/>
+        </w:rPr>
+        <w:footnoteReference w:id="29"/>
+      </w:r>
+      <w:r>
+        <w:t>.</w:t>
+      </w:r>
+    </w:p>
+    <w:p>
+      <w:pPr>
+        <w:ind w:firstLine="708"/>
+      </w:pPr>
+      <w:r>
+        <w:t xml:space="preserve">Алгоритм </w:t>
+      </w:r>
+      <w:proofErr w:type="spellStart"/>
+      <w:r>
+        <w:rPr>
+          <w:lang w:val="en-US"/>
+        </w:rPr>
+        <w:t>Trivium</w:t>
+      </w:r>
+      <w:proofErr w:type="spellEnd"/>
+      <w:r>
+        <w:t xml:space="preserve"> </w:t>
+      </w:r>
+      <w:r>
+        <w:t>является весьма гибким: можно варьировать соотношение между числом логических элеме</w:t>
+      </w:r>
+      <w:bookmarkStart w:id="0" w:name="_GoBack"/>
+      <w:bookmarkEnd w:id="0"/>
+      <w:r>
+        <w:t xml:space="preserve">нтов </w:t>
+      </w:r>
+      <w:r>
+        <w:t>(</w:t>
+      </w:r>
+      <w:r>
+        <w:rPr>
+          <w:lang w:val="en-US"/>
+        </w:rPr>
+        <w:t>GE</w:t>
+      </w:r>
+      <w:r>
+        <w:t xml:space="preserve">) </w:t>
+      </w:r>
+      <w:r>
+        <w:t>и скоростью работы. Наиболее компактная реализация занимает всего</w:t>
+      </w:r>
+      <w:r>
+        <w:t xml:space="preserve"> </w:t>
+      </w:r>
+      <w:r>
+        <w:t>700</w:t>
+      </w:r>
+      <w:r>
+        <w:rPr>
+          <w:lang w:val="en-US"/>
+        </w:rPr>
+        <w:t>GE</w:t>
+      </w:r>
+      <w:r>
+        <w:rPr>
+          <w:rStyle w:val="a9"/>
+          <w:lang w:val="en-US"/>
+        </w:rPr>
+        <w:footnoteReference w:id="30"/>
+      </w:r>
+      <w:r>
+        <w:t>.</w:t>
+      </w:r>
+      <w:r>
+        <w:t xml:space="preserve"> К настоящему времени не известно атак быстрее полного перебора.</w:t>
       </w:r>
     </w:p>
     <w:p>
@@ -3167,15 +3651,13 @@
         <w:t xml:space="preserve">Впрочем, </w:t>
       </w:r>
       <w:r>
-        <w:t xml:space="preserve">блочная сжимающая функция, на которой основана </w:t>
-      </w:r>
-      <w:proofErr w:type="spellStart"/>
-      <w:r>
-        <w:t>хэширующая</w:t>
-      </w:r>
-      <w:proofErr w:type="spellEnd"/>
-      <w:r>
-        <w:t xml:space="preserve"> функция,</w:t>
+        <w:t xml:space="preserve">блочная </w:t>
+      </w:r>
+      <w:r>
+        <w:t>шифрующая</w:t>
+      </w:r>
+      <w:r>
+        <w:t xml:space="preserve"> функция</w:t>
       </w:r>
       <w:r>
         <w:t xml:space="preserve"> может быть</w:t>
@@ -3195,6 +3677,48 @@
       <w:r>
         <w:t xml:space="preserve"> использована как примитив при создании нового шифра, в том числе легковесного.</w:t>
       </w:r>
+      <w:r>
+        <w:t xml:space="preserve"> Например, на базе алгоритма </w:t>
+      </w:r>
+      <w:r>
+        <w:rPr>
+          <w:lang w:val="en-US"/>
+        </w:rPr>
+        <w:t>Present</w:t>
+      </w:r>
+      <w:r>
+        <w:t xml:space="preserve"> </w:t>
+      </w:r>
+      <w:r>
+        <w:t xml:space="preserve">создана легковесная хэш-функция </w:t>
+      </w:r>
+      <w:r>
+        <w:rPr>
+          <w:lang w:val="en-US"/>
+        </w:rPr>
+        <w:t>H</w:t>
+      </w:r>
+      <w:r>
+        <w:t>-</w:t>
+      </w:r>
+      <w:r>
+        <w:rPr>
+          <w:lang w:val="en-US"/>
+        </w:rPr>
+        <w:t>Present</w:t>
+      </w:r>
+      <w:r>
+        <w:t>-128</w:t>
+      </w:r>
+      <w:r>
+        <w:rPr>
+          <w:rStyle w:val="a9"/>
+        </w:rPr>
+        <w:footnoteReference w:id="31"/>
+      </w:r>
+      <w:r>
+        <w:t>.</w:t>
+      </w:r>
     </w:p>
     <w:p>
       <w:pPr>
@@ -3213,12 +3737,6 @@
       </w:r>
     </w:p>
     <w:sectPr>
-      <w:headerReference w:type="even" r:id="rId8"/>
-      <w:headerReference w:type="default" r:id="rId9"/>
-      <w:footerReference w:type="even" r:id="rId10"/>
-      <w:footerReference w:type="default" r:id="rId11"/>
-      <w:headerReference w:type="first" r:id="rId12"/>
-      <w:footerReference w:type="first" r:id="rId13"/>
       <w:pgSz w:w="11906" w:h="16838"/>
       <w:pgMar w:top="1134" w:right="850" w:bottom="1134" w:left="1701" w:header="708" w:footer="708" w:gutter="0"/>
       <w:cols w:space="708"/>
@@ -3229,7 +3747,7 @@
 </file>
 
 <file path=word/endnotes.xml><?xml version="1.0" encoding="utf-8"?>
-<w:endnotes xmlns:wpc="http://schemas.microsoft.com/office/word/2010/wordprocessingCanvas" xmlns:cx="http://schemas.microsoft.com/office/drawing/2014/chartex" xmlns:cx1="http://schemas.microsoft.com/office/drawing/2015/9/8/chartex" xmlns:cx2="http://schemas.microsoft.com/office/drawing/2015/10/21/chartex" xmlns:cx3="http://schemas.microsoft.com/office/drawing/2016/5/9/chartex" xmlns:cx4="http://schemas.microsoft.com/office/drawing/2016/5/10/chartex" xmlns:cx5="http://schemas.microsoft.com/office/drawing/2016/5/11/chartex" xmlns:cx6="http://schemas.microsoft.com/office/drawing/2016/5/12/chartex" xmlns:cx7="http://schemas.microsoft.com/office/drawing/2016/5/13/chartex" xmlns:cx8="http://schemas.microsoft.com/office/drawing/2016/5/14/chartex" xmlns:mc="http://schemas.openxmlformats.org/markup-compatibility/2006" xmlns:aink="http://schemas.microsoft.com/office/drawing/2016/ink" xmlns:am3d="http://schemas.microsoft.com/office/drawing/2017/model3d" xmlns:o="urn:schemas-microsoft-com:office:office" xmlns:r="http://schemas.openxmlformats.org/officeDocument/2006/relationships" xmlns:m="http://schemas.openxmlformats.org/officeDocument/2006/math" xmlns:v="urn:schemas-microsoft-com:vml" xmlns:wp14="http://schemas.microsoft.com/office/word/2010/wordprocessingDrawing" xmlns:wp="http://schemas.openxmlformats.org/drawingml/2006/wordprocessingDrawing" xmlns:w10="urn:schemas-microsoft-com:office:word" xmlns:w="http://schemas.openxmlformats.org/wordprocessingml/2006/main" xmlns:w14="http://schemas.microsoft.com/office/word/2010/wordml" xmlns:w15="http://schemas.microsoft.com/office/word/2012/wordml" xmlns:w16cid="http://schemas.microsoft.com/office/word/2016/wordml/cid" xmlns:w16se="http://schemas.microsoft.com/office/word/2015/wordml/symex" xmlns:wpg="http://schemas.microsoft.com/office/word/2010/wordprocessingGroup" xmlns:wpi="http://schemas.microsoft.com/office/word/2010/wordprocessingInk" xmlns:wne="http://schemas.microsoft.com/office/word/2006/wordml" xmlns:wps="http://schemas.microsoft.com/office/word/2010/wordprocessingShape" mc:Ignorable="w14 w15 w16se w16cid wp14">
+<w:endnotes xmlns:wpc="http://schemas.microsoft.com/office/word/2010/wordprocessingCanvas" xmlns:cx="http://schemas.microsoft.com/office/drawing/2014/chartex" xmlns:cx1="http://schemas.microsoft.com/office/drawing/2015/9/8/chartex" xmlns:mc="http://schemas.openxmlformats.org/markup-compatibility/2006" xmlns:o="urn:schemas-microsoft-com:office:office" xmlns:r="http://schemas.openxmlformats.org/officeDocument/2006/relationships" xmlns:m="http://schemas.openxmlformats.org/officeDocument/2006/math" xmlns:v="urn:schemas-microsoft-com:vml" xmlns:wp14="http://schemas.microsoft.com/office/word/2010/wordprocessingDrawing" xmlns:wp="http://schemas.openxmlformats.org/drawingml/2006/wordprocessingDrawing" xmlns:w10="urn:schemas-microsoft-com:office:word" xmlns:w="http://schemas.openxmlformats.org/wordprocessingml/2006/main" xmlns:w14="http://schemas.microsoft.com/office/word/2010/wordml" xmlns:w15="http://schemas.microsoft.com/office/word/2012/wordml" xmlns:w16se="http://schemas.microsoft.com/office/word/2015/wordml/symex" xmlns:wpg="http://schemas.microsoft.com/office/word/2010/wordprocessingGroup" xmlns:wpi="http://schemas.microsoft.com/office/word/2010/wordprocessingInk" xmlns:wne="http://schemas.microsoft.com/office/word/2006/wordml" xmlns:wps="http://schemas.microsoft.com/office/word/2010/wordprocessingShape" mc:Ignorable="w14 w15 w16se wp14">
   <w:endnote w:type="separator" w:id="-1">
     <w:p>
       <w:pPr>
@@ -3253,38 +3771,8 @@
 </w:endnotes>
 </file>
 
-<file path=word/footer1.xml><?xml version="1.0" encoding="utf-8"?>
-<w:ftr xmlns:wpc="http://schemas.microsoft.com/office/word/2010/wordprocessingCanvas" xmlns:cx="http://schemas.microsoft.com/office/drawing/2014/chartex" xmlns:cx1="http://schemas.microsoft.com/office/drawing/2015/9/8/chartex" xmlns:cx2="http://schemas.microsoft.com/office/drawing/2015/10/21/chartex" xmlns:cx3="http://schemas.microsoft.com/office/drawing/2016/5/9/chartex" xmlns:cx4="http://schemas.microsoft.com/office/drawing/2016/5/10/chartex" xmlns:cx5="http://schemas.microsoft.com/office/drawing/2016/5/11/chartex" xmlns:cx6="http://schemas.microsoft.com/office/drawing/2016/5/12/chartex" xmlns:cx7="http://schemas.microsoft.com/office/drawing/2016/5/13/chartex" xmlns:cx8="http://schemas.microsoft.com/office/drawing/2016/5/14/chartex" xmlns:mc="http://schemas.openxmlformats.org/markup-compatibility/2006" xmlns:aink="http://schemas.microsoft.com/office/drawing/2016/ink" xmlns:am3d="http://schemas.microsoft.com/office/drawing/2017/model3d" xmlns:o="urn:schemas-microsoft-com:office:office" xmlns:r="http://schemas.openxmlformats.org/officeDocument/2006/relationships" xmlns:m="http://schemas.openxmlformats.org/officeDocument/2006/math" xmlns:v="urn:schemas-microsoft-com:vml" xmlns:wp14="http://schemas.microsoft.com/office/word/2010/wordprocessingDrawing" xmlns:wp="http://schemas.openxmlformats.org/drawingml/2006/wordprocessingDrawing" xmlns:w10="urn:schemas-microsoft-com:office:word" xmlns:w="http://schemas.openxmlformats.org/wordprocessingml/2006/main" xmlns:w14="http://schemas.microsoft.com/office/word/2010/wordml" xmlns:w15="http://schemas.microsoft.com/office/word/2012/wordml" xmlns:w16cid="http://schemas.microsoft.com/office/word/2016/wordml/cid" xmlns:w16se="http://schemas.microsoft.com/office/word/2015/wordml/symex" xmlns:wpg="http://schemas.microsoft.com/office/word/2010/wordprocessingGroup" xmlns:wpi="http://schemas.microsoft.com/office/word/2010/wordprocessingInk" xmlns:wne="http://schemas.microsoft.com/office/word/2006/wordml" xmlns:wps="http://schemas.microsoft.com/office/word/2010/wordprocessingShape" mc:Ignorable="w14 w15 w16se w16cid wp14">
-  <w:p>
-    <w:pPr>
-      <w:pStyle w:val="a5"/>
-    </w:pPr>
-  </w:p>
-</w:ftr>
-</file>
-
-<file path=word/footer2.xml><?xml version="1.0" encoding="utf-8"?>
-<w:ftr xmlns:wpc="http://schemas.microsoft.com/office/word/2010/wordprocessingCanvas" xmlns:cx="http://schemas.microsoft.com/office/drawing/2014/chartex" xmlns:cx1="http://schemas.microsoft.com/office/drawing/2015/9/8/chartex" xmlns:cx2="http://schemas.microsoft.com/office/drawing/2015/10/21/chartex" xmlns:cx3="http://schemas.microsoft.com/office/drawing/2016/5/9/chartex" xmlns:cx4="http://schemas.microsoft.com/office/drawing/2016/5/10/chartex" xmlns:cx5="http://schemas.microsoft.com/office/drawing/2016/5/11/chartex" xmlns:cx6="http://schemas.microsoft.com/office/drawing/2016/5/12/chartex" xmlns:cx7="http://schemas.microsoft.com/office/drawing/2016/5/13/chartex" xmlns:cx8="http://schemas.microsoft.com/office/drawing/2016/5/14/chartex" xmlns:mc="http://schemas.openxmlformats.org/markup-compatibility/2006" xmlns:aink="http://schemas.microsoft.com/office/drawing/2016/ink" xmlns:am3d="http://schemas.microsoft.com/office/drawing/2017/model3d" xmlns:o="urn:schemas-microsoft-com:office:office" xmlns:r="http://schemas.openxmlformats.org/officeDocument/2006/relationships" xmlns:m="http://schemas.openxmlformats.org/officeDocument/2006/math" xmlns:v="urn:schemas-microsoft-com:vml" xmlns:wp14="http://schemas.microsoft.com/office/word/2010/wordprocessingDrawing" xmlns:wp="http://schemas.openxmlformats.org/drawingml/2006/wordprocessingDrawing" xmlns:w10="urn:schemas-microsoft-com:office:word" xmlns:w="http://schemas.openxmlformats.org/wordprocessingml/2006/main" xmlns:w14="http://schemas.microsoft.com/office/word/2010/wordml" xmlns:w15="http://schemas.microsoft.com/office/word/2012/wordml" xmlns:w16cid="http://schemas.microsoft.com/office/word/2016/wordml/cid" xmlns:w16se="http://schemas.microsoft.com/office/word/2015/wordml/symex" xmlns:wpg="http://schemas.microsoft.com/office/word/2010/wordprocessingGroup" xmlns:wpi="http://schemas.microsoft.com/office/word/2010/wordprocessingInk" xmlns:wne="http://schemas.microsoft.com/office/word/2006/wordml" xmlns:wps="http://schemas.microsoft.com/office/word/2010/wordprocessingShape" mc:Ignorable="w14 w15 w16se w16cid wp14">
-  <w:p>
-    <w:pPr>
-      <w:pStyle w:val="a5"/>
-    </w:pPr>
-  </w:p>
-</w:ftr>
-</file>
-
-<file path=word/footer3.xml><?xml version="1.0" encoding="utf-8"?>
-<w:ftr xmlns:wpc="http://schemas.microsoft.com/office/word/2010/wordprocessingCanvas" xmlns:cx="http://schemas.microsoft.com/office/drawing/2014/chartex" xmlns:cx1="http://schemas.microsoft.com/office/drawing/2015/9/8/chartex" xmlns:cx2="http://schemas.microsoft.com/office/drawing/2015/10/21/chartex" xmlns:cx3="http://schemas.microsoft.com/office/drawing/2016/5/9/chartex" xmlns:cx4="http://schemas.microsoft.com/office/drawing/2016/5/10/chartex" xmlns:cx5="http://schemas.microsoft.com/office/drawing/2016/5/11/chartex" xmlns:cx6="http://schemas.microsoft.com/office/drawing/2016/5/12/chartex" xmlns:cx7="http://schemas.microsoft.com/office/drawing/2016/5/13/chartex" xmlns:cx8="http://schemas.microsoft.com/office/drawing/2016/5/14/chartex" xmlns:mc="http://schemas.openxmlformats.org/markup-compatibility/2006" xmlns:aink="http://schemas.microsoft.com/office/drawing/2016/ink" xmlns:am3d="http://schemas.microsoft.com/office/drawing/2017/model3d" xmlns:o="urn:schemas-microsoft-com:office:office" xmlns:r="http://schemas.openxmlformats.org/officeDocument/2006/relationships" xmlns:m="http://schemas.openxmlformats.org/officeDocument/2006/math" xmlns:v="urn:schemas-microsoft-com:vml" xmlns:wp14="http://schemas.microsoft.com/office/word/2010/wordprocessingDrawing" xmlns:wp="http://schemas.openxmlformats.org/drawingml/2006/wordprocessingDrawing" xmlns:w10="urn:schemas-microsoft-com:office:word" xmlns:w="http://schemas.openxmlformats.org/wordprocessingml/2006/main" xmlns:w14="http://schemas.microsoft.com/office/word/2010/wordml" xmlns:w15="http://schemas.microsoft.com/office/word/2012/wordml" xmlns:w16cid="http://schemas.microsoft.com/office/word/2016/wordml/cid" xmlns:w16se="http://schemas.microsoft.com/office/word/2015/wordml/symex" xmlns:wpg="http://schemas.microsoft.com/office/word/2010/wordprocessingGroup" xmlns:wpi="http://schemas.microsoft.com/office/word/2010/wordprocessingInk" xmlns:wne="http://schemas.microsoft.com/office/word/2006/wordml" xmlns:wps="http://schemas.microsoft.com/office/word/2010/wordprocessingShape" mc:Ignorable="w14 w15 w16se w16cid wp14">
-  <w:p>
-    <w:pPr>
-      <w:pStyle w:val="a5"/>
-    </w:pPr>
-  </w:p>
-</w:ftr>
-</file>
-
 <file path=word/footnotes.xml><?xml version="1.0" encoding="utf-8"?>
-<w:footnotes xmlns:wpc="http://schemas.microsoft.com/office/word/2010/wordprocessingCanvas" xmlns:cx="http://schemas.microsoft.com/office/drawing/2014/chartex" xmlns:cx1="http://schemas.microsoft.com/office/drawing/2015/9/8/chartex" xmlns:cx2="http://schemas.microsoft.com/office/drawing/2015/10/21/chartex" xmlns:cx3="http://schemas.microsoft.com/office/drawing/2016/5/9/chartex" xmlns:cx4="http://schemas.microsoft.com/office/drawing/2016/5/10/chartex" xmlns:cx5="http://schemas.microsoft.com/office/drawing/2016/5/11/chartex" xmlns:cx6="http://schemas.microsoft.com/office/drawing/2016/5/12/chartex" xmlns:cx7="http://schemas.microsoft.com/office/drawing/2016/5/13/chartex" xmlns:cx8="http://schemas.microsoft.com/office/drawing/2016/5/14/chartex" xmlns:mc="http://schemas.openxmlformats.org/markup-compatibility/2006" xmlns:aink="http://schemas.microsoft.com/office/drawing/2016/ink" xmlns:am3d="http://schemas.microsoft.com/office/drawing/2017/model3d" xmlns:o="urn:schemas-microsoft-com:office:office" xmlns:r="http://schemas.openxmlformats.org/officeDocument/2006/relationships" xmlns:m="http://schemas.openxmlformats.org/officeDocument/2006/math" xmlns:v="urn:schemas-microsoft-com:vml" xmlns:wp14="http://schemas.microsoft.com/office/word/2010/wordprocessingDrawing" xmlns:wp="http://schemas.openxmlformats.org/drawingml/2006/wordprocessingDrawing" xmlns:w10="urn:schemas-microsoft-com:office:word" xmlns:w="http://schemas.openxmlformats.org/wordprocessingml/2006/main" xmlns:w14="http://schemas.microsoft.com/office/word/2010/wordml" xmlns:w15="http://schemas.microsoft.com/office/word/2012/wordml" xmlns:w16cid="http://schemas.microsoft.com/office/word/2016/wordml/cid" xmlns:w16se="http://schemas.microsoft.com/office/word/2015/wordml/symex" xmlns:wpg="http://schemas.microsoft.com/office/word/2010/wordprocessingGroup" xmlns:wpi="http://schemas.microsoft.com/office/word/2010/wordprocessingInk" xmlns:wne="http://schemas.microsoft.com/office/word/2006/wordml" xmlns:wps="http://schemas.microsoft.com/office/word/2010/wordprocessingShape" mc:Ignorable="w14 w15 w16se w16cid wp14">
+<w:footnotes xmlns:wpc="http://schemas.microsoft.com/office/word/2010/wordprocessingCanvas" xmlns:cx="http://schemas.microsoft.com/office/drawing/2014/chartex" xmlns:cx1="http://schemas.microsoft.com/office/drawing/2015/9/8/chartex" xmlns:mc="http://schemas.openxmlformats.org/markup-compatibility/2006" xmlns:o="urn:schemas-microsoft-com:office:office" xmlns:r="http://schemas.openxmlformats.org/officeDocument/2006/relationships" xmlns:m="http://schemas.openxmlformats.org/officeDocument/2006/math" xmlns:v="urn:schemas-microsoft-com:vml" xmlns:wp14="http://schemas.microsoft.com/office/word/2010/wordprocessingDrawing" xmlns:wp="http://schemas.openxmlformats.org/drawingml/2006/wordprocessingDrawing" xmlns:w10="urn:schemas-microsoft-com:office:word" xmlns:w="http://schemas.openxmlformats.org/wordprocessingml/2006/main" xmlns:w14="http://schemas.microsoft.com/office/word/2010/wordml" xmlns:w15="http://schemas.microsoft.com/office/word/2012/wordml" xmlns:w16se="http://schemas.microsoft.com/office/word/2015/wordml/symex" xmlns:wpg="http://schemas.microsoft.com/office/word/2010/wordprocessingGroup" xmlns:wpi="http://schemas.microsoft.com/office/word/2010/wordprocessingInk" xmlns:wne="http://schemas.microsoft.com/office/word/2006/wordml" xmlns:wps="http://schemas.microsoft.com/office/word/2010/wordprocessingShape" mc:Ignorable="w14 w15 w16se wp14">
   <w:footnote w:type="separator" w:id="-1">
     <w:p>
       <w:pPr>
@@ -3959,11 +4447,148 @@
         </w:rPr>
         <w:t xml:space="preserve"> </w:t>
       </w:r>
-      <w:r>
-        <w:rPr>
-          <w:lang w:val="en-US"/>
-        </w:rPr>
-        <w:t xml:space="preserve">117. C. </w:t>
+      <w:hyperlink r:id="rId6" w:history="1">
+        <w:r>
+          <w:rPr>
+            <w:rStyle w:val="ab"/>
+            <w:lang w:val="en-US"/>
+          </w:rPr>
+          <w:t>https://www.sony.net/Products/cryptography/clefia/download/data/clefia-hw-compact-20110615.pdf</w:t>
+        </w:r>
+      </w:hyperlink>
+      <w:r>
+        <w:rPr>
+          <w:lang w:val="en-US"/>
+        </w:rPr>
+        <w:t xml:space="preserve"> </w:t>
+      </w:r>
+      <w:r>
+        <w:rPr>
+          <w:lang w:val="en-US"/>
+        </w:rPr>
+        <w:t xml:space="preserve">Very Compact Hardware Implementations of the </w:t>
+      </w:r>
+      <w:proofErr w:type="spellStart"/>
+      <w:r>
+        <w:rPr>
+          <w:lang w:val="en-US"/>
+        </w:rPr>
+        <w:t>Blockcipher</w:t>
+      </w:r>
+      <w:proofErr w:type="spellEnd"/>
+      <w:r>
+        <w:rPr>
+          <w:lang w:val="en-US"/>
+        </w:rPr>
+        <w:t xml:space="preserve"> CLEFIA Toru </w:t>
+      </w:r>
+      <w:proofErr w:type="spellStart"/>
+      <w:r>
+        <w:rPr>
+          <w:lang w:val="en-US"/>
+        </w:rPr>
+        <w:t>Akishita</w:t>
+      </w:r>
+      <w:proofErr w:type="spellEnd"/>
+      <w:r>
+        <w:rPr>
+          <w:lang w:val="en-US"/>
+        </w:rPr>
+        <w:t xml:space="preserve"> and </w:t>
+      </w:r>
+      <w:proofErr w:type="spellStart"/>
+      <w:r>
+        <w:rPr>
+          <w:lang w:val="en-US"/>
+        </w:rPr>
+        <w:t>Harunaga</w:t>
+      </w:r>
+      <w:proofErr w:type="spellEnd"/>
+      <w:r>
+        <w:rPr>
+          <w:lang w:val="en-US"/>
+        </w:rPr>
+        <w:t xml:space="preserve"> </w:t>
+      </w:r>
+      <w:proofErr w:type="spellStart"/>
+      <w:r>
+        <w:rPr>
+          <w:lang w:val="en-US"/>
+        </w:rPr>
+        <w:t>Hiwatari</w:t>
+      </w:r>
+      <w:proofErr w:type="spellEnd"/>
+    </w:p>
+  </w:footnote>
+  <w:footnote w:id="17">
+    <w:p>
+      <w:pPr>
+        <w:pStyle w:val="a7"/>
+        <w:rPr>
+          <w:lang w:val="en-US"/>
+        </w:rPr>
+      </w:pPr>
+      <w:r>
+        <w:rPr>
+          <w:rStyle w:val="a9"/>
+        </w:rPr>
+        <w:footnoteRef/>
+      </w:r>
+      <w:r>
+        <w:rPr>
+          <w:lang w:val="en-US"/>
+        </w:rPr>
+        <w:t xml:space="preserve"> C. </w:t>
+      </w:r>
+      <w:proofErr w:type="spellStart"/>
+      <w:r>
+        <w:rPr>
+          <w:lang w:val="en-US"/>
+        </w:rPr>
+        <w:t>Texcan</w:t>
+      </w:r>
+      <w:proofErr w:type="spellEnd"/>
+      <w:r>
+        <w:rPr>
+          <w:lang w:val="en-US"/>
+        </w:rPr>
+        <w:t xml:space="preserve">, </w:t>
+      </w:r>
+      <w:proofErr w:type="gramStart"/>
+      <w:r>
+        <w:rPr>
+          <w:lang w:val="en-US"/>
+        </w:rPr>
+        <w:t>The</w:t>
+      </w:r>
+      <w:proofErr w:type="gramEnd"/>
+      <w:r>
+        <w:rPr>
+          <w:lang w:val="en-US"/>
+        </w:rPr>
+        <w:t xml:space="preserve"> Improbable Differential Attack: Cryptanalysis of Reduced Round CLEFIA, INDOCRYPT 2010, Springer, LNCS, 6498, 2010, pp. 197209.</w:t>
+      </w:r>
+    </w:p>
+  </w:footnote>
+  <w:footnote w:id="18">
+    <w:p>
+      <w:pPr>
+        <w:pStyle w:val="a7"/>
+        <w:rPr>
+          <w:lang w:val="en-US"/>
+        </w:rPr>
+      </w:pPr>
+      <w:r>
+        <w:rPr>
+          <w:rStyle w:val="a9"/>
+        </w:rPr>
+        <w:footnoteRef/>
+      </w:r>
+      <w:r>
+        <w:rPr>
+          <w:lang w:val="en-US"/>
+        </w:rPr>
+        <w:t xml:space="preserve"> 117. C. </w:t>
       </w:r>
       <w:proofErr w:type="spellStart"/>
       <w:r>
@@ -4021,43 +4646,838 @@
         </w:rPr>
         <w:t xml:space="preserve"> for 1000 gate equivalents, Smart Card Research and Advanced Applications, Springer, LNCS, 5189, 2008, pp.89103.</w:t>
       </w:r>
+    </w:p>
+  </w:footnote>
+  <w:footnote w:id="19">
+    <w:p>
+      <w:pPr>
+        <w:pStyle w:val="a7"/>
+        <w:rPr>
+          <w:lang w:val="en-US"/>
+        </w:rPr>
+      </w:pPr>
+      <w:r>
+        <w:rPr>
+          <w:rStyle w:val="a9"/>
+        </w:rPr>
+        <w:footnoteRef/>
+      </w:r>
+      <w:r>
+        <w:rPr>
+          <w:lang w:val="en-US"/>
+        </w:rPr>
+        <w:t xml:space="preserve"> </w:t>
+      </w:r>
+      <w:r>
+        <w:rPr>
+          <w:lang w:val="en-US"/>
+        </w:rPr>
+        <w:t xml:space="preserve">M. </w:t>
+      </w:r>
+      <w:proofErr w:type="spellStart"/>
+      <w:r>
+        <w:rPr>
+          <w:lang w:val="en-US"/>
+        </w:rPr>
+        <w:t>Renauld</w:t>
+      </w:r>
+      <w:proofErr w:type="spellEnd"/>
+      <w:r>
+        <w:rPr>
+          <w:lang w:val="en-US"/>
+        </w:rPr>
+        <w:t xml:space="preserve"> and F.-X. </w:t>
+      </w:r>
+      <w:proofErr w:type="spellStart"/>
+      <w:r>
+        <w:rPr>
+          <w:lang w:val="en-US"/>
+        </w:rPr>
+        <w:t>Standaert</w:t>
+      </w:r>
+      <w:proofErr w:type="spellEnd"/>
+      <w:r>
+        <w:rPr>
+          <w:lang w:val="en-US"/>
+        </w:rPr>
+        <w:t xml:space="preserve">, Algebraic side-channel attacks, IACR Cryptology </w:t>
+      </w:r>
+      <w:proofErr w:type="spellStart"/>
+      <w:r>
+        <w:rPr>
+          <w:lang w:val="en-US"/>
+        </w:rPr>
+        <w:t>ePrint</w:t>
+      </w:r>
+      <w:proofErr w:type="spellEnd"/>
+      <w:r>
+        <w:rPr>
+          <w:lang w:val="en-US"/>
+        </w:rPr>
+        <w:t xml:space="preserve"> Archive, 2009, 279.</w:t>
+      </w:r>
+    </w:p>
+  </w:footnote>
+  <w:footnote w:id="20">
+    <w:p>
+      <w:pPr>
+        <w:pStyle w:val="a7"/>
+        <w:rPr>
+          <w:lang w:val="en-US"/>
+        </w:rPr>
+      </w:pPr>
+      <w:r>
+        <w:rPr>
+          <w:rStyle w:val="a9"/>
+        </w:rPr>
+        <w:footnoteRef/>
+      </w:r>
+      <w:r>
+        <w:rPr>
+          <w:lang w:val="en-US"/>
+        </w:rPr>
+        <w:t xml:space="preserve"> </w:t>
+      </w:r>
+      <w:r>
+        <w:rPr>
+          <w:lang w:val="en-US"/>
+        </w:rPr>
+        <w:t xml:space="preserve">L. Yang, M. Wang, and S. </w:t>
+      </w:r>
+      <w:proofErr w:type="spellStart"/>
+      <w:r>
+        <w:rPr>
+          <w:lang w:val="en-US"/>
+        </w:rPr>
+        <w:t>Qiao</w:t>
+      </w:r>
+      <w:proofErr w:type="spellEnd"/>
+      <w:r>
+        <w:rPr>
+          <w:lang w:val="en-US"/>
+        </w:rPr>
+        <w:t>, Side channel cube attack on PRESENT, Cryptology and Network Security (CANS), Springer, LNCS, 5888, 2009, pp.379391.</w:t>
+      </w:r>
+    </w:p>
+  </w:footnote>
+  <w:footnote w:id="21">
+    <w:p>
+      <w:pPr>
+        <w:pStyle w:val="a7"/>
+        <w:rPr>
+          <w:lang w:val="en-US"/>
+        </w:rPr>
+      </w:pPr>
+      <w:r>
+        <w:rPr>
+          <w:rStyle w:val="a9"/>
+        </w:rPr>
+        <w:footnoteRef/>
+      </w:r>
+      <w:r>
+        <w:rPr>
+          <w:lang w:val="en-US"/>
+        </w:rPr>
+        <w:t xml:space="preserve"> </w:t>
+      </w:r>
+      <w:r>
+        <w:rPr>
+          <w:lang w:val="en-US"/>
+        </w:rPr>
+        <w:t xml:space="preserve">O. </w:t>
+      </w:r>
+      <w:proofErr w:type="spellStart"/>
+      <w:r>
+        <w:rPr>
+          <w:lang w:val="en-US"/>
+        </w:rPr>
+        <w:t>Ozen</w:t>
+      </w:r>
+      <w:proofErr w:type="spellEnd"/>
+      <w:r>
+        <w:rPr>
+          <w:lang w:val="en-US"/>
+        </w:rPr>
+        <w:t xml:space="preserve">, K. </w:t>
+      </w:r>
+      <w:proofErr w:type="spellStart"/>
+      <w:r>
+        <w:rPr>
+          <w:lang w:val="en-US"/>
+        </w:rPr>
+        <w:t>Varici</w:t>
+      </w:r>
+      <w:proofErr w:type="spellEnd"/>
+      <w:r>
+        <w:rPr>
+          <w:lang w:val="en-US"/>
+        </w:rPr>
+        <w:t xml:space="preserve">, C. </w:t>
+      </w:r>
+      <w:proofErr w:type="spellStart"/>
+      <w:r>
+        <w:rPr>
+          <w:lang w:val="en-US"/>
+        </w:rPr>
+        <w:t>Tezcan</w:t>
+      </w:r>
+      <w:proofErr w:type="spellEnd"/>
+      <w:r>
+        <w:rPr>
+          <w:lang w:val="en-US"/>
+        </w:rPr>
+        <w:t xml:space="preserve">, and C. </w:t>
+      </w:r>
+      <w:proofErr w:type="spellStart"/>
+      <w:r>
+        <w:rPr>
+          <w:lang w:val="en-US"/>
+        </w:rPr>
+        <w:t>Kocair</w:t>
+      </w:r>
+      <w:proofErr w:type="spellEnd"/>
+      <w:r>
+        <w:rPr>
+          <w:lang w:val="en-US"/>
+        </w:rPr>
+        <w:t>, Lightweight Block Ciphers Revisited: Cryptanalysis of Reduced Round PRESENT and HIGHT, Information Security and Privacy, Springer, LNCS, 5594, 2009, pp.90107.</w:t>
+      </w:r>
+    </w:p>
+  </w:footnote>
+  <w:footnote w:id="22">
+    <w:p>
+      <w:pPr>
+        <w:pStyle w:val="a7"/>
+        <w:rPr>
+          <w:lang w:val="en-US"/>
+        </w:rPr>
+      </w:pPr>
+      <w:r>
+        <w:rPr>
+          <w:rStyle w:val="a9"/>
+        </w:rPr>
+        <w:footnoteRef/>
+      </w:r>
+      <w:r>
+        <w:rPr>
+          <w:lang w:val="en-US"/>
+        </w:rPr>
+        <w:t xml:space="preserve"> </w:t>
+      </w:r>
+      <w:r>
+        <w:rPr>
+          <w:lang w:val="en-US"/>
+        </w:rPr>
+        <w:t xml:space="preserve">K. </w:t>
+      </w:r>
+      <w:proofErr w:type="spellStart"/>
+      <w:r>
+        <w:rPr>
+          <w:lang w:val="en-US"/>
+        </w:rPr>
+        <w:t>Jeong</w:t>
+      </w:r>
+      <w:proofErr w:type="spellEnd"/>
+      <w:r>
+        <w:rPr>
+          <w:lang w:val="en-US"/>
+        </w:rPr>
+        <w:t>, Y. Lee, J. Sung, and S. Hong, Improved differential fault analysis on PRESENT-80/128, International Journal of Computer Mathematics, Taylor &amp; Francis, vol. 90, issue 12, 2013, pp.25532563.</w:t>
+      </w:r>
+    </w:p>
+  </w:footnote>
+  <w:footnote w:id="23">
+    <w:p>
+      <w:pPr>
+        <w:pStyle w:val="a7"/>
+        <w:rPr>
+          <w:lang w:val="en-US"/>
+        </w:rPr>
+      </w:pPr>
+      <w:r>
+        <w:rPr>
+          <w:rStyle w:val="a9"/>
+        </w:rPr>
+        <w:footnoteRef/>
+      </w:r>
+      <w:r>
+        <w:rPr>
+          <w:lang w:val="en-US"/>
+        </w:rPr>
+        <w:t xml:space="preserve"> </w:t>
+      </w:r>
+      <w:r>
+        <w:rPr>
+          <w:lang w:val="en-US"/>
+        </w:rPr>
+        <w:t xml:space="preserve">K. </w:t>
+      </w:r>
+      <w:proofErr w:type="spellStart"/>
+      <w:r>
+        <w:rPr>
+          <w:lang w:val="en-US"/>
+        </w:rPr>
+        <w:t>Jeong</w:t>
+      </w:r>
+      <w:proofErr w:type="spellEnd"/>
+      <w:r>
+        <w:rPr>
+          <w:lang w:val="en-US"/>
+        </w:rPr>
+        <w:t xml:space="preserve">, H. C. Kang, C. Lee, J. Sung, and S. Hong, </w:t>
+      </w:r>
+      <w:proofErr w:type="spellStart"/>
+      <w:r>
+        <w:rPr>
+          <w:lang w:val="en-US"/>
+        </w:rPr>
+        <w:t>Biclique</w:t>
+      </w:r>
+      <w:proofErr w:type="spellEnd"/>
+      <w:r>
+        <w:rPr>
+          <w:lang w:val="en-US"/>
+        </w:rPr>
+        <w:t xml:space="preserve"> cryptanalysis of lightweight block ciphers present, piccolo and led, IACR Cryptology </w:t>
+      </w:r>
+      <w:proofErr w:type="spellStart"/>
+      <w:r>
+        <w:rPr>
+          <w:lang w:val="en-US"/>
+        </w:rPr>
+        <w:t>ePrint</w:t>
+      </w:r>
+      <w:proofErr w:type="spellEnd"/>
+      <w:r>
+        <w:rPr>
+          <w:lang w:val="en-US"/>
+        </w:rPr>
+        <w:t xml:space="preserve"> Archive, </w:t>
+      </w:r>
+      <w:proofErr w:type="gramStart"/>
+      <w:r>
+        <w:rPr>
+          <w:lang w:val="en-US"/>
+        </w:rPr>
+        <w:t>2012</w:t>
+      </w:r>
+      <w:proofErr w:type="gramEnd"/>
+      <w:r>
+        <w:rPr>
+          <w:lang w:val="en-US"/>
+        </w:rPr>
+        <w:t>.</w:t>
+      </w:r>
+    </w:p>
+  </w:footnote>
+  <w:footnote w:id="24">
+    <w:p>
+      <w:pPr>
+        <w:pStyle w:val="a7"/>
+        <w:rPr>
+          <w:lang w:val="en-US"/>
+        </w:rPr>
+      </w:pPr>
+      <w:r>
+        <w:rPr>
+          <w:rStyle w:val="a9"/>
+        </w:rPr>
+        <w:footnoteRef/>
+      </w:r>
+      <w:r>
+        <w:rPr>
+          <w:lang w:val="en-US"/>
+        </w:rPr>
+        <w:t xml:space="preserve"> </w:t>
+      </w:r>
+      <w:r>
+        <w:rPr>
+          <w:lang w:val="en-US"/>
+        </w:rPr>
+        <w:t xml:space="preserve">C. </w:t>
+      </w:r>
+      <w:proofErr w:type="spellStart"/>
+      <w:r>
+        <w:rPr>
+          <w:lang w:val="en-US"/>
+        </w:rPr>
+        <w:t>Blondeau</w:t>
+      </w:r>
+      <w:proofErr w:type="spellEnd"/>
+      <w:r>
+        <w:rPr>
+          <w:lang w:val="en-US"/>
+        </w:rPr>
+        <w:t xml:space="preserve"> and K. Nyberg, Links between truncated differential and multidimensional linear properties of block ciphers and underlying attack complexities, EUROCRYPT 2014, Springer, LNCS, 8441, 2014, pp. 165-182.</w:t>
+      </w:r>
+    </w:p>
+  </w:footnote>
+  <w:footnote w:id="25">
+    <w:p>
+      <w:pPr>
+        <w:pStyle w:val="a7"/>
+        <w:rPr>
+          <w:lang w:val="en-US"/>
+        </w:rPr>
+      </w:pPr>
+      <w:r>
+        <w:rPr>
+          <w:rStyle w:val="a9"/>
+        </w:rPr>
+        <w:footnoteRef/>
+      </w:r>
+      <w:r>
+        <w:rPr>
+          <w:lang w:val="en-US"/>
+        </w:rPr>
+        <w:t xml:space="preserve"> </w:t>
+      </w:r>
+      <w:hyperlink r:id="rId7" w:history="1">
+        <w:r>
+          <w:rPr>
+            <w:rStyle w:val="ab"/>
+            <w:lang w:val="en-US"/>
+          </w:rPr>
+          <w:t>https://lirias.kuleuven.be/retrieve/333582</w:t>
+        </w:r>
+      </w:hyperlink>
+      <w:r>
+        <w:rPr>
+          <w:lang w:val="en-US"/>
+        </w:rPr>
+        <w:t xml:space="preserve"> </w:t>
+      </w:r>
+      <w:r>
+        <w:rPr>
+          <w:lang w:val="en-US"/>
+        </w:rPr>
+        <w:t xml:space="preserve">KATAN and KTANTAN — A Family of Small and Efficient Hardware-Oriented Block Ciphers </w:t>
+      </w:r>
+      <w:r>
+        <w:rPr>
+          <w:lang w:val="en-US"/>
+        </w:rPr>
+        <w:t xml:space="preserve">Christophe De </w:t>
+      </w:r>
+      <w:proofErr w:type="spellStart"/>
+      <w:r>
+        <w:rPr>
+          <w:lang w:val="en-US"/>
+        </w:rPr>
+        <w:t>Canni`ere</w:t>
+      </w:r>
+      <w:proofErr w:type="spellEnd"/>
+      <w:r>
+        <w:rPr>
+          <w:lang w:val="en-US"/>
+        </w:rPr>
+        <w:t xml:space="preserve">, Orr </w:t>
+      </w:r>
+      <w:proofErr w:type="spellStart"/>
+      <w:r>
+        <w:rPr>
+          <w:lang w:val="en-US"/>
+        </w:rPr>
+        <w:t>Dunkelm</w:t>
+      </w:r>
+      <w:r>
+        <w:rPr>
+          <w:lang w:val="en-US"/>
+        </w:rPr>
+        <w:t>an</w:t>
+      </w:r>
+      <w:proofErr w:type="spellEnd"/>
+      <w:r>
+        <w:rPr>
+          <w:lang w:val="en-US"/>
+        </w:rPr>
+        <w:t xml:space="preserve">,, and Miroslav </w:t>
+      </w:r>
+      <w:proofErr w:type="spellStart"/>
+      <w:r>
+        <w:rPr>
+          <w:lang w:val="en-US"/>
+        </w:rPr>
+        <w:t>Kneˇzevi´c</w:t>
+      </w:r>
+      <w:proofErr w:type="spellEnd"/>
+      <w:r>
+        <w:rPr>
+          <w:lang w:val="en-US"/>
+        </w:rPr>
+        <w:t>,</w:t>
+      </w:r>
+    </w:p>
+  </w:footnote>
+  <w:footnote w:id="26">
+    <w:p>
+      <w:pPr>
+        <w:pStyle w:val="a7"/>
+        <w:rPr>
+          <w:lang w:val="en-US"/>
+        </w:rPr>
+      </w:pPr>
+      <w:r>
+        <w:rPr>
+          <w:rStyle w:val="a9"/>
+        </w:rPr>
+        <w:footnoteRef/>
+      </w:r>
+      <w:r>
+        <w:rPr>
+          <w:lang w:val="en-US"/>
+        </w:rPr>
+        <w:t xml:space="preserve"> </w:t>
+      </w:r>
+      <w:hyperlink r:id="rId8" w:history="1">
+        <w:r>
+          <w:rPr>
+            <w:rStyle w:val="ab"/>
+            <w:lang w:val="en-US"/>
+          </w:rPr>
+          <w:t>https://lirias.kuleuven.be/retrieve/333582</w:t>
+        </w:r>
+      </w:hyperlink>
+      <w:r>
+        <w:rPr>
+          <w:lang w:val="en-US"/>
+        </w:rPr>
+        <w:t xml:space="preserve"> </w:t>
+      </w:r>
+      <w:r>
+        <w:rPr>
+          <w:lang w:val="en-US"/>
+        </w:rPr>
+        <w:t xml:space="preserve">KATAN and KTANTAN — A Family of Small and Efficient Hardware-Oriented Block Ciphers </w:t>
+      </w:r>
+      <w:r>
+        <w:rPr>
+          <w:lang w:val="en-US"/>
+        </w:rPr>
+        <w:t xml:space="preserve">Christophe De </w:t>
+      </w:r>
+      <w:proofErr w:type="spellStart"/>
+      <w:r>
+        <w:rPr>
+          <w:lang w:val="en-US"/>
+        </w:rPr>
+        <w:t>Canni`ere</w:t>
+      </w:r>
+      <w:proofErr w:type="spellEnd"/>
+      <w:r>
+        <w:rPr>
+          <w:lang w:val="en-US"/>
+        </w:rPr>
+        <w:t xml:space="preserve">, Orr </w:t>
+      </w:r>
+      <w:proofErr w:type="spellStart"/>
+      <w:r>
+        <w:rPr>
+          <w:lang w:val="en-US"/>
+        </w:rPr>
+        <w:t>Dunkelm</w:t>
+      </w:r>
+      <w:r>
+        <w:rPr>
+          <w:lang w:val="en-US"/>
+        </w:rPr>
+        <w:t>an</w:t>
+      </w:r>
+      <w:proofErr w:type="spellEnd"/>
+      <w:r>
+        <w:rPr>
+          <w:lang w:val="en-US"/>
+        </w:rPr>
+        <w:t xml:space="preserve">,, and Miroslav </w:t>
+      </w:r>
+      <w:proofErr w:type="spellStart"/>
+      <w:r>
+        <w:rPr>
+          <w:lang w:val="en-US"/>
+        </w:rPr>
+        <w:t>Kneˇzevi´c</w:t>
+      </w:r>
+      <w:proofErr w:type="spellEnd"/>
+    </w:p>
+  </w:footnote>
+  <w:footnote w:id="27">
+    <w:p>
+      <w:pPr>
+        <w:pStyle w:val="a7"/>
+        <w:rPr>
+          <w:lang w:val="en-US"/>
+        </w:rPr>
+      </w:pPr>
+      <w:r>
+        <w:rPr>
+          <w:rStyle w:val="a9"/>
+        </w:rPr>
+        <w:footnoteRef/>
+      </w:r>
+      <w:r>
+        <w:rPr>
+          <w:lang w:val="en-US"/>
+        </w:rPr>
+        <w:t xml:space="preserve"> </w:t>
+      </w:r>
+      <w:r>
+        <w:rPr>
+          <w:lang w:val="en-US"/>
+        </w:rPr>
+        <w:t>Watanabe D., Okamoto K., Kaneko T. A Hardware-Oriented Light Weight Pseudo-Random Number Generator Enocoro-128v2. The 2010 Symposium on Cryptography and Information Security, SCIS 2010, 3D1-3, 2010 (in Japanese).</w:t>
+      </w:r>
+    </w:p>
+  </w:footnote>
+  <w:footnote w:id="28">
+    <w:p>
+      <w:pPr>
+        <w:pStyle w:val="a7"/>
+        <w:rPr>
+          <w:lang w:val="en-US"/>
+        </w:rPr>
+      </w:pPr>
+      <w:r>
+        <w:rPr>
+          <w:rStyle w:val="a9"/>
+        </w:rPr>
+        <w:footnoteRef/>
+      </w:r>
+      <w:r>
+        <w:rPr>
+          <w:lang w:val="en-US"/>
+        </w:rPr>
+        <w:t xml:space="preserve"> </w:t>
+      </w:r>
+      <w:proofErr w:type="spellStart"/>
+      <w:r>
+        <w:rPr>
+          <w:lang w:val="en-US"/>
+        </w:rPr>
+        <w:t>Canniere</w:t>
+      </w:r>
+      <w:proofErr w:type="spellEnd"/>
+      <w:r>
+        <w:rPr>
+          <w:lang w:val="en-US"/>
+        </w:rPr>
+        <w:t xml:space="preserve"> C. D., </w:t>
+      </w:r>
+      <w:proofErr w:type="spellStart"/>
+      <w:r>
+        <w:rPr>
+          <w:lang w:val="en-US"/>
+        </w:rPr>
+        <w:t>Preneel</w:t>
+      </w:r>
+      <w:proofErr w:type="spellEnd"/>
+      <w:r>
+        <w:rPr>
+          <w:lang w:val="en-US"/>
+        </w:rPr>
+        <w:t xml:space="preserve"> B. TRIVIUM - a stream cipher construction inspired by </w:t>
+      </w:r>
+      <w:proofErr w:type="gramStart"/>
+      <w:r>
+        <w:rPr>
+          <w:lang w:val="en-US"/>
+        </w:rPr>
+        <w:t>block cipher design principles</w:t>
+      </w:r>
+      <w:proofErr w:type="gramEnd"/>
+      <w:r>
+        <w:rPr>
+          <w:lang w:val="en-US"/>
+        </w:rPr>
+        <w:t xml:space="preserve">. </w:t>
+      </w:r>
+      <w:proofErr w:type="spellStart"/>
+      <w:proofErr w:type="gramStart"/>
+      <w:r>
+        <w:rPr>
+          <w:lang w:val="en-US"/>
+        </w:rPr>
+        <w:t>eStream</w:t>
+      </w:r>
+      <w:proofErr w:type="spellEnd"/>
+      <w:proofErr w:type="gramEnd"/>
+      <w:r>
+        <w:rPr>
+          <w:lang w:val="en-US"/>
+        </w:rPr>
+        <w:t>, ECRYPT Stream Cipher Project, Report 2005/030, 2005. http://www.ecrypt.eu.org/stream/ trivium.htm</w:t>
+      </w:r>
+    </w:p>
+  </w:footnote>
+  <w:footnote w:id="29">
+    <w:p>
+      <w:pPr>
+        <w:pStyle w:val="a7"/>
+        <w:rPr>
+          <w:lang w:val="en-US"/>
+        </w:rPr>
+      </w:pPr>
+      <w:r>
+        <w:rPr>
+          <w:rStyle w:val="a9"/>
+        </w:rPr>
+        <w:footnoteRef/>
+      </w:r>
+      <w:r>
+        <w:rPr>
+          <w:lang w:val="en-US"/>
+        </w:rPr>
+        <w:t xml:space="preserve"> </w:t>
+      </w:r>
+      <w:r>
+        <w:rPr>
+          <w:lang w:val="en-US"/>
+        </w:rPr>
+        <w:t xml:space="preserve">Good T., </w:t>
+      </w:r>
+      <w:proofErr w:type="spellStart"/>
+      <w:r>
+        <w:rPr>
+          <w:lang w:val="en-US"/>
+        </w:rPr>
+        <w:t>Benaissa</w:t>
+      </w:r>
+      <w:proofErr w:type="spellEnd"/>
+      <w:r>
+        <w:rPr>
+          <w:lang w:val="en-US"/>
+        </w:rPr>
+        <w:t xml:space="preserve"> M. Hardware Results for selected Stream Cipher Candidates. State of the Art of Stream Ciphers 2007 (SASC 2007), Workshop Record, February 2007.</w:t>
+      </w:r>
+    </w:p>
+  </w:footnote>
+  <w:footnote w:id="30">
+    <w:p>
+      <w:pPr>
+        <w:pStyle w:val="a7"/>
+        <w:rPr>
+          <w:lang w:val="en-US"/>
+        </w:rPr>
+      </w:pPr>
+      <w:r>
+        <w:rPr>
+          <w:rStyle w:val="a9"/>
+        </w:rPr>
+        <w:footnoteRef/>
+      </w:r>
+      <w:r>
+        <w:rPr>
+          <w:lang w:val="en-US"/>
+        </w:rPr>
+        <w:t xml:space="preserve"> </w:t>
+      </w:r>
+      <w:proofErr w:type="spellStart"/>
+      <w:r>
+        <w:rPr>
+          <w:lang w:val="en-US"/>
+        </w:rPr>
+        <w:t>Mentens</w:t>
+      </w:r>
+      <w:proofErr w:type="spellEnd"/>
+      <w:r>
+        <w:rPr>
+          <w:lang w:val="en-US"/>
+        </w:rPr>
+        <w:t xml:space="preserve"> N., </w:t>
+      </w:r>
+      <w:proofErr w:type="spellStart"/>
+      <w:r>
+        <w:rPr>
+          <w:lang w:val="en-US"/>
+        </w:rPr>
+        <w:t>Genoe</w:t>
+      </w:r>
+      <w:proofErr w:type="spellEnd"/>
+      <w:r>
+        <w:rPr>
+          <w:lang w:val="en-US"/>
+        </w:rPr>
+        <w:t xml:space="preserve"> J., </w:t>
+      </w:r>
+      <w:proofErr w:type="spellStart"/>
+      <w:r>
+        <w:rPr>
+          <w:lang w:val="en-US"/>
+        </w:rPr>
+        <w:t>Preneel</w:t>
+      </w:r>
+      <w:proofErr w:type="spellEnd"/>
+      <w:r>
+        <w:rPr>
+          <w:lang w:val="en-US"/>
+        </w:rPr>
+        <w:t xml:space="preserve"> B., </w:t>
+      </w:r>
+      <w:proofErr w:type="spellStart"/>
+      <w:r>
+        <w:rPr>
+          <w:lang w:val="en-US"/>
+        </w:rPr>
+        <w:t>Verbauwhede</w:t>
+      </w:r>
+      <w:proofErr w:type="spellEnd"/>
+      <w:r>
+        <w:rPr>
+          <w:lang w:val="en-US"/>
+        </w:rPr>
+        <w:t xml:space="preserve"> I. A Low-cost Implementation of </w:t>
+      </w:r>
+      <w:proofErr w:type="spellStart"/>
+      <w:r>
+        <w:rPr>
+          <w:lang w:val="en-US"/>
+        </w:rPr>
+        <w:t>Trivium</w:t>
+      </w:r>
+      <w:proofErr w:type="spellEnd"/>
+      <w:r>
+        <w:rPr>
+          <w:lang w:val="en-US"/>
+        </w:rPr>
+        <w:t>. In ECRYPT Workshop, The State of the Art of Stream Ciphers — SASC 2008, pages 197–204, 2008.</w:t>
+      </w:r>
+    </w:p>
+  </w:footnote>
+  <w:footnote w:id="31">
+    <w:p>
+      <w:pPr>
+        <w:pStyle w:val="a7"/>
+        <w:rPr>
+          <w:lang w:val="en-US"/>
+        </w:rPr>
+      </w:pPr>
+      <w:r>
+        <w:rPr>
+          <w:rStyle w:val="a9"/>
+        </w:rPr>
+        <w:footnoteRef/>
+      </w:r>
+      <w:r>
+        <w:rPr>
+          <w:lang w:val="en-US"/>
+        </w:rPr>
+        <w:t xml:space="preserve"> </w:t>
+      </w:r>
+      <w:hyperlink r:id="rId9" w:history="1">
+        <w:r>
+          <w:rPr>
+            <w:rStyle w:val="ab"/>
+            <w:lang w:val="en-US"/>
+          </w:rPr>
+          <w:t>https://www.iacr.org/archive/ches2008/51540279/51540279.pdf</w:t>
+        </w:r>
+      </w:hyperlink>
     </w:p>
   </w:footnote>
 </w:footnotes>
 </file>
 
-<file path=word/header1.xml><?xml version="1.0" encoding="utf-8"?>
-<w:hdr xmlns:wpc="http://schemas.microsoft.com/office/word/2010/wordprocessingCanvas" xmlns:cx="http://schemas.microsoft.com/office/drawing/2014/chartex" xmlns:cx1="http://schemas.microsoft.com/office/drawing/2015/9/8/chartex" xmlns:cx2="http://schemas.microsoft.com/office/drawing/2015/10/21/chartex" xmlns:cx3="http://schemas.microsoft.com/office/drawing/2016/5/9/chartex" xmlns:cx4="http://schemas.microsoft.com/office/drawing/2016/5/10/chartex" xmlns:cx5="http://schemas.microsoft.com/office/drawing/2016/5/11/chartex" xmlns:cx6="http://schemas.microsoft.com/office/drawing/2016/5/12/chartex" xmlns:cx7="http://schemas.microsoft.com/office/drawing/2016/5/13/chartex" xmlns:cx8="http://schemas.microsoft.com/office/drawing/2016/5/14/chartex" xmlns:mc="http://schemas.openxmlformats.org/markup-compatibility/2006" xmlns:aink="http://schemas.microsoft.com/office/drawing/2016/ink" xmlns:am3d="http://schemas.microsoft.com/office/drawing/2017/model3d" xmlns:o="urn:schemas-microsoft-com:office:office" xmlns:r="http://schemas.openxmlformats.org/officeDocument/2006/relationships" xmlns:m="http://schemas.openxmlformats.org/officeDocument/2006/math" xmlns:v="urn:schemas-microsoft-com:vml" xmlns:wp14="http://schemas.microsoft.com/office/word/2010/wordprocessingDrawing" xmlns:wp="http://schemas.openxmlformats.org/drawingml/2006/wordprocessingDrawing" xmlns:w10="urn:schemas-microsoft-com:office:word" xmlns:w="http://schemas.openxmlformats.org/wordprocessingml/2006/main" xmlns:w14="http://schemas.microsoft.com/office/word/2010/wordml" xmlns:w15="http://schemas.microsoft.com/office/word/2012/wordml" xmlns:w16cid="http://schemas.microsoft.com/office/word/2016/wordml/cid" xmlns:w16se="http://schemas.microsoft.com/office/word/2015/wordml/symex" xmlns:wpg="http://schemas.microsoft.com/office/word/2010/wordprocessingGroup" xmlns:wpi="http://schemas.microsoft.com/office/word/2010/wordprocessingInk" xmlns:wne="http://schemas.microsoft.com/office/word/2006/wordml" xmlns:wps="http://schemas.microsoft.com/office/word/2010/wordprocessingShape" mc:Ignorable="w14 w15 w16se w16cid wp14">
-  <w:p>
-    <w:pPr>
-      <w:pStyle w:val="a3"/>
-    </w:pPr>
-  </w:p>
-</w:hdr>
-</file>
-
-<file path=word/header2.xml><?xml version="1.0" encoding="utf-8"?>
-<w:hdr xmlns:wpc="http://schemas.microsoft.com/office/word/2010/wordprocessingCanvas" xmlns:cx="http://schemas.microsoft.com/office/drawing/2014/chartex" xmlns:cx1="http://schemas.microsoft.com/office/drawing/2015/9/8/chartex" xmlns:cx2="http://schemas.microsoft.com/office/drawing/2015/10/21/chartex" xmlns:cx3="http://schemas.microsoft.com/office/drawing/2016/5/9/chartex" xmlns:cx4="http://schemas.microsoft.com/office/drawing/2016/5/10/chartex" xmlns:cx5="http://schemas.microsoft.com/office/drawing/2016/5/11/chartex" xmlns:cx6="http://schemas.microsoft.com/office/drawing/2016/5/12/chartex" xmlns:cx7="http://schemas.microsoft.com/office/drawing/2016/5/13/chartex" xmlns:cx8="http://schemas.microsoft.com/office/drawing/2016/5/14/chartex" xmlns:mc="http://schemas.openxmlformats.org/markup-compatibility/2006" xmlns:aink="http://schemas.microsoft.com/office/drawing/2016/ink" xmlns:am3d="http://schemas.microsoft.com/office/drawing/2017/model3d" xmlns:o="urn:schemas-microsoft-com:office:office" xmlns:r="http://schemas.openxmlformats.org/officeDocument/2006/relationships" xmlns:m="http://schemas.openxmlformats.org/officeDocument/2006/math" xmlns:v="urn:schemas-microsoft-com:vml" xmlns:wp14="http://schemas.microsoft.com/office/word/2010/wordprocessingDrawing" xmlns:wp="http://schemas.openxmlformats.org/drawingml/2006/wordprocessingDrawing" xmlns:w10="urn:schemas-microsoft-com:office:word" xmlns:w="http://schemas.openxmlformats.org/wordprocessingml/2006/main" xmlns:w14="http://schemas.microsoft.com/office/word/2010/wordml" xmlns:w15="http://schemas.microsoft.com/office/word/2012/wordml" xmlns:w16cid="http://schemas.microsoft.com/office/word/2016/wordml/cid" xmlns:w16se="http://schemas.microsoft.com/office/word/2015/wordml/symex" xmlns:wpg="http://schemas.microsoft.com/office/word/2010/wordprocessingGroup" xmlns:wpi="http://schemas.microsoft.com/office/word/2010/wordprocessingInk" xmlns:wne="http://schemas.microsoft.com/office/word/2006/wordml" xmlns:wps="http://schemas.microsoft.com/office/word/2010/wordprocessingShape" mc:Ignorable="w14 w15 w16se w16cid wp14">
-  <w:p>
-    <w:pPr>
-      <w:pStyle w:val="a3"/>
-    </w:pPr>
-  </w:p>
-</w:hdr>
-</file>
-
-<file path=word/header3.xml><?xml version="1.0" encoding="utf-8"?>
-<w:hdr xmlns:wpc="http://schemas.microsoft.com/office/word/2010/wordprocessingCanvas" xmlns:cx="http://schemas.microsoft.com/office/drawing/2014/chartex" xmlns:cx1="http://schemas.microsoft.com/office/drawing/2015/9/8/chartex" xmlns:cx2="http://schemas.microsoft.com/office/drawing/2015/10/21/chartex" xmlns:cx3="http://schemas.microsoft.com/office/drawing/2016/5/9/chartex" xmlns:cx4="http://schemas.microsoft.com/office/drawing/2016/5/10/chartex" xmlns:cx5="http://schemas.microsoft.com/office/drawing/2016/5/11/chartex" xmlns:cx6="http://schemas.microsoft.com/office/drawing/2016/5/12/chartex" xmlns:cx7="http://schemas.microsoft.com/office/drawing/2016/5/13/chartex" xmlns:cx8="http://schemas.microsoft.com/office/drawing/2016/5/14/chartex" xmlns:mc="http://schemas.openxmlformats.org/markup-compatibility/2006" xmlns:aink="http://schemas.microsoft.com/office/drawing/2016/ink" xmlns:am3d="http://schemas.microsoft.com/office/drawing/2017/model3d" xmlns:o="urn:schemas-microsoft-com:office:office" xmlns:r="http://schemas.openxmlformats.org/officeDocument/2006/relationships" xmlns:m="http://schemas.openxmlformats.org/officeDocument/2006/math" xmlns:v="urn:schemas-microsoft-com:vml" xmlns:wp14="http://schemas.microsoft.com/office/word/2010/wordprocessingDrawing" xmlns:wp="http://schemas.openxmlformats.org/drawingml/2006/wordprocessingDrawing" xmlns:w10="urn:schemas-microsoft-com:office:word" xmlns:w="http://schemas.openxmlformats.org/wordprocessingml/2006/main" xmlns:w14="http://schemas.microsoft.com/office/word/2010/wordml" xmlns:w15="http://schemas.microsoft.com/office/word/2012/wordml" xmlns:w16cid="http://schemas.microsoft.com/office/word/2016/wordml/cid" xmlns:w16se="http://schemas.microsoft.com/office/word/2015/wordml/symex" xmlns:wpg="http://schemas.microsoft.com/office/word/2010/wordprocessingGroup" xmlns:wpi="http://schemas.microsoft.com/office/word/2010/wordprocessingInk" xmlns:wne="http://schemas.microsoft.com/office/word/2006/wordml" xmlns:wps="http://schemas.microsoft.com/office/word/2010/wordprocessingShape" mc:Ignorable="w14 w15 w16se w16cid wp14">
-  <w:p>
-    <w:pPr>
-      <w:pStyle w:val="a3"/>
-    </w:pPr>
-  </w:p>
-</w:hdr>
-</file>
-
 <file path=word/numbering.xml><?xml version="1.0" encoding="utf-8"?>
-<w:numbering xmlns:wpc="http://schemas.microsoft.com/office/word/2010/wordprocessingCanvas" xmlns:cx="http://schemas.microsoft.com/office/drawing/2014/chartex" xmlns:cx1="http://schemas.microsoft.com/office/drawing/2015/9/8/chartex" xmlns:cx2="http://schemas.microsoft.com/office/drawing/2015/10/21/chartex" xmlns:cx3="http://schemas.microsoft.com/office/drawing/2016/5/9/chartex" xmlns:cx4="http://schemas.microsoft.com/office/drawing/2016/5/10/chartex" xmlns:cx5="http://schemas.microsoft.com/office/drawing/2016/5/11/chartex" xmlns:cx6="http://schemas.microsoft.com/office/drawing/2016/5/12/chartex" xmlns:cx7="http://schemas.microsoft.com/office/drawing/2016/5/13/chartex" xmlns:cx8="http://schemas.microsoft.com/office/drawing/2016/5/14/chartex" xmlns:mc="http://schemas.openxmlformats.org/markup-compatibility/2006" xmlns:aink="http://schemas.microsoft.com/office/drawing/2016/ink" xmlns:am3d="http://schemas.microsoft.com/office/drawing/2017/model3d" xmlns:o="urn:schemas-microsoft-com:office:office" xmlns:r="http://schemas.openxmlformats.org/officeDocument/2006/relationships" xmlns:m="http://schemas.openxmlformats.org/officeDocument/2006/math" xmlns:v="urn:schemas-microsoft-com:vml" xmlns:wp14="http://schemas.microsoft.com/office/word/2010/wordprocessingDrawing" xmlns:wp="http://schemas.openxmlformats.org/drawingml/2006/wordprocessingDrawing" xmlns:w10="urn:schemas-microsoft-com:office:word" xmlns:w="http://schemas.openxmlformats.org/wordprocessingml/2006/main" xmlns:w14="http://schemas.microsoft.com/office/word/2010/wordml" xmlns:w15="http://schemas.microsoft.com/office/word/2012/wordml" xmlns:w16cid="http://schemas.microsoft.com/office/word/2016/wordml/cid" xmlns:w16se="http://schemas.microsoft.com/office/word/2015/wordml/symex" xmlns:wpg="http://schemas.microsoft.com/office/word/2010/wordprocessingGroup" xmlns:wpi="http://schemas.microsoft.com/office/word/2010/wordprocessingInk" xmlns:wne="http://schemas.microsoft.com/office/word/2006/wordml" xmlns:wps="http://schemas.microsoft.com/office/word/2010/wordprocessingShape" mc:Ignorable="w14 w15 w16se w16cid wp14">
+<w:numbering xmlns:wpc="http://schemas.microsoft.com/office/word/2010/wordprocessingCanvas" xmlns:cx="http://schemas.microsoft.com/office/drawing/2014/chartex" xmlns:cx1="http://schemas.microsoft.com/office/drawing/2015/9/8/chartex" xmlns:mc="http://schemas.openxmlformats.org/markup-compatibility/2006" xmlns:o="urn:schemas-microsoft-com:office:office" xmlns:r="http://schemas.openxmlformats.org/officeDocument/2006/relationships" xmlns:m="http://schemas.openxmlformats.org/officeDocument/2006/math" xmlns:v="urn:schemas-microsoft-com:vml" xmlns:wp14="http://schemas.microsoft.com/office/word/2010/wordprocessingDrawing" xmlns:wp="http://schemas.openxmlformats.org/drawingml/2006/wordprocessingDrawing" xmlns:w10="urn:schemas-microsoft-com:office:word" xmlns:w="http://schemas.openxmlformats.org/wordprocessingml/2006/main" xmlns:w14="http://schemas.microsoft.com/office/word/2010/wordml" xmlns:w15="http://schemas.microsoft.com/office/word/2012/wordml" xmlns:w16se="http://schemas.microsoft.com/office/word/2015/wordml/symex" xmlns:wpg="http://schemas.microsoft.com/office/word/2010/wordprocessingGroup" xmlns:wpi="http://schemas.microsoft.com/office/word/2010/wordprocessingInk" xmlns:wne="http://schemas.microsoft.com/office/word/2006/wordml" xmlns:wps="http://schemas.microsoft.com/office/word/2010/wordprocessingShape" mc:Ignorable="w14 w15 w16se wp14">
   <w:abstractNum w:abstractNumId="0" w15:restartNumberingAfterBreak="0">
     <w:nsid w:val="0F1E2939"/>
     <w:multiLevelType w:val="multilevel"/>
@@ -4642,7 +6062,7 @@
 </file>
 
 <file path=word/styles.xml><?xml version="1.0" encoding="utf-8"?>
-<w:styles xmlns:mc="http://schemas.openxmlformats.org/markup-compatibility/2006" xmlns:r="http://schemas.openxmlformats.org/officeDocument/2006/relationships" xmlns:w="http://schemas.openxmlformats.org/wordprocessingml/2006/main" xmlns:w14="http://schemas.microsoft.com/office/word/2010/wordml" xmlns:w15="http://schemas.microsoft.com/office/word/2012/wordml" xmlns:w16cid="http://schemas.microsoft.com/office/word/2016/wordml/cid" xmlns:w16se="http://schemas.microsoft.com/office/word/2015/wordml/symex" mc:Ignorable="w14 w15 w16se w16cid">
+<w:styles xmlns:mc="http://schemas.openxmlformats.org/markup-compatibility/2006" xmlns:r="http://schemas.openxmlformats.org/officeDocument/2006/relationships" xmlns:w="http://schemas.openxmlformats.org/wordprocessingml/2006/main" xmlns:w14="http://schemas.microsoft.com/office/word/2010/wordml" xmlns:w15="http://schemas.microsoft.com/office/word/2012/wordml" xmlns:w16se="http://schemas.microsoft.com/office/word/2015/wordml/symex" mc:Ignorable="w14 w15 w16se">
   <w:docDefaults>
     <w:rPrDefault>
       <w:rPr>
@@ -4658,7 +6078,7 @@
       </w:pPr>
     </w:pPrDefault>
   </w:docDefaults>
-  <w:latentStyles w:defLockedState="0" w:defUIPriority="99" w:defSemiHidden="0" w:defUnhideWhenUsed="0" w:defQFormat="0" w:count="376">
+  <w:latentStyles w:defLockedState="0" w:defUIPriority="99" w:defSemiHidden="0" w:defUnhideWhenUsed="0" w:defQFormat="0" w:count="371">
     <w:lsdException w:name="Normal" w:uiPriority="0" w:qFormat="1"/>
     <w:lsdException w:name="heading 1" w:uiPriority="9" w:qFormat="1"/>
     <w:lsdException w:name="heading 2" w:semiHidden="1" w:uiPriority="9" w:unhideWhenUsed="1" w:qFormat="1"/>
@@ -4764,6 +6184,7 @@
     <w:lsdException w:name="HTML Sample" w:semiHidden="1" w:unhideWhenUsed="1"/>
     <w:lsdException w:name="HTML Typewriter" w:semiHidden="1" w:unhideWhenUsed="1"/>
     <w:lsdException w:name="HTML Variable" w:semiHidden="1" w:unhideWhenUsed="1"/>
+    <w:lsdException w:name="Normal Table" w:semiHidden="1" w:unhideWhenUsed="1"/>
     <w:lsdException w:name="annotation subject" w:semiHidden="1" w:unhideWhenUsed="1"/>
     <w:lsdException w:name="No List" w:semiHidden="1" w:unhideWhenUsed="1"/>
     <w:lsdException w:name="Outline List 1" w:semiHidden="1" w:unhideWhenUsed="1"/>
@@ -4806,8 +6227,11 @@
     <w:lsdException w:name="Table Contemporary" w:semiHidden="1" w:unhideWhenUsed="1"/>
     <w:lsdException w:name="Table Elegant" w:semiHidden="1" w:unhideWhenUsed="1"/>
     <w:lsdException w:name="Table Professional" w:semiHidden="1" w:unhideWhenUsed="1"/>
+    <w:lsdException w:name="Table Subtle 1" w:semiHidden="1" w:unhideWhenUsed="1"/>
     <w:lsdException w:name="Table Subtle 2" w:semiHidden="1" w:unhideWhenUsed="1"/>
     <w:lsdException w:name="Table Web 1" w:semiHidden="1" w:unhideWhenUsed="1"/>
+    <w:lsdException w:name="Table Web 2" w:semiHidden="1" w:unhideWhenUsed="1"/>
+    <w:lsdException w:name="Table Web 3" w:semiHidden="1" w:unhideWhenUsed="1"/>
     <w:lsdException w:name="Balloon Text" w:semiHidden="1" w:unhideWhenUsed="1"/>
     <w:lsdException w:name="Table Grid" w:uiPriority="39"/>
     <w:lsdException w:name="Table Theme" w:semiHidden="1" w:unhideWhenUsed="1"/>
@@ -5026,11 +6450,6 @@
     <w:lsdException w:name="List Table 5 Dark Accent 6" w:uiPriority="50"/>
     <w:lsdException w:name="List Table 6 Colorful Accent 6" w:uiPriority="51"/>
     <w:lsdException w:name="List Table 7 Colorful Accent 6" w:uiPriority="52"/>
-    <w:lsdException w:name="Mention" w:semiHidden="1" w:unhideWhenUsed="1"/>
-    <w:lsdException w:name="Smart Hyperlink" w:semiHidden="1" w:unhideWhenUsed="1"/>
-    <w:lsdException w:name="Hashtag" w:semiHidden="1" w:unhideWhenUsed="1"/>
-    <w:lsdException w:name="Unresolved Mention" w:semiHidden="1" w:unhideWhenUsed="1"/>
-    <w:lsdException w:name="Smart Link" w:semiHidden="1" w:unhideWhenUsed="1"/>
   </w:latentStyles>
   <w:style w:type="paragraph" w:default="1" w:styleId="a">
     <w:name w:val="Normal"/>
@@ -5630,7 +7049,7 @@
 </file>
 
 <file path=customXml/itemProps1.xml><?xml version="1.0" encoding="utf-8"?>
-<ds:datastoreItem xmlns:ds="http://schemas.openxmlformats.org/officeDocument/2006/customXml" ds:itemID="{0AC0B3B5-97EC-48F5-BF11-269E0030693C}">
+<ds:datastoreItem xmlns:ds="http://schemas.openxmlformats.org/officeDocument/2006/customXml" ds:itemID="{703F7221-E0D0-45F6-A14E-289630EC7C83}">
   <ds:schemaRefs>
     <ds:schemaRef ds:uri="http://schemas.openxmlformats.org/officeDocument/2006/bibliography"/>
   </ds:schemaRefs>

</xml_diff>

<commit_message>
Chapter 2: written part 2.3.3
</commit_message>
<xml_diff>
--- a/Глава 2 - теоретические изыскания.docx
+++ b/Глава 2 - теоретические изыскания.docx
@@ -3419,10 +3419,7 @@
       </w:pPr>
       <w:r>
         <w:lastRenderedPageBreak/>
-        <w:t xml:space="preserve">В стандарт </w:t>
-      </w:r>
-      <w:r>
-        <w:t>ISO/IEC 29192-3 (</w:t>
+        <w:t>В стандарт ISO/IEC 29192-3 (</w:t>
       </w:r>
       <w:proofErr w:type="spellStart"/>
       <w:r>
@@ -3438,10 +3435,7 @@
       </w:r>
       <w:proofErr w:type="spellEnd"/>
       <w:r>
-        <w:t>) включены два алгоритма</w:t>
-      </w:r>
-      <w:r>
-        <w:t xml:space="preserve">. Это </w:t>
+        <w:t xml:space="preserve">) включены два алгоритма. Это </w:t>
       </w:r>
       <w:proofErr w:type="spellStart"/>
       <w:r>
@@ -3546,12 +3540,7 @@
         <w:t xml:space="preserve"> </w:t>
       </w:r>
       <w:r>
-        <w:t>является весьма гибким: можно варьировать соотношение между числом логических элеме</w:t>
-      </w:r>
-      <w:bookmarkStart w:id="0" w:name="_GoBack"/>
-      <w:bookmarkEnd w:id="0"/>
-      <w:r>
-        <w:t xml:space="preserve">нтов </w:t>
+        <w:t xml:space="preserve">является весьма гибким: можно варьировать соотношение между числом логических элементов </w:t>
       </w:r>
       <w:r>
         <w:t>(</w:t>
@@ -3605,15 +3594,9 @@
       <w:r>
         <w:t>Асимметричное шифрование</w:t>
       </w:r>
-    </w:p>
-    <w:p>
-      <w:pPr>
-        <w:pStyle w:val="3"/>
-        <w:numPr>
-          <w:ilvl w:val="2"/>
-          <w:numId w:val="1"/>
-        </w:numPr>
-      </w:pPr>
+      <w:r>
+        <w:t xml:space="preserve">. </w:t>
+      </w:r>
       <w:proofErr w:type="spellStart"/>
       <w:r>
         <w:t>Хэширование</w:t>
@@ -3628,6 +3611,126 @@
         <w:ind w:firstLine="708"/>
       </w:pPr>
       <w:r>
+        <w:t>Асимметричное шифрование не</w:t>
+      </w:r>
+      <w:r>
+        <w:t xml:space="preserve"> слишком</w:t>
+      </w:r>
+      <w:r>
+        <w:t xml:space="preserve"> подходит для шифрования </w:t>
+      </w:r>
+      <w:r>
+        <w:t xml:space="preserve">трафика, передаваемого устройствами интернета вещей. Среди их недостатков выделяется </w:t>
+      </w:r>
+      <w:proofErr w:type="spellStart"/>
+      <w:r>
+        <w:t>бОльшая</w:t>
+      </w:r>
+      <w:proofErr w:type="spellEnd"/>
+      <w:r>
+        <w:t xml:space="preserve"> длина ключа (</w:t>
+      </w:r>
+      <w:r>
+        <w:rPr>
+          <w:rStyle w:val="a9"/>
+        </w:rPr>
+        <w:footnoteReference w:id="31"/>
+      </w:r>
+      <w:r>
+        <w:t xml:space="preserve">, </w:t>
+      </w:r>
+      <w:proofErr w:type="spellStart"/>
+      <w:r>
+        <w:t>стр</w:t>
+      </w:r>
+      <w:proofErr w:type="spellEnd"/>
+      <w:r>
+        <w:t xml:space="preserve"> 673), более низкая скорость шифрования, </w:t>
+      </w:r>
+      <w:proofErr w:type="spellStart"/>
+      <w:r>
+        <w:t>бОльшие</w:t>
+      </w:r>
+      <w:proofErr w:type="spellEnd"/>
+      <w:r>
+        <w:t xml:space="preserve"> вычислительные ресурсы. В то же время их преимущества (нет необходимости передачи секретного ключа, ключ дешифрования может хранить только одна сторона) диктуют </w:t>
+      </w:r>
+      <w:r>
+        <w:t xml:space="preserve">область </w:t>
+      </w:r>
+      <w:r>
+        <w:t>их применения главным образом как средство распределения систем или аутентификации.</w:t>
+      </w:r>
+      <w:r>
+        <w:t xml:space="preserve"> Их использование в системах ЭЦП описано выше.</w:t>
+      </w:r>
+    </w:p>
+    <w:p>
+      <w:pPr>
+        <w:ind w:firstLine="708"/>
+        <w:rPr>
+          <w:lang w:val="en-US"/>
+        </w:rPr>
+      </w:pPr>
+      <w:r>
+        <w:t xml:space="preserve">Впрочем, существуют достаточно эффективные реализации </w:t>
+      </w:r>
+      <w:r>
+        <w:t xml:space="preserve">асимметричных алгоритмов, которые можно использовать при создании ЭЦП. Например, алгоритм </w:t>
+      </w:r>
+      <w:proofErr w:type="spellStart"/>
+      <w:r>
+        <w:rPr>
+          <w:lang w:val="en-US"/>
+        </w:rPr>
+        <w:t>cryptoGPS</w:t>
+      </w:r>
+      <w:proofErr w:type="spellEnd"/>
+      <w:r>
+        <w:t xml:space="preserve"> (</w:t>
+      </w:r>
+      <w:r>
+        <w:rPr>
+          <w:lang w:val="en-US"/>
+        </w:rPr>
+        <w:t>GPS</w:t>
+      </w:r>
+      <w:r>
+        <w:t xml:space="preserve"> – </w:t>
+      </w:r>
+      <w:r>
+        <w:t xml:space="preserve">по фамилиям авторов) имеет реализацию, требующую 724 такта </w:t>
+      </w:r>
+      <w:r>
+        <w:t>при размере схемы 2876</w:t>
+      </w:r>
+      <w:r>
+        <w:rPr>
+          <w:lang w:val="en-US"/>
+        </w:rPr>
+        <w:t>GE</w:t>
+      </w:r>
+      <w:r>
+        <w:rPr>
+          <w:rStyle w:val="a9"/>
+          <w:lang w:val="en-US"/>
+        </w:rPr>
+        <w:footnoteReference w:id="32"/>
+      </w:r>
+      <w:r>
+        <w:t xml:space="preserve">. </w:t>
+      </w:r>
+      <w:r>
+        <w:t>По стойкости она соответствует 80-битному симметричному ключу.</w:t>
+      </w:r>
+      <w:bookmarkStart w:id="0" w:name="_GoBack"/>
+      <w:bookmarkEnd w:id="0"/>
+    </w:p>
+    <w:p>
+      <w:pPr>
+        <w:ind w:firstLine="708"/>
+      </w:pPr>
+      <w:r>
         <w:t xml:space="preserve">Криптографическое </w:t>
       </w:r>
       <w:proofErr w:type="spellStart"/>
@@ -3672,7 +3775,7 @@
         <w:t xml:space="preserve"> и</w:t>
       </w:r>
       <w:r>
-        <w:t xml:space="preserve"> часто может быть</w:t>
+        <w:t xml:space="preserve"> может быть</w:t>
       </w:r>
       <w:r>
         <w:t xml:space="preserve"> использована как примитив при создании нового шифра, в том числе легковесного.</w:t>
@@ -3714,7 +3817,7 @@
         <w:rPr>
           <w:rStyle w:val="a9"/>
         </w:rPr>
-        <w:footnoteReference w:id="31"/>
+        <w:footnoteReference w:id="33"/>
       </w:r>
       <w:r>
         <w:t>.</w:t>
@@ -5218,13 +5321,7 @@
         <w:rPr>
           <w:lang w:val="en-US"/>
         </w:rPr>
-        <w:t xml:space="preserve"> </w:t>
-      </w:r>
-      <w:r>
-        <w:rPr>
-          <w:lang w:val="en-US"/>
-        </w:rPr>
-        <w:t>Watanabe D., Okamoto K., Kaneko T. A Hardware-Oriented Light Weight Pseudo-Random Number Generator Enocoro-128v2. The 2010 Symposium on Cryptography and Information Security, SCIS 2010, 3D1-3, 2010 (in Japanese).</w:t>
+        <w:t xml:space="preserve"> Watanabe D., Okamoto K., Kaneko T. A Hardware-Oriented Light Weight Pseudo-Random Number Generator Enocoro-128v2. The 2010 Symposium on Cryptography and Information Security, SCIS 2010, 3D1-3, 2010 (in Japanese).</w:t>
       </w:r>
     </w:p>
   </w:footnote>
@@ -5326,13 +5423,7 @@
         <w:rPr>
           <w:lang w:val="en-US"/>
         </w:rPr>
-        <w:t xml:space="preserve"> </w:t>
-      </w:r>
-      <w:r>
-        <w:rPr>
-          <w:lang w:val="en-US"/>
-        </w:rPr>
-        <w:t xml:space="preserve">Good T., </w:t>
+        <w:t xml:space="preserve"> Good T., </w:t>
       </w:r>
       <w:proofErr w:type="spellStart"/>
       <w:r>
@@ -5446,6 +5537,67 @@
     <w:p>
       <w:pPr>
         <w:pStyle w:val="a7"/>
+      </w:pPr>
+      <w:r>
+        <w:rPr>
+          <w:lang w:val="en-US"/>
+        </w:rPr>
+        <w:footnoteRef/>
+      </w:r>
+      <w:r>
+        <w:t xml:space="preserve"> Банковские микропроцессорные карты</w:t>
+      </w:r>
+      <w:r>
+        <w:rPr>
+          <w:lang w:val="en-US"/>
+        </w:rPr>
+        <w:t> </w:t>
+      </w:r>
+      <w:r>
+        <w:t>/ И. М.</w:t>
+      </w:r>
+      <w:r>
+        <w:rPr>
+          <w:lang w:val="en-US"/>
+        </w:rPr>
+        <w:t> </w:t>
+      </w:r>
+      <w:proofErr w:type="spellStart"/>
+      <w:r>
+        <w:t>Голдовский</w:t>
+      </w:r>
+      <w:proofErr w:type="spellEnd"/>
+      <w:r>
+        <w:rPr>
+          <w:lang w:val="en-US"/>
+        </w:rPr>
+        <w:t> </w:t>
+      </w:r>
+      <w:r>
+        <w:t xml:space="preserve">— М.: </w:t>
+      </w:r>
+      <w:proofErr w:type="spellStart"/>
+      <w:r>
+        <w:t>ЦИПСиР</w:t>
+      </w:r>
+      <w:proofErr w:type="spellEnd"/>
+      <w:r>
+        <w:t xml:space="preserve">: Альпина Паб </w:t>
+      </w:r>
+      <w:proofErr w:type="spellStart"/>
+      <w:r>
+        <w:t>лишерз</w:t>
+      </w:r>
+      <w:proofErr w:type="spellEnd"/>
+      <w:r>
+        <w:t>, 2010. — 686 с.</w:t>
+      </w:r>
+    </w:p>
+  </w:footnote>
+  <w:footnote w:id="32">
+    <w:p>
+      <w:pPr>
+        <w:pStyle w:val="a7"/>
         <w:rPr>
           <w:lang w:val="en-US"/>
         </w:rPr>
@@ -5460,6 +5612,90 @@
         <w:rPr>
           <w:lang w:val="en-US"/>
         </w:rPr>
+        <w:t xml:space="preserve"> </w:t>
+      </w:r>
+      <w:r>
+        <w:rPr>
+          <w:lang w:val="en-US"/>
+        </w:rPr>
+        <w:t xml:space="preserve">Lightweight Cryptography and RFID: Tackling the </w:t>
+      </w:r>
+      <w:r>
+        <w:rPr>
+          <w:lang w:val="en-US"/>
+        </w:rPr>
+        <w:t xml:space="preserve">Hidden Overheads Axel </w:t>
+      </w:r>
+      <w:proofErr w:type="spellStart"/>
+      <w:r>
+        <w:rPr>
+          <w:lang w:val="en-US"/>
+        </w:rPr>
+        <w:t>Poschmann</w:t>
+      </w:r>
+      <w:proofErr w:type="spellEnd"/>
+      <w:r>
+        <w:rPr>
+          <w:lang w:val="en-US"/>
+        </w:rPr>
+        <w:t xml:space="preserve">, Matt Robshaw, </w:t>
+      </w:r>
+      <w:r>
+        <w:rPr>
+          <w:lang w:val="en-US"/>
+        </w:rPr>
+        <w:t xml:space="preserve">Frank </w:t>
+      </w:r>
+      <w:proofErr w:type="spellStart"/>
+      <w:r>
+        <w:rPr>
+          <w:lang w:val="en-US"/>
+        </w:rPr>
+        <w:t>Vater</w:t>
+      </w:r>
+      <w:proofErr w:type="spellEnd"/>
+      <w:r>
+        <w:rPr>
+          <w:lang w:val="en-US"/>
+        </w:rPr>
+        <w:t xml:space="preserve">, and </w:t>
+      </w:r>
+      <w:proofErr w:type="spellStart"/>
+      <w:r>
+        <w:rPr>
+          <w:lang w:val="en-US"/>
+        </w:rPr>
+        <w:t>Christof</w:t>
+      </w:r>
+      <w:proofErr w:type="spellEnd"/>
+      <w:r>
+        <w:rPr>
+          <w:lang w:val="en-US"/>
+        </w:rPr>
+        <w:t xml:space="preserve"> </w:t>
+      </w:r>
+      <w:proofErr w:type="spellStart"/>
+      <w:r>
+        <w:rPr>
+          <w:lang w:val="en-US"/>
+        </w:rPr>
+        <w:t>Paar</w:t>
+      </w:r>
+      <w:proofErr w:type="spellEnd"/>
+    </w:p>
+  </w:footnote>
+  <w:footnote w:id="33">
+    <w:p>
+      <w:pPr>
+        <w:pStyle w:val="a7"/>
+      </w:pPr>
+      <w:r>
+        <w:rPr>
+          <w:rStyle w:val="a9"/>
+        </w:rPr>
+        <w:footnoteRef/>
+      </w:r>
+      <w:r>
         <w:t xml:space="preserve"> </w:t>
       </w:r>
       <w:hyperlink r:id="rId9" w:history="1">
@@ -5468,7 +5704,89 @@
             <w:rStyle w:val="ab"/>
             <w:lang w:val="en-US"/>
           </w:rPr>
-          <w:t>https://www.iacr.org/archive/ches2008/51540279/51540279.pdf</w:t>
+          <w:t>https</w:t>
+        </w:r>
+        <w:r>
+          <w:rPr>
+            <w:rStyle w:val="ab"/>
+          </w:rPr>
+          <w:t>://</w:t>
+        </w:r>
+        <w:r>
+          <w:rPr>
+            <w:rStyle w:val="ab"/>
+            <w:lang w:val="en-US"/>
+          </w:rPr>
+          <w:t>www</w:t>
+        </w:r>
+        <w:r>
+          <w:rPr>
+            <w:rStyle w:val="ab"/>
+          </w:rPr>
+          <w:t>.</w:t>
+        </w:r>
+        <w:proofErr w:type="spellStart"/>
+        <w:r>
+          <w:rPr>
+            <w:rStyle w:val="ab"/>
+            <w:lang w:val="en-US"/>
+          </w:rPr>
+          <w:t>iacr</w:t>
+        </w:r>
+        <w:proofErr w:type="spellEnd"/>
+        <w:r>
+          <w:rPr>
+            <w:rStyle w:val="ab"/>
+          </w:rPr>
+          <w:t>.</w:t>
+        </w:r>
+        <w:r>
+          <w:rPr>
+            <w:rStyle w:val="ab"/>
+            <w:lang w:val="en-US"/>
+          </w:rPr>
+          <w:t>org</w:t>
+        </w:r>
+        <w:r>
+          <w:rPr>
+            <w:rStyle w:val="ab"/>
+          </w:rPr>
+          <w:t>/</w:t>
+        </w:r>
+        <w:r>
+          <w:rPr>
+            <w:rStyle w:val="ab"/>
+            <w:lang w:val="en-US"/>
+          </w:rPr>
+          <w:t>archive</w:t>
+        </w:r>
+        <w:r>
+          <w:rPr>
+            <w:rStyle w:val="ab"/>
+          </w:rPr>
+          <w:t>/</w:t>
+        </w:r>
+        <w:proofErr w:type="spellStart"/>
+        <w:r>
+          <w:rPr>
+            <w:rStyle w:val="ab"/>
+            <w:lang w:val="en-US"/>
+          </w:rPr>
+          <w:t>ches</w:t>
+        </w:r>
+        <w:proofErr w:type="spellEnd"/>
+        <w:r>
+          <w:rPr>
+            <w:rStyle w:val="ab"/>
+          </w:rPr>
+          <w:t>2008/51540279/51540279.</w:t>
+        </w:r>
+        <w:r>
+          <w:rPr>
+            <w:rStyle w:val="ab"/>
+            <w:lang w:val="en-US"/>
+          </w:rPr>
+          <w:t>pdf</w:t>
         </w:r>
       </w:hyperlink>
     </w:p>
@@ -6746,6 +7064,17 @@
       <w:sz w:val="24"/>
     </w:rPr>
   </w:style>
+  <w:style w:type="character" w:styleId="ac">
+    <w:name w:val="Emphasis"/>
+    <w:basedOn w:val="a0"/>
+    <w:uiPriority w:val="20"/>
+    <w:qFormat/>
+    <w:rsid w:val="006B14E9"/>
+    <w:rPr>
+      <w:i/>
+      <w:iCs/>
+    </w:rPr>
+  </w:style>
 </w:styles>
 </file>
 
@@ -7049,7 +7378,7 @@
 </file>
 
 <file path=customXml/itemProps1.xml><?xml version="1.0" encoding="utf-8"?>
-<ds:datastoreItem xmlns:ds="http://schemas.openxmlformats.org/officeDocument/2006/customXml" ds:itemID="{703F7221-E0D0-45F6-A14E-289630EC7C83}">
+<ds:datastoreItem xmlns:ds="http://schemas.openxmlformats.org/officeDocument/2006/customXml" ds:itemID="{73B2D4EC-9111-4DB6-96C0-3D2C9641FEAE}">
   <ds:schemaRefs>
     <ds:schemaRef ds:uri="http://schemas.openxmlformats.org/officeDocument/2006/bibliography"/>
   </ds:schemaRefs>

</xml_diff>